<commit_message>
Added comands associated with remote repositories
</commit_message>
<xml_diff>
--- a/Git_Command_List.docx
+++ b/Git_Command_List.docx
@@ -1,13 +1,13 @@
 
 <file path=word/document.xml><?xml version="1.0" encoding="utf-8"?>
-<w:document xmlns:ve="http://schemas.openxmlformats.org/markup-compatibility/2006" xmlns:o="urn:schemas-microsoft-com:office:office" xmlns:r="http://schemas.openxmlformats.org/officeDocument/2006/relationships" xmlns:m="http://schemas.openxmlformats.org/officeDocument/2006/math" xmlns:v="urn:schemas-microsoft-com:vml" xmlns:wp="http://schemas.openxmlformats.org/drawingml/2006/wordprocessingDrawing" xmlns:w10="urn:schemas-microsoft-com:office:word" xmlns:w="http://schemas.openxmlformats.org/wordprocessingml/2006/main" xmlns:wne="http://schemas.microsoft.com/office/word/2006/wordml">
+<w:document xmlns:wpc="http://schemas.microsoft.com/office/word/2010/wordprocessingCanvas" xmlns:mc="http://schemas.openxmlformats.org/markup-compatibility/2006" xmlns:o="urn:schemas-microsoft-com:office:office" xmlns:r="http://schemas.openxmlformats.org/officeDocument/2006/relationships" xmlns:m="http://schemas.openxmlformats.org/officeDocument/2006/math" xmlns:v="urn:schemas-microsoft-com:vml" xmlns:wp14="http://schemas.microsoft.com/office/word/2010/wordprocessingDrawing" xmlns:wp="http://schemas.openxmlformats.org/drawingml/2006/wordprocessingDrawing" xmlns:w10="urn:schemas-microsoft-com:office:word" xmlns:w="http://schemas.openxmlformats.org/wordprocessingml/2006/main" xmlns:w14="http://schemas.microsoft.com/office/word/2010/wordml" xmlns:wpg="http://schemas.microsoft.com/office/word/2010/wordprocessingGroup" xmlns:wpi="http://schemas.microsoft.com/office/word/2010/wordprocessingInk" xmlns:wne="http://schemas.microsoft.com/office/word/2006/wordml" xmlns:wps="http://schemas.microsoft.com/office/word/2010/wordprocessingShape" mc:Ignorable="w14 wp14">
   <w:body>
     <w:tbl>
       <w:tblPr>
         <w:tblW w:w="9558" w:type="dxa"/>
         <w:tblInd w:w="-106" w:type="dxa"/>
         <w:tblLayout w:type="fixed"/>
-        <w:tblLook w:val="00A0"/>
+        <w:tblLook w:val="00A0" w:firstRow="1" w:lastRow="0" w:firstColumn="1" w:lastColumn="0" w:noHBand="0" w:noVBand="0"/>
       </w:tblPr>
       <w:tblGrid>
         <w:gridCol w:w="7668"/>
@@ -31,6 +31,7 @@
               </w:placeholder>
               <w:text/>
             </w:sdtPr>
+            <w:sdtEndPr/>
             <w:sdtContent>
               <w:p>
                 <w:pPr>
@@ -93,6 +94,7 @@
                 </w:placeholder>
                 <w:text/>
               </w:sdtPr>
+              <w:sdtEndPr/>
               <w:sdtContent>
                 <w:r>
                   <w:t>Configuration Management and Quality Assurance</w:t>
@@ -121,6 +123,7 @@
                   <w:calendar w:val="gregorian"/>
                 </w:date>
               </w:sdtPr>
+              <w:sdtEndPr/>
               <w:sdtContent>
                 <w:r>
                   <w:t>8/28/2013</w:t>
@@ -171,10 +174,10 @@
                           </pic:cNvPicPr>
                         </pic:nvPicPr>
                         <pic:blipFill>
-                          <a:blip r:embed="rId5" cstate="print">
+                          <a:blip r:embed="rId6" cstate="print">
                             <a:extLst>
                               <a:ext uri="{28A0092B-C50C-407E-A947-70E740481C1C}">
-                                <a14:useLocalDpi xmlns:a14="http://schemas.microsoft.com/office/drawing/2010/main" xmlns:wps="http://schemas.microsoft.com/office/word/2010/wordprocessingShape" xmlns:wpi="http://schemas.microsoft.com/office/word/2010/wordprocessingInk" xmlns:wpg="http://schemas.microsoft.com/office/word/2010/wordprocessingGroup" xmlns:w14="http://schemas.microsoft.com/office/word/2010/wordml" xmlns:w="http://schemas.openxmlformats.org/wordprocessingml/2006/main" xmlns:w10="urn:schemas-microsoft-com:office:word" xmlns:wp14="http://schemas.microsoft.com/office/word/2010/wordprocessingDrawing" xmlns:v="urn:schemas-microsoft-com:vml" xmlns:o="urn:schemas-microsoft-com:office:office" xmlns:mc="http://schemas.openxmlformats.org/markup-compatibility/2006" xmlns:wpc="http://schemas.microsoft.com/office/word/2010/wordprocessingCanvas" xmlns="" val="0"/>
+                                <a14:useLocalDpi xmlns:a14="http://schemas.microsoft.com/office/drawing/2010/main" val="0"/>
                               </a:ext>
                             </a:extLst>
                           </a:blip>
@@ -226,7 +229,7 @@
           <w:insideV w:val="single" w:sz="4" w:space="0" w:color="auto"/>
         </w:tblBorders>
         <w:tblLayout w:type="fixed"/>
-        <w:tblLook w:val="00A0"/>
+        <w:tblLook w:val="00A0" w:firstRow="1" w:lastRow="0" w:firstColumn="1" w:lastColumn="0" w:noHBand="0" w:noVBand="0"/>
       </w:tblPr>
       <w:tblGrid>
         <w:gridCol w:w="535"/>
@@ -432,6 +435,7 @@
               <w:calendar w:val="gregorian"/>
             </w:date>
           </w:sdtPr>
+          <w:sdtEndPr/>
           <w:sdtContent>
             <w:tc>
               <w:tcPr>
@@ -491,6 +495,7 @@
             </w:placeholder>
             <w:text/>
           </w:sdtPr>
+          <w:sdtEndPr/>
           <w:sdtContent>
             <w:tc>
               <w:tcPr>
@@ -531,6 +536,7 @@
             </w:placeholder>
             <w:text/>
           </w:sdtPr>
+          <w:sdtEndPr/>
           <w:sdtContent>
             <w:tc>
               <w:tcPr>
@@ -1037,11 +1043,6 @@
     </w:p>
     <w:p>
       <w:pPr>
-        <w:spacing w:after="120"/>
-      </w:pPr>
-    </w:p>
-    <w:p>
-      <w:pPr>
         <w:pStyle w:val="ListParagraph"/>
         <w:numPr>
           <w:ilvl w:val="0"/>
@@ -1087,7 +1088,7 @@
         <w:pStyle w:val="Heading2"/>
       </w:pPr>
       <w:r>
-        <w:t xml:space="preserve"> Setting a Directory</w:t>
+        <w:t xml:space="preserve"> Creating a Directory</w:t>
       </w:r>
     </w:p>
     <w:p>
@@ -1102,7 +1103,21 @@
         <w:rPr>
           <w:rFonts w:ascii="Times New Roman" w:hAnsi="Times New Roman" w:cs="Times New Roman"/>
         </w:rPr>
-        <w:t>If one wishes to work within a particular directory on his or her computer, he or she must input the following command:</w:t>
+        <w:t xml:space="preserve">Before any work can be done on a project at a local computer, a directory for the project must be </w:t>
+      </w:r>
+      <w:proofErr w:type="gramStart"/>
+      <w:r>
+        <w:rPr>
+          <w:rFonts w:ascii="Times New Roman" w:hAnsi="Times New Roman" w:cs="Times New Roman"/>
+        </w:rPr>
+        <w:t>make</w:t>
+      </w:r>
+      <w:proofErr w:type="gramEnd"/>
+      <w:r>
+        <w:rPr>
+          <w:rFonts w:ascii="Times New Roman" w:hAnsi="Times New Roman" w:cs="Times New Roman"/>
+        </w:rPr>
+        <w:t>. The command structure for accomplishing this is as follows:</w:t>
       </w:r>
     </w:p>
     <w:p>
@@ -1111,7 +1126,249 @@
         <w:jc w:val="both"/>
         <w:rPr>
           <w:rFonts w:ascii="Times New Roman" w:hAnsi="Times New Roman" w:cs="Times New Roman"/>
+          <w:bdr w:val="single" w:sz="6" w:space="0" w:color="auto"/>
+        </w:rPr>
+      </w:pPr>
+      <w:proofErr w:type="spellStart"/>
+      <w:r>
+        <w:rPr>
+          <w:rFonts w:ascii="Times New Roman" w:hAnsi="Times New Roman" w:cs="Times New Roman"/>
+          <w:bdr w:val="single" w:sz="6" w:space="0" w:color="auto"/>
+        </w:rPr>
+        <w:t>Mkdir</w:t>
+      </w:r>
+      <w:proofErr w:type="spellEnd"/>
+      <w:r>
+        <w:rPr>
+          <w:rFonts w:ascii="Times New Roman" w:hAnsi="Times New Roman" w:cs="Times New Roman"/>
+          <w:bdr w:val="single" w:sz="6" w:space="0" w:color="auto"/>
+        </w:rPr>
+        <w:t xml:space="preserve"> ~/</w:t>
+      </w:r>
+      <w:proofErr w:type="spellStart"/>
+      <w:r>
+        <w:rPr>
+          <w:rFonts w:ascii="Times New Roman" w:hAnsi="Times New Roman" w:cs="Times New Roman"/>
+          <w:bdr w:val="single" w:sz="6" w:space="0" w:color="auto"/>
+        </w:rPr>
+        <w:t>Rascal_Senior_Design</w:t>
+      </w:r>
+      <w:proofErr w:type="spellEnd"/>
+      <w:r>
+        <w:rPr>
+          <w:rFonts w:ascii="Times New Roman" w:hAnsi="Times New Roman" w:cs="Times New Roman"/>
+          <w:bdr w:val="single" w:sz="6" w:space="0" w:color="auto"/>
+        </w:rPr>
+        <w:t xml:space="preserve">   </w:t>
+      </w:r>
+    </w:p>
+    <w:p>
+      <w:pPr>
+        <w:spacing w:after="120"/>
+        <w:jc w:val="both"/>
+        <w:rPr>
+          <w:rFonts w:ascii="Times New Roman" w:hAnsi="Times New Roman" w:cs="Times New Roman"/>
+        </w:rPr>
+      </w:pPr>
+      <w:r>
+        <w:rPr>
+          <w:rFonts w:ascii="Times New Roman" w:hAnsi="Times New Roman" w:cs="Times New Roman"/>
+        </w:rPr>
+        <w:t>This creates a directory in the user folder of your C</w:t>
+      </w:r>
+      <w:proofErr w:type="gramStart"/>
+      <w:r>
+        <w:rPr>
+          <w:rFonts w:ascii="Times New Roman" w:hAnsi="Times New Roman" w:cs="Times New Roman"/>
+        </w:rPr>
+        <w:t>:/</w:t>
+      </w:r>
+      <w:proofErr w:type="gramEnd"/>
+      <w:r>
+        <w:rPr>
+          <w:rFonts w:ascii="Times New Roman" w:hAnsi="Times New Roman" w:cs="Times New Roman"/>
+        </w:rPr>
+        <w:t xml:space="preserve"> drive on your local computer. Before any files can be created or pushed to this directory, it is necessary to set up </w:t>
+      </w:r>
+      <w:proofErr w:type="spellStart"/>
+      <w:r>
+        <w:rPr>
+          <w:rFonts w:ascii="Times New Roman" w:hAnsi="Times New Roman" w:cs="Times New Roman"/>
+        </w:rPr>
+        <w:t>Git</w:t>
+      </w:r>
+      <w:proofErr w:type="spellEnd"/>
+      <w:r>
+        <w:rPr>
+          <w:rFonts w:ascii="Times New Roman" w:hAnsi="Times New Roman" w:cs="Times New Roman"/>
+        </w:rPr>
+        <w:t xml:space="preserve"> so that it properly refers to it.</w:t>
+      </w:r>
+    </w:p>
+    <w:p>
+      <w:pPr>
+        <w:pStyle w:val="Heading2"/>
+      </w:pPr>
+      <w:r>
+        <w:t xml:space="preserve"> Setting a Directory</w:t>
+      </w:r>
+    </w:p>
+    <w:p>
+      <w:pPr>
+        <w:spacing w:after="120"/>
+        <w:jc w:val="both"/>
+        <w:rPr>
+          <w:rFonts w:ascii="Times New Roman" w:hAnsi="Times New Roman" w:cs="Times New Roman"/>
+        </w:rPr>
+      </w:pPr>
+      <w:r>
+        <w:rPr>
+          <w:rFonts w:ascii="Times New Roman" w:hAnsi="Times New Roman" w:cs="Times New Roman"/>
+        </w:rPr>
+        <w:t>If one wishes to work within a particular directory on his or her computer, he or she must input the following command:</w:t>
+      </w:r>
+    </w:p>
+    <w:p>
+      <w:pPr>
+        <w:spacing w:after="120"/>
+        <w:jc w:val="both"/>
+        <w:rPr>
+          <w:rFonts w:ascii="Times New Roman" w:hAnsi="Times New Roman" w:cs="Times New Roman"/>
           <w:bdr w:val="single" w:sz="4" w:space="0" w:color="auto"/>
+        </w:rPr>
+      </w:pPr>
+      <w:proofErr w:type="gramStart"/>
+      <w:r>
+        <w:rPr>
+          <w:rFonts w:ascii="Times New Roman" w:hAnsi="Times New Roman" w:cs="Times New Roman"/>
+          <w:bdr w:val="single" w:sz="4" w:space="0" w:color="auto"/>
+        </w:rPr>
+        <w:t>cd</w:t>
+      </w:r>
+      <w:proofErr w:type="gramEnd"/>
+      <w:r>
+        <w:rPr>
+          <w:rFonts w:ascii="Times New Roman" w:hAnsi="Times New Roman" w:cs="Times New Roman"/>
+          <w:bdr w:val="single" w:sz="4" w:space="0" w:color="auto"/>
+        </w:rPr>
+        <w:t xml:space="preserve"> ~/</w:t>
+      </w:r>
+      <w:proofErr w:type="spellStart"/>
+      <w:r>
+        <w:rPr>
+          <w:rFonts w:ascii="Times New Roman" w:hAnsi="Times New Roman" w:cs="Times New Roman"/>
+          <w:bdr w:val="single" w:sz="4" w:space="0" w:color="auto"/>
+        </w:rPr>
+        <w:t>Rascal_Senior_Design</w:t>
+      </w:r>
+      <w:proofErr w:type="spellEnd"/>
+    </w:p>
+    <w:p>
+      <w:pPr>
+        <w:spacing w:after="120"/>
+        <w:jc w:val="both"/>
+        <w:rPr>
+          <w:rFonts w:ascii="Times New Roman" w:hAnsi="Times New Roman" w:cs="Times New Roman"/>
+        </w:rPr>
+      </w:pPr>
+      <w:r>
+        <w:rPr>
+          <w:rFonts w:ascii="Times New Roman" w:hAnsi="Times New Roman" w:cs="Times New Roman"/>
+        </w:rPr>
+        <w:t xml:space="preserve">If </w:t>
+      </w:r>
+      <w:r>
+        <w:rPr>
+          <w:rFonts w:ascii="Times New Roman" w:hAnsi="Times New Roman" w:cs="Times New Roman"/>
+        </w:rPr>
+        <w:t>this command has been successfully executed, the command prompt should read:</w:t>
+      </w:r>
+    </w:p>
+    <w:p>
+      <w:pPr>
+        <w:spacing w:after="120"/>
+        <w:jc w:val="both"/>
+        <w:rPr>
+          <w:rFonts w:ascii="Times New Roman" w:hAnsi="Times New Roman" w:cs="Times New Roman"/>
+          <w:bdr w:val="single" w:sz="12" w:space="0" w:color="auto"/>
+        </w:rPr>
+      </w:pPr>
+      <w:r>
+        <w:rPr>
+          <w:rFonts w:ascii="Times New Roman" w:hAnsi="Times New Roman" w:cs="Times New Roman"/>
+          <w:bdr w:val="single" w:sz="12" w:space="0" w:color="auto"/>
+        </w:rPr>
+        <w:t>~/</w:t>
+      </w:r>
+      <w:proofErr w:type="spellStart"/>
+      <w:r>
+        <w:rPr>
+          <w:rFonts w:ascii="Times New Roman" w:hAnsi="Times New Roman" w:cs="Times New Roman"/>
+          <w:bdr w:val="single" w:sz="12" w:space="0" w:color="auto"/>
+        </w:rPr>
+        <w:t>Rascal_Senior_Design</w:t>
+      </w:r>
+      <w:proofErr w:type="spellEnd"/>
+      <w:r>
+        <w:rPr>
+          <w:rFonts w:ascii="Times New Roman" w:hAnsi="Times New Roman" w:cs="Times New Roman"/>
+          <w:bdr w:val="single" w:sz="12" w:space="0" w:color="auto"/>
+        </w:rPr>
+        <w:t xml:space="preserve"> (master)</w:t>
+      </w:r>
+    </w:p>
+    <w:p>
+      <w:pPr>
+        <w:pStyle w:val="Heading2"/>
+      </w:pPr>
+      <w:r>
+        <w:t xml:space="preserve"> Initializing </w:t>
+      </w:r>
+      <w:proofErr w:type="spellStart"/>
+      <w:r>
+        <w:t>Git</w:t>
+      </w:r>
+      <w:proofErr w:type="spellEnd"/>
+      <w:r>
+        <w:t xml:space="preserve"> Files</w:t>
+      </w:r>
+    </w:p>
+    <w:p>
+      <w:pPr>
+        <w:spacing w:after="120"/>
+        <w:jc w:val="both"/>
+        <w:rPr>
+          <w:rFonts w:ascii="Times New Roman" w:hAnsi="Times New Roman" w:cs="Times New Roman"/>
+        </w:rPr>
+      </w:pPr>
+      <w:r>
+        <w:rPr>
+          <w:rFonts w:ascii="Times New Roman" w:hAnsi="Times New Roman" w:cs="Times New Roman"/>
+        </w:rPr>
+        <w:t xml:space="preserve">Now it is necessary to initialize the files </w:t>
+      </w:r>
+      <w:proofErr w:type="spellStart"/>
+      <w:r>
+        <w:rPr>
+          <w:rFonts w:ascii="Times New Roman" w:hAnsi="Times New Roman" w:cs="Times New Roman"/>
+        </w:rPr>
+        <w:t>git</w:t>
+      </w:r>
+      <w:proofErr w:type="spellEnd"/>
+      <w:r>
+        <w:rPr>
+          <w:rFonts w:ascii="Times New Roman" w:hAnsi="Times New Roman" w:cs="Times New Roman"/>
+        </w:rPr>
+        <w:t xml:space="preserve"> requires in order to be properly run within the established directory. This is accomplished by executing the following command:</w:t>
+      </w:r>
+    </w:p>
+    <w:p>
+      <w:pPr>
+        <w:spacing w:after="120"/>
+        <w:jc w:val="both"/>
+        <w:rPr>
+          <w:rFonts w:ascii="Times New Roman" w:hAnsi="Times New Roman" w:cs="Times New Roman"/>
+          <w:bdr w:val="single" w:sz="6" w:space="0" w:color="auto"/>
         </w:rPr>
       </w:pPr>
       <w:proofErr w:type="spellStart"/>
@@ -1119,26 +1376,26 @@
       <w:r>
         <w:rPr>
           <w:rFonts w:ascii="Times New Roman" w:hAnsi="Times New Roman" w:cs="Times New Roman"/>
-          <w:bdr w:val="single" w:sz="4" w:space="0" w:color="auto"/>
-        </w:rPr>
-        <w:t>cd</w:t>
+          <w:bdr w:val="single" w:sz="6" w:space="0" w:color="auto"/>
+        </w:rPr>
+        <w:t>git</w:t>
       </w:r>
       <w:proofErr w:type="spellEnd"/>
       <w:proofErr w:type="gramEnd"/>
       <w:r>
         <w:rPr>
           <w:rFonts w:ascii="Times New Roman" w:hAnsi="Times New Roman" w:cs="Times New Roman"/>
-          <w:bdr w:val="single" w:sz="4" w:space="0" w:color="auto"/>
-        </w:rPr>
-        <w:t xml:space="preserve"> ~/</w:t>
+          <w:bdr w:val="single" w:sz="6" w:space="0" w:color="auto"/>
+        </w:rPr>
+        <w:t xml:space="preserve"> </w:t>
       </w:r>
       <w:proofErr w:type="spellStart"/>
       <w:r>
         <w:rPr>
           <w:rFonts w:ascii="Times New Roman" w:hAnsi="Times New Roman" w:cs="Times New Roman"/>
-          <w:bdr w:val="single" w:sz="4" w:space="0" w:color="auto"/>
-        </w:rPr>
-        <w:t>Rascal_Senior_Design</w:t>
+          <w:bdr w:val="single" w:sz="6" w:space="0" w:color="auto"/>
+        </w:rPr>
+        <w:t>init</w:t>
       </w:r>
       <w:proofErr w:type="spellEnd"/>
     </w:p>
@@ -1154,13 +1411,21 @@
         <w:rPr>
           <w:rFonts w:ascii="Times New Roman" w:hAnsi="Times New Roman" w:cs="Times New Roman"/>
         </w:rPr>
-        <w:t xml:space="preserve">If </w:t>
-      </w:r>
-      <w:r>
-        <w:rPr>
-          <w:rFonts w:ascii="Times New Roman" w:hAnsi="Times New Roman" w:cs="Times New Roman"/>
-        </w:rPr>
-        <w:t>this command has been successfully executed, the command prompt should read:</w:t>
+        <w:t xml:space="preserve">If this command has </w:t>
+      </w:r>
+      <w:proofErr w:type="gramStart"/>
+      <w:r>
+        <w:rPr>
+          <w:rFonts w:ascii="Times New Roman" w:hAnsi="Times New Roman" w:cs="Times New Roman"/>
+        </w:rPr>
+        <w:t>be</w:t>
+      </w:r>
+      <w:proofErr w:type="gramEnd"/>
+      <w:r>
+        <w:rPr>
+          <w:rFonts w:ascii="Times New Roman" w:hAnsi="Times New Roman" w:cs="Times New Roman"/>
+        </w:rPr>
+        <w:t xml:space="preserve"> successfully executed, the following prompt should be displayed:</w:t>
       </w:r>
     </w:p>
     <w:p>
@@ -1169,31 +1434,99 @@
         <w:jc w:val="both"/>
         <w:rPr>
           <w:rFonts w:ascii="Times New Roman" w:hAnsi="Times New Roman" w:cs="Times New Roman"/>
-          <w:bdr w:val="single" w:sz="12" w:space="0" w:color="auto"/>
-        </w:rPr>
-      </w:pPr>
-      <w:r>
-        <w:rPr>
-          <w:rFonts w:ascii="Times New Roman" w:hAnsi="Times New Roman" w:cs="Times New Roman"/>
-          <w:bdr w:val="single" w:sz="12" w:space="0" w:color="auto"/>
-        </w:rPr>
-        <w:t>~/</w:t>
+          <w:bdr w:val="single" w:sz="6" w:space="0" w:color="auto"/>
+        </w:rPr>
+      </w:pPr>
+      <w:r>
+        <w:rPr>
+          <w:rFonts w:ascii="Times New Roman" w:hAnsi="Times New Roman" w:cs="Times New Roman"/>
+          <w:bdr w:val="single" w:sz="6" w:space="0" w:color="auto"/>
+        </w:rPr>
+        <w:t xml:space="preserve">Initialized </w:t>
+      </w:r>
+      <w:r>
+        <w:rPr>
+          <w:rFonts w:ascii="Times New Roman" w:hAnsi="Times New Roman" w:cs="Times New Roman"/>
+          <w:bdr w:val="single" w:sz="6" w:space="0" w:color="auto"/>
+        </w:rPr>
+        <w:t xml:space="preserve">empty </w:t>
       </w:r>
       <w:proofErr w:type="spellStart"/>
       <w:r>
         <w:rPr>
           <w:rFonts w:ascii="Times New Roman" w:hAnsi="Times New Roman" w:cs="Times New Roman"/>
-          <w:bdr w:val="single" w:sz="12" w:space="0" w:color="auto"/>
-        </w:rPr>
-        <w:t>Rascal_Senior_Design</w:t>
+          <w:bdr w:val="single" w:sz="6" w:space="0" w:color="auto"/>
+        </w:rPr>
+        <w:t>Git</w:t>
       </w:r>
       <w:proofErr w:type="spellEnd"/>
       <w:r>
         <w:rPr>
           <w:rFonts w:ascii="Times New Roman" w:hAnsi="Times New Roman" w:cs="Times New Roman"/>
-          <w:bdr w:val="single" w:sz="12" w:space="0" w:color="auto"/>
-        </w:rPr>
-        <w:t xml:space="preserve"> (master)</w:t>
+          <w:bdr w:val="single" w:sz="6" w:space="0" w:color="auto"/>
+        </w:rPr>
+        <w:t xml:space="preserve"> repository in c:/Users/tmoline/Rascal_Senior_deign/.git/</w:t>
+      </w:r>
+    </w:p>
+    <w:p>
+      <w:pPr>
+        <w:pStyle w:val="Heading2"/>
+      </w:pPr>
+      <w:r>
+        <w:t xml:space="preserve"> Creating a Reference to a Remote Repository</w:t>
+      </w:r>
+    </w:p>
+    <w:p>
+      <w:pPr>
+        <w:jc w:val="both"/>
+        <w:rPr>
+          <w:rFonts w:ascii="Times New Roman" w:hAnsi="Times New Roman" w:cs="Times New Roman"/>
+        </w:rPr>
+      </w:pPr>
+      <w:r>
+        <w:rPr>
+          <w:rFonts w:ascii="Times New Roman" w:hAnsi="Times New Roman" w:cs="Times New Roman"/>
+        </w:rPr>
+        <w:t xml:space="preserve">A remote repository is a directory on a remote server that contains all files (“commits”) associated with a particular project. If any member of the project development team wishes to edit any such files, it is necessary to “push” them to his or her local computer. Before this can be accomplished, one must make sure that he or she is referring to the correct remote repository. This is accomplished </w:t>
+      </w:r>
+      <w:proofErr w:type="spellStart"/>
+      <w:r>
+        <w:rPr>
+          <w:rFonts w:ascii="Times New Roman" w:hAnsi="Times New Roman" w:cs="Times New Roman"/>
+        </w:rPr>
+        <w:t>thourh</w:t>
+      </w:r>
+      <w:proofErr w:type="spellEnd"/>
+      <w:r>
+        <w:rPr>
+          <w:rFonts w:ascii="Times New Roman" w:hAnsi="Times New Roman" w:cs="Times New Roman"/>
+        </w:rPr>
+        <w:t xml:space="preserve"> the following command:</w:t>
+      </w:r>
+    </w:p>
+    <w:p>
+      <w:pPr>
+        <w:jc w:val="both"/>
+        <w:rPr>
+          <w:rFonts w:ascii="Times New Roman" w:hAnsi="Times New Roman" w:cs="Times New Roman"/>
+          <w:bdr w:val="single" w:sz="6" w:space="0" w:color="auto"/>
+        </w:rPr>
+      </w:pPr>
+      <w:proofErr w:type="spellStart"/>
+      <w:r>
+        <w:rPr>
+          <w:rFonts w:ascii="Times New Roman" w:hAnsi="Times New Roman" w:cs="Times New Roman"/>
+          <w:bdr w:val="single" w:sz="6" w:space="0" w:color="auto"/>
+        </w:rPr>
+        <w:t>Git</w:t>
+      </w:r>
+      <w:proofErr w:type="spellEnd"/>
+      <w:r>
+        <w:rPr>
+          <w:rFonts w:ascii="Times New Roman" w:hAnsi="Times New Roman" w:cs="Times New Roman"/>
+          <w:bdr w:val="single" w:sz="6" w:space="0" w:color="auto"/>
+        </w:rPr>
+        <w:t xml:space="preserve"> remote add origin https://github.com/tomamoline/Rascal_Senior_Design</w:t>
       </w:r>
     </w:p>
     <w:p>
@@ -1202,9 +1535,97 @@
         <w:jc w:val="both"/>
         <w:rPr>
           <w:rFonts w:ascii="Times New Roman" w:hAnsi="Times New Roman" w:cs="Times New Roman"/>
-          <w:bdr w:val="single" w:sz="12" w:space="0" w:color="auto"/>
-        </w:rPr>
-      </w:pPr>
+        </w:rPr>
+      </w:pPr>
+      <w:r>
+        <w:rPr>
+          <w:rFonts w:ascii="Times New Roman" w:hAnsi="Times New Roman" w:cs="Times New Roman"/>
+        </w:rPr>
+        <w:t>The “origin” designation inserted before the repository URL refers to a name that one wants to associate with said URL. In this case, in lieu of typing in the URL for every command that requires it, one only has to type in “origin” or any other name associated with a specific URL repository.</w:t>
+      </w:r>
+    </w:p>
+    <w:p>
+      <w:pPr>
+        <w:pStyle w:val="Heading2"/>
+      </w:pPr>
+      <w:r>
+        <w:t xml:space="preserve"> Pushing Commits from a Remote Repository to a Local Directory</w:t>
+      </w:r>
+    </w:p>
+    <w:p>
+      <w:pPr>
+        <w:jc w:val="both"/>
+        <w:rPr>
+          <w:rFonts w:ascii="Times New Roman" w:hAnsi="Times New Roman" w:cs="Times New Roman"/>
+        </w:rPr>
+      </w:pPr>
+      <w:r>
+        <w:rPr>
+          <w:rFonts w:ascii="Times New Roman" w:hAnsi="Times New Roman" w:cs="Times New Roman"/>
+        </w:rPr>
+        <w:t>To gain access to files located on a remote repository, it is necessary to transfer them to a local directory. This is accomplished with the following command:</w:t>
+      </w:r>
+    </w:p>
+    <w:p>
+      <w:pPr>
+        <w:rPr>
+          <w:rFonts w:ascii="Times New Roman" w:hAnsi="Times New Roman" w:cs="Times New Roman"/>
+          <w:bdr w:val="single" w:sz="6" w:space="0" w:color="auto"/>
+        </w:rPr>
+      </w:pPr>
+      <w:proofErr w:type="spellStart"/>
+      <w:proofErr w:type="gramStart"/>
+      <w:r>
+        <w:rPr>
+          <w:rFonts w:ascii="Times New Roman" w:hAnsi="Times New Roman" w:cs="Times New Roman"/>
+          <w:bdr w:val="single" w:sz="6" w:space="0" w:color="auto"/>
+        </w:rPr>
+        <w:t>git</w:t>
+      </w:r>
+      <w:proofErr w:type="spellEnd"/>
+      <w:proofErr w:type="gramEnd"/>
+      <w:r>
+        <w:rPr>
+          <w:rFonts w:ascii="Times New Roman" w:hAnsi="Times New Roman" w:cs="Times New Roman"/>
+          <w:bdr w:val="single" w:sz="6" w:space="0" w:color="auto"/>
+        </w:rPr>
+        <w:t xml:space="preserve"> pull origin master</w:t>
+      </w:r>
+    </w:p>
+    <w:p>
+      <w:pPr>
+        <w:jc w:val="both"/>
+        <w:rPr>
+          <w:rFonts w:ascii="Times New Roman" w:hAnsi="Times New Roman" w:cs="Times New Roman"/>
+        </w:rPr>
+      </w:pPr>
+      <w:r>
+        <w:rPr>
+          <w:rFonts w:ascii="Times New Roman" w:hAnsi="Times New Roman" w:cs="Times New Roman"/>
+        </w:rPr>
+        <w:t xml:space="preserve">Master refers to the name of a particular branch in the origin repository.  </w:t>
+      </w:r>
+      <w:r>
+        <w:rPr>
+          <w:rFonts w:ascii="Times New Roman" w:hAnsi="Times New Roman" w:cs="Times New Roman"/>
+        </w:rPr>
+        <w:t xml:space="preserve">A branch is a part of the repository that has a pointer associated with a specific set of commits. Multiple branches can exist in one repository, referring to different commits of the same file. This allows for multiple people to work on one </w:t>
+      </w:r>
+      <w:r>
+        <w:rPr>
+          <w:rFonts w:ascii="Times New Roman" w:hAnsi="Times New Roman" w:cs="Times New Roman"/>
+        </w:rPr>
+        <w:lastRenderedPageBreak/>
+        <w:t>file simultaneously without interfering with each other or risking the loss of any information that has been created or documented</w:t>
+      </w:r>
+      <w:r>
+        <w:rPr>
+          <w:rFonts w:ascii="Times New Roman" w:hAnsi="Times New Roman" w:cs="Times New Roman"/>
+        </w:rPr>
+        <w:t>.</w:t>
+      </w:r>
+      <w:bookmarkStart w:id="0" w:name="_GoBack"/>
+      <w:bookmarkEnd w:id="0"/>
     </w:p>
     <w:sectPr>
       <w:pgSz w:w="12240" w:h="15840"/>
@@ -1217,7 +1638,7 @@
 </file>
 
 <file path=word/numbering.xml><?xml version="1.0" encoding="utf-8"?>
-<w:numbering xmlns:ve="http://schemas.openxmlformats.org/markup-compatibility/2006" xmlns:o="urn:schemas-microsoft-com:office:office" xmlns:r="http://schemas.openxmlformats.org/officeDocument/2006/relationships" xmlns:m="http://schemas.openxmlformats.org/officeDocument/2006/math" xmlns:v="urn:schemas-microsoft-com:vml" xmlns:wp="http://schemas.openxmlformats.org/drawingml/2006/wordprocessingDrawing" xmlns:w10="urn:schemas-microsoft-com:office:word" xmlns:w="http://schemas.openxmlformats.org/wordprocessingml/2006/main" xmlns:wne="http://schemas.microsoft.com/office/word/2006/wordml">
+<w:numbering xmlns:wpc="http://schemas.microsoft.com/office/word/2010/wordprocessingCanvas" xmlns:mc="http://schemas.openxmlformats.org/markup-compatibility/2006" xmlns:o="urn:schemas-microsoft-com:office:office" xmlns:r="http://schemas.openxmlformats.org/officeDocument/2006/relationships" xmlns:m="http://schemas.openxmlformats.org/officeDocument/2006/math" xmlns:v="urn:schemas-microsoft-com:vml" xmlns:wp14="http://schemas.microsoft.com/office/word/2010/wordprocessingDrawing" xmlns:wp="http://schemas.openxmlformats.org/drawingml/2006/wordprocessingDrawing" xmlns:w10="urn:schemas-microsoft-com:office:word" xmlns:w="http://schemas.openxmlformats.org/wordprocessingml/2006/main" xmlns:w14="http://schemas.microsoft.com/office/word/2010/wordml" xmlns:wpg="http://schemas.microsoft.com/office/word/2010/wordprocessingGroup" xmlns:wpi="http://schemas.microsoft.com/office/word/2010/wordprocessingInk" xmlns:wne="http://schemas.microsoft.com/office/word/2006/wordml" xmlns:wps="http://schemas.microsoft.com/office/word/2010/wordprocessingShape" mc:Ignorable="w14 wp14">
   <w:abstractNum w:abstractNumId="0">
     <w:nsid w:val="082B7D78"/>
     <w:multiLevelType w:val="multilevel"/>
@@ -1442,7 +1863,7 @@
 </file>
 
 <file path=word/styles.xml><?xml version="1.0" encoding="utf-8"?>
-<w:styles xmlns:r="http://schemas.openxmlformats.org/officeDocument/2006/relationships" xmlns:w="http://schemas.openxmlformats.org/wordprocessingml/2006/main">
+<w:styles xmlns:mc="http://schemas.openxmlformats.org/markup-compatibility/2006" xmlns:r="http://schemas.openxmlformats.org/officeDocument/2006/relationships" xmlns:w="http://schemas.openxmlformats.org/wordprocessingml/2006/main" xmlns:w14="http://schemas.microsoft.com/office/word/2010/wordml" mc:Ignorable="w14">
   <w:docDefaults>
     <w:rPrDefault>
       <w:rPr>
@@ -1667,7 +2088,6 @@
     <w:uiPriority w:val="99"/>
     <w:semiHidden/>
     <w:unhideWhenUsed/>
-    <w:qFormat/>
     <w:tblPr>
       <w:tblInd w:w="0" w:type="dxa"/>
       <w:tblCellMar>
@@ -1791,139 +2211,8 @@
 </w:styles>
 </file>
 
-<file path=word/glossary/document.xml><?xml version="1.0" encoding="utf-8"?>
-<w:glossaryDocument xmlns:ve="http://schemas.openxmlformats.org/markup-compatibility/2006" xmlns:o="urn:schemas-microsoft-com:office:office" xmlns:r="http://schemas.openxmlformats.org/officeDocument/2006/relationships" xmlns:m="http://schemas.openxmlformats.org/officeDocument/2006/math" xmlns:v="urn:schemas-microsoft-com:vml" xmlns:wp="http://schemas.openxmlformats.org/drawingml/2006/wordprocessingDrawing" xmlns:w10="urn:schemas-microsoft-com:office:word" xmlns:w="http://schemas.openxmlformats.org/wordprocessingml/2006/main" xmlns:wne="http://schemas.microsoft.com/office/word/2006/wordml">
-  <w:docParts>
-    <w:docPart>
-      <w:docPartPr>
-        <w:name w:val="107710079FB045888FDD908AA14F6E9D"/>
-        <w:category>
-          <w:name w:val="General"/>
-          <w:gallery w:val="placeholder"/>
-        </w:category>
-        <w:types>
-          <w:type w:val="bbPlcHdr"/>
-        </w:types>
-        <w:behaviors>
-          <w:behavior w:val="content"/>
-        </w:behaviors>
-        <w:guid w:val="{1710719B-6D83-430A-8D57-5E3A8F207F5E}"/>
-      </w:docPartPr>
-      <w:docPartBody>
-        <w:p>
-          <w:pPr>
-            <w:pStyle w:val="107710079FB045888FDD908AA14F6E9D"/>
-          </w:pPr>
-          <w:r>
-            <w:rPr>
-              <w:rStyle w:val="PlaceholderText"/>
-            </w:rPr>
-            <w:t>Click here to enter text.</w:t>
-          </w:r>
-        </w:p>
-      </w:docPartBody>
-    </w:docPart>
-    <w:docPart>
-      <w:docPartPr>
-        <w:name w:val="BC494D4D631D440B9F6F6BDB39C179DC"/>
-        <w:category>
-          <w:name w:val="General"/>
-          <w:gallery w:val="placeholder"/>
-        </w:category>
-        <w:types>
-          <w:type w:val="bbPlcHdr"/>
-        </w:types>
-        <w:behaviors>
-          <w:behavior w:val="content"/>
-        </w:behaviors>
-        <w:guid w:val="{1D620A49-8278-4DEC-A12E-D4A23CC8F4DC}"/>
-      </w:docPartPr>
-      <w:docPartBody>
-        <w:p>
-          <w:pPr>
-            <w:pStyle w:val="BC494D4D631D440B9F6F6BDB39C179DC"/>
-          </w:pPr>
-          <w:r>
-            <w:rPr>
-              <w:rStyle w:val="PlaceholderText"/>
-            </w:rPr>
-            <w:t>Click here to enter a date.</w:t>
-          </w:r>
-        </w:p>
-      </w:docPartBody>
-    </w:docPart>
-  </w:docParts>
-</w:glossaryDocument>
-</file>
-
-<file path=word/glossary/fontTable.xml><?xml version="1.0" encoding="utf-8"?>
-<w:fonts xmlns:r="http://schemas.openxmlformats.org/officeDocument/2006/relationships" xmlns:w="http://schemas.openxmlformats.org/wordprocessingml/2006/main">
-  <w:font w:name="Times New Roman">
-    <w:panose1 w:val="02020603050405020304"/>
-    <w:charset w:val="00"/>
-    <w:family w:val="roman"/>
-    <w:pitch w:val="variable"/>
-    <w:sig w:usb0="E0002AFF" w:usb1="C0007841" w:usb2="00000009" w:usb3="00000000" w:csb0="000001FF" w:csb1="00000000"/>
-  </w:font>
-  <w:font w:name="Calibri">
-    <w:panose1 w:val="020F0502020204030204"/>
-    <w:charset w:val="00"/>
-    <w:family w:val="swiss"/>
-    <w:pitch w:val="variable"/>
-    <w:sig w:usb0="E00002FF" w:usb1="4000ACFF" w:usb2="00000001" w:usb3="00000000" w:csb0="0000019F" w:csb1="00000000"/>
-  </w:font>
-  <w:font w:name="Cambria">
-    <w:panose1 w:val="02040503050406030204"/>
-    <w:charset w:val="00"/>
-    <w:family w:val="roman"/>
-    <w:pitch w:val="variable"/>
-    <w:sig w:usb0="E00002FF" w:usb1="400004FF" w:usb2="00000000" w:usb3="00000000" w:csb0="0000019F" w:csb1="00000000"/>
-  </w:font>
-  <w:font w:name="Tahoma">
-    <w:panose1 w:val="020B0604030504040204"/>
-    <w:charset w:val="00"/>
-    <w:family w:val="swiss"/>
-    <w:pitch w:val="variable"/>
-    <w:sig w:usb0="E1002EFF" w:usb1="C000605B" w:usb2="00000029" w:usb3="00000000" w:csb0="000101FF" w:csb1="00000000"/>
-  </w:font>
-</w:fonts>
-</file>
-
-<file path=word/glossary/settings.xml><?xml version="1.0" encoding="utf-8"?>
-<w:settings xmlns:o="urn:schemas-microsoft-com:office:office" xmlns:r="http://schemas.openxmlformats.org/officeDocument/2006/relationships" xmlns:m="http://schemas.openxmlformats.org/officeDocument/2006/math" xmlns:v="urn:schemas-microsoft-com:vml" xmlns:w10="urn:schemas-microsoft-com:office:word" xmlns:w="http://schemas.openxmlformats.org/wordprocessingml/2006/main" xmlns:sl="http://schemas.openxmlformats.org/schemaLibrary/2006/main">
-  <w:view w:val="normal"/>
-  <w:defaultTabStop w:val="720"/>
-  <w:characterSpacingControl w:val="doNotCompress"/>
-  <w:compat>
-    <w:useFELayout/>
-  </w:compat>
-  <w:rsids>
-    <w:rsidRoot w:val="00D1263A"/>
-    <w:rsid w:val="00941204"/>
-    <w:rsid w:val="00D1263A"/>
-  </w:rsids>
-  <m:mathPr>
-    <m:mathFont m:val="Cambria Math"/>
-    <m:brkBin m:val="before"/>
-    <m:brkBinSub m:val="--"/>
-    <m:smallFrac m:val="off"/>
-    <m:dispDef/>
-    <m:lMargin m:val="0"/>
-    <m:rMargin m:val="0"/>
-    <m:defJc m:val="centerGroup"/>
-    <m:wrapIndent m:val="1440"/>
-    <m:intLim m:val="subSup"/>
-    <m:naryLim m:val="undOvr"/>
-  </m:mathPr>
-  <w:themeFontLang w:val="en-US"/>
-  <w:clrSchemeMapping w:bg1="light1" w:t1="dark1" w:bg2="light2" w:t2="dark2" w:accent1="accent1" w:accent2="accent2" w:accent3="accent3" w:accent4="accent4" w:accent5="accent5" w:accent6="accent6" w:hyperlink="hyperlink" w:followedHyperlink="followedHyperlink"/>
-  <w:decimalSymbol w:val="."/>
-  <w:listSeparator w:val=","/>
-</w:settings>
-</file>
-
-<file path=word/glossary/styles.xml><?xml version="1.0" encoding="utf-8"?>
-<w:styles xmlns:r="http://schemas.openxmlformats.org/officeDocument/2006/relationships" xmlns:w="http://schemas.openxmlformats.org/wordprocessingml/2006/main">
+<file path=word/stylesWithEffects.xml><?xml version="1.0" encoding="utf-8"?>
+<w:styles xmlns:wpc="http://schemas.microsoft.com/office/word/2010/wordprocessingCanvas" xmlns:mc="http://schemas.openxmlformats.org/markup-compatibility/2006" xmlns:o="urn:schemas-microsoft-com:office:office" xmlns:r="http://schemas.openxmlformats.org/officeDocument/2006/relationships" xmlns:m="http://schemas.openxmlformats.org/officeDocument/2006/math" xmlns:v="urn:schemas-microsoft-com:vml" xmlns:wp14="http://schemas.microsoft.com/office/word/2010/wordprocessingDrawing" xmlns:wp="http://schemas.openxmlformats.org/drawingml/2006/wordprocessingDrawing" xmlns:w10="urn:schemas-microsoft-com:office:word" xmlns:w="http://schemas.openxmlformats.org/wordprocessingml/2006/main" xmlns:w14="http://schemas.microsoft.com/office/word/2010/wordml" xmlns:wpg="http://schemas.microsoft.com/office/word/2010/wordprocessingGroup" xmlns:wpi="http://schemas.microsoft.com/office/word/2010/wordprocessingInk" xmlns:wne="http://schemas.microsoft.com/office/word/2006/wordml" xmlns:wps="http://schemas.microsoft.com/office/word/2010/wordprocessingShape" mc:Ignorable="w14 wp14">
   <w:docDefaults>
     <w:rPrDefault>
       <w:rPr>
@@ -2093,7 +2382,330 @@
     <w:uiPriority w:val="99"/>
     <w:semiHidden/>
     <w:unhideWhenUsed/>
+    <w:tblPr>
+      <w:tblInd w:w="0" w:type="dxa"/>
+      <w:tblCellMar>
+        <w:top w:w="0" w:type="dxa"/>
+        <w:left w:w="108" w:type="dxa"/>
+        <w:bottom w:w="0" w:type="dxa"/>
+        <w:right w:w="108" w:type="dxa"/>
+      </w:tblCellMar>
+    </w:tblPr>
+  </w:style>
+  <w:style w:type="numbering" w:default="1" w:styleId="NoList">
+    <w:name w:val="No List"/>
+    <w:uiPriority w:val="99"/>
+    <w:semiHidden/>
+    <w:unhideWhenUsed/>
+  </w:style>
+</w:styles>
+</file>
+
+<file path=word/glossary/document.xml><?xml version="1.0" encoding="utf-8"?>
+<w:glossaryDocument xmlns:wpc="http://schemas.microsoft.com/office/word/2010/wordprocessingCanvas" xmlns:mc="http://schemas.openxmlformats.org/markup-compatibility/2006" xmlns:o="urn:schemas-microsoft-com:office:office" xmlns:r="http://schemas.openxmlformats.org/officeDocument/2006/relationships" xmlns:m="http://schemas.openxmlformats.org/officeDocument/2006/math" xmlns:v="urn:schemas-microsoft-com:vml" xmlns:wp14="http://schemas.microsoft.com/office/word/2010/wordprocessingDrawing" xmlns:wp="http://schemas.openxmlformats.org/drawingml/2006/wordprocessingDrawing" xmlns:w10="urn:schemas-microsoft-com:office:word" xmlns:w="http://schemas.openxmlformats.org/wordprocessingml/2006/main" xmlns:w14="http://schemas.microsoft.com/office/word/2010/wordml" xmlns:wpg="http://schemas.microsoft.com/office/word/2010/wordprocessingGroup" xmlns:wpi="http://schemas.microsoft.com/office/word/2010/wordprocessingInk" xmlns:wne="http://schemas.microsoft.com/office/word/2006/wordml" xmlns:wps="http://schemas.microsoft.com/office/word/2010/wordprocessingShape" mc:Ignorable="w14 wp14">
+  <w:docParts>
+    <w:docPart>
+      <w:docPartPr>
+        <w:name w:val="107710079FB045888FDD908AA14F6E9D"/>
+        <w:category>
+          <w:name w:val="General"/>
+          <w:gallery w:val="placeholder"/>
+        </w:category>
+        <w:types>
+          <w:type w:val="bbPlcHdr"/>
+        </w:types>
+        <w:behaviors>
+          <w:behavior w:val="content"/>
+        </w:behaviors>
+        <w:guid w:val="{1710719B-6D83-430A-8D57-5E3A8F207F5E}"/>
+      </w:docPartPr>
+      <w:docPartBody>
+        <w:p>
+          <w:pPr>
+            <w:pStyle w:val="107710079FB045888FDD908AA14F6E9D"/>
+          </w:pPr>
+          <w:r>
+            <w:rPr>
+              <w:rStyle w:val="PlaceholderText"/>
+            </w:rPr>
+            <w:t>Click here to enter text.</w:t>
+          </w:r>
+        </w:p>
+      </w:docPartBody>
+    </w:docPart>
+    <w:docPart>
+      <w:docPartPr>
+        <w:name w:val="BC494D4D631D440B9F6F6BDB39C179DC"/>
+        <w:category>
+          <w:name w:val="General"/>
+          <w:gallery w:val="placeholder"/>
+        </w:category>
+        <w:types>
+          <w:type w:val="bbPlcHdr"/>
+        </w:types>
+        <w:behaviors>
+          <w:behavior w:val="content"/>
+        </w:behaviors>
+        <w:guid w:val="{1D620A49-8278-4DEC-A12E-D4A23CC8F4DC}"/>
+      </w:docPartPr>
+      <w:docPartBody>
+        <w:p>
+          <w:pPr>
+            <w:pStyle w:val="BC494D4D631D440B9F6F6BDB39C179DC"/>
+          </w:pPr>
+          <w:r>
+            <w:rPr>
+              <w:rStyle w:val="PlaceholderText"/>
+            </w:rPr>
+            <w:t>Click here to enter a date.</w:t>
+          </w:r>
+        </w:p>
+      </w:docPartBody>
+    </w:docPart>
+  </w:docParts>
+</w:glossaryDocument>
+</file>
+
+<file path=word/glossary/fontTable.xml><?xml version="1.0" encoding="utf-8"?>
+<w:fonts xmlns:mc="http://schemas.openxmlformats.org/markup-compatibility/2006" xmlns:r="http://schemas.openxmlformats.org/officeDocument/2006/relationships" xmlns:w="http://schemas.openxmlformats.org/wordprocessingml/2006/main" xmlns:w14="http://schemas.microsoft.com/office/word/2010/wordml" mc:Ignorable="w14">
+  <w:font w:name="Times New Roman">
+    <w:panose1 w:val="02020603050405020304"/>
+    <w:charset w:val="00"/>
+    <w:family w:val="roman"/>
+    <w:pitch w:val="variable"/>
+    <w:sig w:usb0="E0002AFF" w:usb1="C0007841" w:usb2="00000009" w:usb3="00000000" w:csb0="000001FF" w:csb1="00000000"/>
+  </w:font>
+  <w:font w:name="Calibri">
+    <w:panose1 w:val="020F0502020204030204"/>
+    <w:charset w:val="00"/>
+    <w:family w:val="swiss"/>
+    <w:pitch w:val="variable"/>
+    <w:sig w:usb0="E00002FF" w:usb1="4000ACFF" w:usb2="00000001" w:usb3="00000000" w:csb0="0000019F" w:csb1="00000000"/>
+  </w:font>
+  <w:font w:name="Cambria">
+    <w:panose1 w:val="02040503050406030204"/>
+    <w:charset w:val="00"/>
+    <w:family w:val="roman"/>
+    <w:pitch w:val="variable"/>
+    <w:sig w:usb0="E00002FF" w:usb1="400004FF" w:usb2="00000000" w:usb3="00000000" w:csb0="0000019F" w:csb1="00000000"/>
+  </w:font>
+  <w:font w:name="Tahoma">
+    <w:panose1 w:val="020B0604030504040204"/>
+    <w:charset w:val="00"/>
+    <w:family w:val="swiss"/>
+    <w:pitch w:val="variable"/>
+    <w:sig w:usb0="E1002EFF" w:usb1="C000605B" w:usb2="00000029" w:usb3="00000000" w:csb0="000101FF" w:csb1="00000000"/>
+  </w:font>
+</w:fonts>
+</file>
+
+<file path=word/glossary/settings.xml><?xml version="1.0" encoding="utf-8"?>
+<w:settings xmlns:mc="http://schemas.openxmlformats.org/markup-compatibility/2006" xmlns:o="urn:schemas-microsoft-com:office:office" xmlns:r="http://schemas.openxmlformats.org/officeDocument/2006/relationships" xmlns:m="http://schemas.openxmlformats.org/officeDocument/2006/math" xmlns:v="urn:schemas-microsoft-com:vml" xmlns:w10="urn:schemas-microsoft-com:office:word" xmlns:w="http://schemas.openxmlformats.org/wordprocessingml/2006/main" xmlns:w14="http://schemas.microsoft.com/office/word/2010/wordml" xmlns:sl="http://schemas.openxmlformats.org/schemaLibrary/2006/main" mc:Ignorable="w14">
+  <w:view w:val="normal"/>
+  <w:defaultTabStop w:val="720"/>
+  <w:characterSpacingControl w:val="doNotCompress"/>
+  <w:compat>
+    <w:useFELayout/>
+    <w:compatSetting w:name="compatibilityMode" w:uri="http://schemas.microsoft.com/office/word" w:val="12"/>
+  </w:compat>
+  <w:rsids>
+    <w:rsidRoot w:val="00D1263A"/>
+    <w:rsid w:val="00941204"/>
+    <w:rsid w:val="00A16043"/>
+    <w:rsid w:val="00D1263A"/>
+    <w:rsid w:val="00E74447"/>
+  </w:rsids>
+  <m:mathPr>
+    <m:mathFont m:val="Cambria Math"/>
+    <m:brkBin m:val="before"/>
+    <m:brkBinSub m:val="--"/>
+    <m:smallFrac m:val="0"/>
+    <m:dispDef/>
+    <m:lMargin m:val="0"/>
+    <m:rMargin m:val="0"/>
+    <m:defJc m:val="centerGroup"/>
+    <m:wrapIndent m:val="1440"/>
+    <m:intLim m:val="subSup"/>
+    <m:naryLim m:val="undOvr"/>
+  </m:mathPr>
+  <w:themeFontLang w:val="en-US"/>
+  <w:clrSchemeMapping w:bg1="light1" w:t1="dark1" w:bg2="light2" w:t2="dark2" w:accent1="accent1" w:accent2="accent2" w:accent3="accent3" w:accent4="accent4" w:accent5="accent5" w:accent6="accent6" w:hyperlink="hyperlink" w:followedHyperlink="followedHyperlink"/>
+  <w:decimalSymbol w:val="."/>
+  <w:listSeparator w:val=","/>
+</w:settings>
+</file>
+
+<file path=word/glossary/styles.xml><?xml version="1.0" encoding="utf-8"?>
+<w:styles xmlns:mc="http://schemas.openxmlformats.org/markup-compatibility/2006" xmlns:r="http://schemas.openxmlformats.org/officeDocument/2006/relationships" xmlns:w="http://schemas.openxmlformats.org/wordprocessingml/2006/main" xmlns:w14="http://schemas.microsoft.com/office/word/2010/wordml" mc:Ignorable="w14">
+  <w:docDefaults>
+    <w:rPrDefault>
+      <w:rPr>
+        <w:rFonts w:asciiTheme="minorHAnsi" w:eastAsiaTheme="minorEastAsia" w:hAnsiTheme="minorHAnsi" w:cstheme="minorBidi"/>
+        <w:sz w:val="22"/>
+        <w:szCs w:val="22"/>
+        <w:lang w:val="en-US" w:eastAsia="en-US" w:bidi="ar-SA"/>
+      </w:rPr>
+    </w:rPrDefault>
+    <w:pPrDefault>
+      <w:pPr>
+        <w:spacing w:after="200" w:line="276" w:lineRule="auto"/>
+      </w:pPr>
+    </w:pPrDefault>
+  </w:docDefaults>
+  <w:latentStyles w:defLockedState="0" w:defUIPriority="99" w:defSemiHidden="1" w:defUnhideWhenUsed="1" w:defQFormat="0" w:count="267">
+    <w:lsdException w:name="Normal" w:semiHidden="0" w:uiPriority="0" w:unhideWhenUsed="0" w:qFormat="1"/>
+    <w:lsdException w:name="heading 1" w:semiHidden="0" w:uiPriority="9" w:unhideWhenUsed="0" w:qFormat="1"/>
+    <w:lsdException w:name="heading 2" w:uiPriority="9" w:qFormat="1"/>
+    <w:lsdException w:name="heading 3" w:uiPriority="9" w:qFormat="1"/>
+    <w:lsdException w:name="heading 4" w:uiPriority="9" w:qFormat="1"/>
+    <w:lsdException w:name="heading 5" w:uiPriority="9" w:qFormat="1"/>
+    <w:lsdException w:name="heading 6" w:uiPriority="9" w:qFormat="1"/>
+    <w:lsdException w:name="heading 7" w:uiPriority="9" w:qFormat="1"/>
+    <w:lsdException w:name="heading 8" w:uiPriority="9" w:qFormat="1"/>
+    <w:lsdException w:name="heading 9" w:uiPriority="9" w:qFormat="1"/>
+    <w:lsdException w:name="toc 1" w:uiPriority="39"/>
+    <w:lsdException w:name="toc 2" w:uiPriority="39"/>
+    <w:lsdException w:name="toc 3" w:uiPriority="39"/>
+    <w:lsdException w:name="toc 4" w:uiPriority="39"/>
+    <w:lsdException w:name="toc 5" w:uiPriority="39"/>
+    <w:lsdException w:name="toc 6" w:uiPriority="39"/>
+    <w:lsdException w:name="toc 7" w:uiPriority="39"/>
+    <w:lsdException w:name="toc 8" w:uiPriority="39"/>
+    <w:lsdException w:name="toc 9" w:uiPriority="39"/>
+    <w:lsdException w:name="caption" w:uiPriority="35" w:qFormat="1"/>
+    <w:lsdException w:name="Title" w:semiHidden="0" w:uiPriority="10" w:unhideWhenUsed="0" w:qFormat="1"/>
+    <w:lsdException w:name="Default Paragraph Font" w:uiPriority="1"/>
+    <w:lsdException w:name="Subtitle" w:semiHidden="0" w:uiPriority="11" w:unhideWhenUsed="0" w:qFormat="1"/>
+    <w:lsdException w:name="Strong" w:semiHidden="0" w:uiPriority="22" w:unhideWhenUsed="0" w:qFormat="1"/>
+    <w:lsdException w:name="Emphasis" w:semiHidden="0" w:uiPriority="20" w:unhideWhenUsed="0" w:qFormat="1"/>
+    <w:lsdException w:name="Table Grid" w:semiHidden="0" w:uiPriority="59" w:unhideWhenUsed="0"/>
+    <w:lsdException w:name="Placeholder Text" w:unhideWhenUsed="0"/>
+    <w:lsdException w:name="No Spacing" w:semiHidden="0" w:uiPriority="1" w:unhideWhenUsed="0" w:qFormat="1"/>
+    <w:lsdException w:name="Light Shading" w:semiHidden="0" w:uiPriority="60" w:unhideWhenUsed="0"/>
+    <w:lsdException w:name="Light List" w:semiHidden="0" w:uiPriority="61" w:unhideWhenUsed="0"/>
+    <w:lsdException w:name="Light Grid" w:semiHidden="0" w:uiPriority="62" w:unhideWhenUsed="0"/>
+    <w:lsdException w:name="Medium Shading 1" w:semiHidden="0" w:uiPriority="63" w:unhideWhenUsed="0"/>
+    <w:lsdException w:name="Medium Shading 2" w:semiHidden="0" w:uiPriority="64" w:unhideWhenUsed="0"/>
+    <w:lsdException w:name="Medium List 1" w:semiHidden="0" w:uiPriority="65" w:unhideWhenUsed="0"/>
+    <w:lsdException w:name="Medium List 2" w:semiHidden="0" w:uiPriority="66" w:unhideWhenUsed="0"/>
+    <w:lsdException w:name="Medium Grid 1" w:semiHidden="0" w:uiPriority="67" w:unhideWhenUsed="0"/>
+    <w:lsdException w:name="Medium Grid 2" w:semiHidden="0" w:uiPriority="68" w:unhideWhenUsed="0"/>
+    <w:lsdException w:name="Medium Grid 3" w:semiHidden="0" w:uiPriority="69" w:unhideWhenUsed="0"/>
+    <w:lsdException w:name="Dark List" w:semiHidden="0" w:uiPriority="70" w:unhideWhenUsed="0"/>
+    <w:lsdException w:name="Colorful Shading" w:semiHidden="0" w:uiPriority="71" w:unhideWhenUsed="0"/>
+    <w:lsdException w:name="Colorful List" w:semiHidden="0" w:uiPriority="72" w:unhideWhenUsed="0"/>
+    <w:lsdException w:name="Colorful Grid" w:semiHidden="0" w:uiPriority="73" w:unhideWhenUsed="0"/>
+    <w:lsdException w:name="Light Shading Accent 1" w:semiHidden="0" w:uiPriority="60" w:unhideWhenUsed="0"/>
+    <w:lsdException w:name="Light List Accent 1" w:semiHidden="0" w:uiPriority="61" w:unhideWhenUsed="0"/>
+    <w:lsdException w:name="Light Grid Accent 1" w:semiHidden="0" w:uiPriority="62" w:unhideWhenUsed="0"/>
+    <w:lsdException w:name="Medium Shading 1 Accent 1" w:semiHidden="0" w:uiPriority="63" w:unhideWhenUsed="0"/>
+    <w:lsdException w:name="Medium Shading 2 Accent 1" w:semiHidden="0" w:uiPriority="64" w:unhideWhenUsed="0"/>
+    <w:lsdException w:name="Medium List 1 Accent 1" w:semiHidden="0" w:uiPriority="65" w:unhideWhenUsed="0"/>
+    <w:lsdException w:name="Revision" w:unhideWhenUsed="0"/>
+    <w:lsdException w:name="List Paragraph" w:semiHidden="0" w:uiPriority="34" w:unhideWhenUsed="0" w:qFormat="1"/>
+    <w:lsdException w:name="Quote" w:semiHidden="0" w:uiPriority="29" w:unhideWhenUsed="0" w:qFormat="1"/>
+    <w:lsdException w:name="Intense Quote" w:semiHidden="0" w:uiPriority="30" w:unhideWhenUsed="0" w:qFormat="1"/>
+    <w:lsdException w:name="Medium List 2 Accent 1" w:semiHidden="0" w:uiPriority="66" w:unhideWhenUsed="0"/>
+    <w:lsdException w:name="Medium Grid 1 Accent 1" w:semiHidden="0" w:uiPriority="67" w:unhideWhenUsed="0"/>
+    <w:lsdException w:name="Medium Grid 2 Accent 1" w:semiHidden="0" w:uiPriority="68" w:unhideWhenUsed="0"/>
+    <w:lsdException w:name="Medium Grid 3 Accent 1" w:semiHidden="0" w:uiPriority="69" w:unhideWhenUsed="0"/>
+    <w:lsdException w:name="Dark List Accent 1" w:semiHidden="0" w:uiPriority="70" w:unhideWhenUsed="0"/>
+    <w:lsdException w:name="Colorful Shading Accent 1" w:semiHidden="0" w:uiPriority="71" w:unhideWhenUsed="0"/>
+    <w:lsdException w:name="Colorful List Accent 1" w:semiHidden="0" w:uiPriority="72" w:unhideWhenUsed="0"/>
+    <w:lsdException w:name="Colorful Grid Accent 1" w:semiHidden="0" w:uiPriority="73" w:unhideWhenUsed="0"/>
+    <w:lsdException w:name="Light Shading Accent 2" w:semiHidden="0" w:uiPriority="60" w:unhideWhenUsed="0"/>
+    <w:lsdException w:name="Light List Accent 2" w:semiHidden="0" w:uiPriority="61" w:unhideWhenUsed="0"/>
+    <w:lsdException w:name="Light Grid Accent 2" w:semiHidden="0" w:uiPriority="62" w:unhideWhenUsed="0"/>
+    <w:lsdException w:name="Medium Shading 1 Accent 2" w:semiHidden="0" w:uiPriority="63" w:unhideWhenUsed="0"/>
+    <w:lsdException w:name="Medium Shading 2 Accent 2" w:semiHidden="0" w:uiPriority="64" w:unhideWhenUsed="0"/>
+    <w:lsdException w:name="Medium List 1 Accent 2" w:semiHidden="0" w:uiPriority="65" w:unhideWhenUsed="0"/>
+    <w:lsdException w:name="Medium List 2 Accent 2" w:semiHidden="0" w:uiPriority="66" w:unhideWhenUsed="0"/>
+    <w:lsdException w:name="Medium Grid 1 Accent 2" w:semiHidden="0" w:uiPriority="67" w:unhideWhenUsed="0"/>
+    <w:lsdException w:name="Medium Grid 2 Accent 2" w:semiHidden="0" w:uiPriority="68" w:unhideWhenUsed="0"/>
+    <w:lsdException w:name="Medium Grid 3 Accent 2" w:semiHidden="0" w:uiPriority="69" w:unhideWhenUsed="0"/>
+    <w:lsdException w:name="Dark List Accent 2" w:semiHidden="0" w:uiPriority="70" w:unhideWhenUsed="0"/>
+    <w:lsdException w:name="Colorful Shading Accent 2" w:semiHidden="0" w:uiPriority="71" w:unhideWhenUsed="0"/>
+    <w:lsdException w:name="Colorful List Accent 2" w:semiHidden="0" w:uiPriority="72" w:unhideWhenUsed="0"/>
+    <w:lsdException w:name="Colorful Grid Accent 2" w:semiHidden="0" w:uiPriority="73" w:unhideWhenUsed="0"/>
+    <w:lsdException w:name="Light Shading Accent 3" w:semiHidden="0" w:uiPriority="60" w:unhideWhenUsed="0"/>
+    <w:lsdException w:name="Light List Accent 3" w:semiHidden="0" w:uiPriority="61" w:unhideWhenUsed="0"/>
+    <w:lsdException w:name="Light Grid Accent 3" w:semiHidden="0" w:uiPriority="62" w:unhideWhenUsed="0"/>
+    <w:lsdException w:name="Medium Shading 1 Accent 3" w:semiHidden="0" w:uiPriority="63" w:unhideWhenUsed="0"/>
+    <w:lsdException w:name="Medium Shading 2 Accent 3" w:semiHidden="0" w:uiPriority="64" w:unhideWhenUsed="0"/>
+    <w:lsdException w:name="Medium List 1 Accent 3" w:semiHidden="0" w:uiPriority="65" w:unhideWhenUsed="0"/>
+    <w:lsdException w:name="Medium List 2 Accent 3" w:semiHidden="0" w:uiPriority="66" w:unhideWhenUsed="0"/>
+    <w:lsdException w:name="Medium Grid 1 Accent 3" w:semiHidden="0" w:uiPriority="67" w:unhideWhenUsed="0"/>
+    <w:lsdException w:name="Medium Grid 2 Accent 3" w:semiHidden="0" w:uiPriority="68" w:unhideWhenUsed="0"/>
+    <w:lsdException w:name="Medium Grid 3 Accent 3" w:semiHidden="0" w:uiPriority="69" w:unhideWhenUsed="0"/>
+    <w:lsdException w:name="Dark List Accent 3" w:semiHidden="0" w:uiPriority="70" w:unhideWhenUsed="0"/>
+    <w:lsdException w:name="Colorful Shading Accent 3" w:semiHidden="0" w:uiPriority="71" w:unhideWhenUsed="0"/>
+    <w:lsdException w:name="Colorful List Accent 3" w:semiHidden="0" w:uiPriority="72" w:unhideWhenUsed="0"/>
+    <w:lsdException w:name="Colorful Grid Accent 3" w:semiHidden="0" w:uiPriority="73" w:unhideWhenUsed="0"/>
+    <w:lsdException w:name="Light Shading Accent 4" w:semiHidden="0" w:uiPriority="60" w:unhideWhenUsed="0"/>
+    <w:lsdException w:name="Light List Accent 4" w:semiHidden="0" w:uiPriority="61" w:unhideWhenUsed="0"/>
+    <w:lsdException w:name="Light Grid Accent 4" w:semiHidden="0" w:uiPriority="62" w:unhideWhenUsed="0"/>
+    <w:lsdException w:name="Medium Shading 1 Accent 4" w:semiHidden="0" w:uiPriority="63" w:unhideWhenUsed="0"/>
+    <w:lsdException w:name="Medium Shading 2 Accent 4" w:semiHidden="0" w:uiPriority="64" w:unhideWhenUsed="0"/>
+    <w:lsdException w:name="Medium List 1 Accent 4" w:semiHidden="0" w:uiPriority="65" w:unhideWhenUsed="0"/>
+    <w:lsdException w:name="Medium List 2 Accent 4" w:semiHidden="0" w:uiPriority="66" w:unhideWhenUsed="0"/>
+    <w:lsdException w:name="Medium Grid 1 Accent 4" w:semiHidden="0" w:uiPriority="67" w:unhideWhenUsed="0"/>
+    <w:lsdException w:name="Medium Grid 2 Accent 4" w:semiHidden="0" w:uiPriority="68" w:unhideWhenUsed="0"/>
+    <w:lsdException w:name="Medium Grid 3 Accent 4" w:semiHidden="0" w:uiPriority="69" w:unhideWhenUsed="0"/>
+    <w:lsdException w:name="Dark List Accent 4" w:semiHidden="0" w:uiPriority="70" w:unhideWhenUsed="0"/>
+    <w:lsdException w:name="Colorful Shading Accent 4" w:semiHidden="0" w:uiPriority="71" w:unhideWhenUsed="0"/>
+    <w:lsdException w:name="Colorful List Accent 4" w:semiHidden="0" w:uiPriority="72" w:unhideWhenUsed="0"/>
+    <w:lsdException w:name="Colorful Grid Accent 4" w:semiHidden="0" w:uiPriority="73" w:unhideWhenUsed="0"/>
+    <w:lsdException w:name="Light Shading Accent 5" w:semiHidden="0" w:uiPriority="60" w:unhideWhenUsed="0"/>
+    <w:lsdException w:name="Light List Accent 5" w:semiHidden="0" w:uiPriority="61" w:unhideWhenUsed="0"/>
+    <w:lsdException w:name="Light Grid Accent 5" w:semiHidden="0" w:uiPriority="62" w:unhideWhenUsed="0"/>
+    <w:lsdException w:name="Medium Shading 1 Accent 5" w:semiHidden="0" w:uiPriority="63" w:unhideWhenUsed="0"/>
+    <w:lsdException w:name="Medium Shading 2 Accent 5" w:semiHidden="0" w:uiPriority="64" w:unhideWhenUsed="0"/>
+    <w:lsdException w:name="Medium List 1 Accent 5" w:semiHidden="0" w:uiPriority="65" w:unhideWhenUsed="0"/>
+    <w:lsdException w:name="Medium List 2 Accent 5" w:semiHidden="0" w:uiPriority="66" w:unhideWhenUsed="0"/>
+    <w:lsdException w:name="Medium Grid 1 Accent 5" w:semiHidden="0" w:uiPriority="67" w:unhideWhenUsed="0"/>
+    <w:lsdException w:name="Medium Grid 2 Accent 5" w:semiHidden="0" w:uiPriority="68" w:unhideWhenUsed="0"/>
+    <w:lsdException w:name="Medium Grid 3 Accent 5" w:semiHidden="0" w:uiPriority="69" w:unhideWhenUsed="0"/>
+    <w:lsdException w:name="Dark List Accent 5" w:semiHidden="0" w:uiPriority="70" w:unhideWhenUsed="0"/>
+    <w:lsdException w:name="Colorful Shading Accent 5" w:semiHidden="0" w:uiPriority="71" w:unhideWhenUsed="0"/>
+    <w:lsdException w:name="Colorful List Accent 5" w:semiHidden="0" w:uiPriority="72" w:unhideWhenUsed="0"/>
+    <w:lsdException w:name="Colorful Grid Accent 5" w:semiHidden="0" w:uiPriority="73" w:unhideWhenUsed="0"/>
+    <w:lsdException w:name="Light Shading Accent 6" w:semiHidden="0" w:uiPriority="60" w:unhideWhenUsed="0"/>
+    <w:lsdException w:name="Light List Accent 6" w:semiHidden="0" w:uiPriority="61" w:unhideWhenUsed="0"/>
+    <w:lsdException w:name="Light Grid Accent 6" w:semiHidden="0" w:uiPriority="62" w:unhideWhenUsed="0"/>
+    <w:lsdException w:name="Medium Shading 1 Accent 6" w:semiHidden="0" w:uiPriority="63" w:unhideWhenUsed="0"/>
+    <w:lsdException w:name="Medium Shading 2 Accent 6" w:semiHidden="0" w:uiPriority="64" w:unhideWhenUsed="0"/>
+    <w:lsdException w:name="Medium List 1 Accent 6" w:semiHidden="0" w:uiPriority="65" w:unhideWhenUsed="0"/>
+    <w:lsdException w:name="Medium List 2 Accent 6" w:semiHidden="0" w:uiPriority="66" w:unhideWhenUsed="0"/>
+    <w:lsdException w:name="Medium Grid 1 Accent 6" w:semiHidden="0" w:uiPriority="67" w:unhideWhenUsed="0"/>
+    <w:lsdException w:name="Medium Grid 2 Accent 6" w:semiHidden="0" w:uiPriority="68" w:unhideWhenUsed="0"/>
+    <w:lsdException w:name="Medium Grid 3 Accent 6" w:semiHidden="0" w:uiPriority="69" w:unhideWhenUsed="0"/>
+    <w:lsdException w:name="Dark List Accent 6" w:semiHidden="0" w:uiPriority="70" w:unhideWhenUsed="0"/>
+    <w:lsdException w:name="Colorful Shading Accent 6" w:semiHidden="0" w:uiPriority="71" w:unhideWhenUsed="0"/>
+    <w:lsdException w:name="Colorful List Accent 6" w:semiHidden="0" w:uiPriority="72" w:unhideWhenUsed="0"/>
+    <w:lsdException w:name="Colorful Grid Accent 6" w:semiHidden="0" w:uiPriority="73" w:unhideWhenUsed="0"/>
+    <w:lsdException w:name="Subtle Emphasis" w:semiHidden="0" w:uiPriority="19" w:unhideWhenUsed="0" w:qFormat="1"/>
+    <w:lsdException w:name="Intense Emphasis" w:semiHidden="0" w:uiPriority="21" w:unhideWhenUsed="0" w:qFormat="1"/>
+    <w:lsdException w:name="Subtle Reference" w:semiHidden="0" w:uiPriority="31" w:unhideWhenUsed="0" w:qFormat="1"/>
+    <w:lsdException w:name="Intense Reference" w:semiHidden="0" w:uiPriority="32" w:unhideWhenUsed="0" w:qFormat="1"/>
+    <w:lsdException w:name="Book Title" w:semiHidden="0" w:uiPriority="33" w:unhideWhenUsed="0" w:qFormat="1"/>
+    <w:lsdException w:name="Bibliography" w:uiPriority="37"/>
+    <w:lsdException w:name="TOC Heading" w:uiPriority="39" w:qFormat="1"/>
+  </w:latentStyles>
+  <w:style w:type="paragraph" w:default="1" w:styleId="Normal">
+    <w:name w:val="Normal"/>
     <w:qFormat/>
+  </w:style>
+  <w:style w:type="character" w:default="1" w:styleId="DefaultParagraphFont">
+    <w:name w:val="Default Paragraph Font"/>
+    <w:uiPriority w:val="1"/>
+    <w:semiHidden/>
+    <w:unhideWhenUsed/>
+  </w:style>
+  <w:style w:type="table" w:default="1" w:styleId="TableNormal">
+    <w:name w:val="Normal Table"/>
+    <w:uiPriority w:val="99"/>
+    <w:semiHidden/>
+    <w:unhideWhenUsed/>
     <w:tblPr>
       <w:tblInd w:w="0" w:type="dxa"/>
       <w:tblCellMar>
@@ -2131,8 +2743,198 @@
 </w:styles>
 </file>
 
+<file path=word/glossary/stylesWithEffects.xml><?xml version="1.0" encoding="utf-8"?>
+<w:styles xmlns:wpc="http://schemas.microsoft.com/office/word/2010/wordprocessingCanvas" xmlns:mc="http://schemas.openxmlformats.org/markup-compatibility/2006" xmlns:o="urn:schemas-microsoft-com:office:office" xmlns:r="http://schemas.openxmlformats.org/officeDocument/2006/relationships" xmlns:m="http://schemas.openxmlformats.org/officeDocument/2006/math" xmlns:v="urn:schemas-microsoft-com:vml" xmlns:wp14="http://schemas.microsoft.com/office/word/2010/wordprocessingDrawing" xmlns:wp="http://schemas.openxmlformats.org/drawingml/2006/wordprocessingDrawing" xmlns:w10="urn:schemas-microsoft-com:office:word" xmlns:w="http://schemas.openxmlformats.org/wordprocessingml/2006/main" xmlns:w14="http://schemas.microsoft.com/office/word/2010/wordml" xmlns:wpg="http://schemas.microsoft.com/office/word/2010/wordprocessingGroup" xmlns:wpi="http://schemas.microsoft.com/office/word/2010/wordprocessingInk" xmlns:wne="http://schemas.microsoft.com/office/word/2006/wordml" xmlns:wps="http://schemas.microsoft.com/office/word/2010/wordprocessingShape" mc:Ignorable="w14 wp14">
+  <w:docDefaults>
+    <w:rPrDefault>
+      <w:rPr>
+        <w:rFonts w:asciiTheme="minorHAnsi" w:eastAsiaTheme="minorEastAsia" w:hAnsiTheme="minorHAnsi" w:cstheme="minorBidi"/>
+        <w:sz w:val="22"/>
+        <w:szCs w:val="22"/>
+        <w:lang w:val="en-US" w:eastAsia="en-US" w:bidi="ar-SA"/>
+      </w:rPr>
+    </w:rPrDefault>
+    <w:pPrDefault>
+      <w:pPr>
+        <w:spacing w:after="200" w:line="276" w:lineRule="auto"/>
+      </w:pPr>
+    </w:pPrDefault>
+  </w:docDefaults>
+  <w:latentStyles w:defLockedState="0" w:defUIPriority="99" w:defSemiHidden="1" w:defUnhideWhenUsed="1" w:defQFormat="0" w:count="267">
+    <w:lsdException w:name="Normal" w:semiHidden="0" w:uiPriority="0" w:unhideWhenUsed="0" w:qFormat="1"/>
+    <w:lsdException w:name="heading 1" w:semiHidden="0" w:uiPriority="9" w:unhideWhenUsed="0" w:qFormat="1"/>
+    <w:lsdException w:name="heading 2" w:uiPriority="9" w:qFormat="1"/>
+    <w:lsdException w:name="heading 3" w:uiPriority="9" w:qFormat="1"/>
+    <w:lsdException w:name="heading 4" w:uiPriority="9" w:qFormat="1"/>
+    <w:lsdException w:name="heading 5" w:uiPriority="9" w:qFormat="1"/>
+    <w:lsdException w:name="heading 6" w:uiPriority="9" w:qFormat="1"/>
+    <w:lsdException w:name="heading 7" w:uiPriority="9" w:qFormat="1"/>
+    <w:lsdException w:name="heading 8" w:uiPriority="9" w:qFormat="1"/>
+    <w:lsdException w:name="heading 9" w:uiPriority="9" w:qFormat="1"/>
+    <w:lsdException w:name="toc 1" w:uiPriority="39"/>
+    <w:lsdException w:name="toc 2" w:uiPriority="39"/>
+    <w:lsdException w:name="toc 3" w:uiPriority="39"/>
+    <w:lsdException w:name="toc 4" w:uiPriority="39"/>
+    <w:lsdException w:name="toc 5" w:uiPriority="39"/>
+    <w:lsdException w:name="toc 6" w:uiPriority="39"/>
+    <w:lsdException w:name="toc 7" w:uiPriority="39"/>
+    <w:lsdException w:name="toc 8" w:uiPriority="39"/>
+    <w:lsdException w:name="toc 9" w:uiPriority="39"/>
+    <w:lsdException w:name="caption" w:uiPriority="35" w:qFormat="1"/>
+    <w:lsdException w:name="Title" w:semiHidden="0" w:uiPriority="10" w:unhideWhenUsed="0" w:qFormat="1"/>
+    <w:lsdException w:name="Default Paragraph Font" w:uiPriority="1"/>
+    <w:lsdException w:name="Subtitle" w:semiHidden="0" w:uiPriority="11" w:unhideWhenUsed="0" w:qFormat="1"/>
+    <w:lsdException w:name="Strong" w:semiHidden="0" w:uiPriority="22" w:unhideWhenUsed="0" w:qFormat="1"/>
+    <w:lsdException w:name="Emphasis" w:semiHidden="0" w:uiPriority="20" w:unhideWhenUsed="0" w:qFormat="1"/>
+    <w:lsdException w:name="Table Grid" w:semiHidden="0" w:uiPriority="59" w:unhideWhenUsed="0"/>
+    <w:lsdException w:name="Placeholder Text" w:unhideWhenUsed="0"/>
+    <w:lsdException w:name="No Spacing" w:semiHidden="0" w:uiPriority="1" w:unhideWhenUsed="0" w:qFormat="1"/>
+    <w:lsdException w:name="Light Shading" w:semiHidden="0" w:uiPriority="60" w:unhideWhenUsed="0"/>
+    <w:lsdException w:name="Light List" w:semiHidden="0" w:uiPriority="61" w:unhideWhenUsed="0"/>
+    <w:lsdException w:name="Light Grid" w:semiHidden="0" w:uiPriority="62" w:unhideWhenUsed="0"/>
+    <w:lsdException w:name="Medium Shading 1" w:semiHidden="0" w:uiPriority="63" w:unhideWhenUsed="0"/>
+    <w:lsdException w:name="Medium Shading 2" w:semiHidden="0" w:uiPriority="64" w:unhideWhenUsed="0"/>
+    <w:lsdException w:name="Medium List 1" w:semiHidden="0" w:uiPriority="65" w:unhideWhenUsed="0"/>
+    <w:lsdException w:name="Medium List 2" w:semiHidden="0" w:uiPriority="66" w:unhideWhenUsed="0"/>
+    <w:lsdException w:name="Medium Grid 1" w:semiHidden="0" w:uiPriority="67" w:unhideWhenUsed="0"/>
+    <w:lsdException w:name="Medium Grid 2" w:semiHidden="0" w:uiPriority="68" w:unhideWhenUsed="0"/>
+    <w:lsdException w:name="Medium Grid 3" w:semiHidden="0" w:uiPriority="69" w:unhideWhenUsed="0"/>
+    <w:lsdException w:name="Dark List" w:semiHidden="0" w:uiPriority="70" w:unhideWhenUsed="0"/>
+    <w:lsdException w:name="Colorful Shading" w:semiHidden="0" w:uiPriority="71" w:unhideWhenUsed="0"/>
+    <w:lsdException w:name="Colorful List" w:semiHidden="0" w:uiPriority="72" w:unhideWhenUsed="0"/>
+    <w:lsdException w:name="Colorful Grid" w:semiHidden="0" w:uiPriority="73" w:unhideWhenUsed="0"/>
+    <w:lsdException w:name="Light Shading Accent 1" w:semiHidden="0" w:uiPriority="60" w:unhideWhenUsed="0"/>
+    <w:lsdException w:name="Light List Accent 1" w:semiHidden="0" w:uiPriority="61" w:unhideWhenUsed="0"/>
+    <w:lsdException w:name="Light Grid Accent 1" w:semiHidden="0" w:uiPriority="62" w:unhideWhenUsed="0"/>
+    <w:lsdException w:name="Medium Shading 1 Accent 1" w:semiHidden="0" w:uiPriority="63" w:unhideWhenUsed="0"/>
+    <w:lsdException w:name="Medium Shading 2 Accent 1" w:semiHidden="0" w:uiPriority="64" w:unhideWhenUsed="0"/>
+    <w:lsdException w:name="Medium List 1 Accent 1" w:semiHidden="0" w:uiPriority="65" w:unhideWhenUsed="0"/>
+    <w:lsdException w:name="Revision" w:unhideWhenUsed="0"/>
+    <w:lsdException w:name="List Paragraph" w:semiHidden="0" w:uiPriority="34" w:unhideWhenUsed="0" w:qFormat="1"/>
+    <w:lsdException w:name="Quote" w:semiHidden="0" w:uiPriority="29" w:unhideWhenUsed="0" w:qFormat="1"/>
+    <w:lsdException w:name="Intense Quote" w:semiHidden="0" w:uiPriority="30" w:unhideWhenUsed="0" w:qFormat="1"/>
+    <w:lsdException w:name="Medium List 2 Accent 1" w:semiHidden="0" w:uiPriority="66" w:unhideWhenUsed="0"/>
+    <w:lsdException w:name="Medium Grid 1 Accent 1" w:semiHidden="0" w:uiPriority="67" w:unhideWhenUsed="0"/>
+    <w:lsdException w:name="Medium Grid 2 Accent 1" w:semiHidden="0" w:uiPriority="68" w:unhideWhenUsed="0"/>
+    <w:lsdException w:name="Medium Grid 3 Accent 1" w:semiHidden="0" w:uiPriority="69" w:unhideWhenUsed="0"/>
+    <w:lsdException w:name="Dark List Accent 1" w:semiHidden="0" w:uiPriority="70" w:unhideWhenUsed="0"/>
+    <w:lsdException w:name="Colorful Shading Accent 1" w:semiHidden="0" w:uiPriority="71" w:unhideWhenUsed="0"/>
+    <w:lsdException w:name="Colorful List Accent 1" w:semiHidden="0" w:uiPriority="72" w:unhideWhenUsed="0"/>
+    <w:lsdException w:name="Colorful Grid Accent 1" w:semiHidden="0" w:uiPriority="73" w:unhideWhenUsed="0"/>
+    <w:lsdException w:name="Light Shading Accent 2" w:semiHidden="0" w:uiPriority="60" w:unhideWhenUsed="0"/>
+    <w:lsdException w:name="Light List Accent 2" w:semiHidden="0" w:uiPriority="61" w:unhideWhenUsed="0"/>
+    <w:lsdException w:name="Light Grid Accent 2" w:semiHidden="0" w:uiPriority="62" w:unhideWhenUsed="0"/>
+    <w:lsdException w:name="Medium Shading 1 Accent 2" w:semiHidden="0" w:uiPriority="63" w:unhideWhenUsed="0"/>
+    <w:lsdException w:name="Medium Shading 2 Accent 2" w:semiHidden="0" w:uiPriority="64" w:unhideWhenUsed="0"/>
+    <w:lsdException w:name="Medium List 1 Accent 2" w:semiHidden="0" w:uiPriority="65" w:unhideWhenUsed="0"/>
+    <w:lsdException w:name="Medium List 2 Accent 2" w:semiHidden="0" w:uiPriority="66" w:unhideWhenUsed="0"/>
+    <w:lsdException w:name="Medium Grid 1 Accent 2" w:semiHidden="0" w:uiPriority="67" w:unhideWhenUsed="0"/>
+    <w:lsdException w:name="Medium Grid 2 Accent 2" w:semiHidden="0" w:uiPriority="68" w:unhideWhenUsed="0"/>
+    <w:lsdException w:name="Medium Grid 3 Accent 2" w:semiHidden="0" w:uiPriority="69" w:unhideWhenUsed="0"/>
+    <w:lsdException w:name="Dark List Accent 2" w:semiHidden="0" w:uiPriority="70" w:unhideWhenUsed="0"/>
+    <w:lsdException w:name="Colorful Shading Accent 2" w:semiHidden="0" w:uiPriority="71" w:unhideWhenUsed="0"/>
+    <w:lsdException w:name="Colorful List Accent 2" w:semiHidden="0" w:uiPriority="72" w:unhideWhenUsed="0"/>
+    <w:lsdException w:name="Colorful Grid Accent 2" w:semiHidden="0" w:uiPriority="73" w:unhideWhenUsed="0"/>
+    <w:lsdException w:name="Light Shading Accent 3" w:semiHidden="0" w:uiPriority="60" w:unhideWhenUsed="0"/>
+    <w:lsdException w:name="Light List Accent 3" w:semiHidden="0" w:uiPriority="61" w:unhideWhenUsed="0"/>
+    <w:lsdException w:name="Light Grid Accent 3" w:semiHidden="0" w:uiPriority="62" w:unhideWhenUsed="0"/>
+    <w:lsdException w:name="Medium Shading 1 Accent 3" w:semiHidden="0" w:uiPriority="63" w:unhideWhenUsed="0"/>
+    <w:lsdException w:name="Medium Shading 2 Accent 3" w:semiHidden="0" w:uiPriority="64" w:unhideWhenUsed="0"/>
+    <w:lsdException w:name="Medium List 1 Accent 3" w:semiHidden="0" w:uiPriority="65" w:unhideWhenUsed="0"/>
+    <w:lsdException w:name="Medium List 2 Accent 3" w:semiHidden="0" w:uiPriority="66" w:unhideWhenUsed="0"/>
+    <w:lsdException w:name="Medium Grid 1 Accent 3" w:semiHidden="0" w:uiPriority="67" w:unhideWhenUsed="0"/>
+    <w:lsdException w:name="Medium Grid 2 Accent 3" w:semiHidden="0" w:uiPriority="68" w:unhideWhenUsed="0"/>
+    <w:lsdException w:name="Medium Grid 3 Accent 3" w:semiHidden="0" w:uiPriority="69" w:unhideWhenUsed="0"/>
+    <w:lsdException w:name="Dark List Accent 3" w:semiHidden="0" w:uiPriority="70" w:unhideWhenUsed="0"/>
+    <w:lsdException w:name="Colorful Shading Accent 3" w:semiHidden="0" w:uiPriority="71" w:unhideWhenUsed="0"/>
+    <w:lsdException w:name="Colorful List Accent 3" w:semiHidden="0" w:uiPriority="72" w:unhideWhenUsed="0"/>
+    <w:lsdException w:name="Colorful Grid Accent 3" w:semiHidden="0" w:uiPriority="73" w:unhideWhenUsed="0"/>
+    <w:lsdException w:name="Light Shading Accent 4" w:semiHidden="0" w:uiPriority="60" w:unhideWhenUsed="0"/>
+    <w:lsdException w:name="Light List Accent 4" w:semiHidden="0" w:uiPriority="61" w:unhideWhenUsed="0"/>
+    <w:lsdException w:name="Light Grid Accent 4" w:semiHidden="0" w:uiPriority="62" w:unhideWhenUsed="0"/>
+    <w:lsdException w:name="Medium Shading 1 Accent 4" w:semiHidden="0" w:uiPriority="63" w:unhideWhenUsed="0"/>
+    <w:lsdException w:name="Medium Shading 2 Accent 4" w:semiHidden="0" w:uiPriority="64" w:unhideWhenUsed="0"/>
+    <w:lsdException w:name="Medium List 1 Accent 4" w:semiHidden="0" w:uiPriority="65" w:unhideWhenUsed="0"/>
+    <w:lsdException w:name="Medium List 2 Accent 4" w:semiHidden="0" w:uiPriority="66" w:unhideWhenUsed="0"/>
+    <w:lsdException w:name="Medium Grid 1 Accent 4" w:semiHidden="0" w:uiPriority="67" w:unhideWhenUsed="0"/>
+    <w:lsdException w:name="Medium Grid 2 Accent 4" w:semiHidden="0" w:uiPriority="68" w:unhideWhenUsed="0"/>
+    <w:lsdException w:name="Medium Grid 3 Accent 4" w:semiHidden="0" w:uiPriority="69" w:unhideWhenUsed="0"/>
+    <w:lsdException w:name="Dark List Accent 4" w:semiHidden="0" w:uiPriority="70" w:unhideWhenUsed="0"/>
+    <w:lsdException w:name="Colorful Shading Accent 4" w:semiHidden="0" w:uiPriority="71" w:unhideWhenUsed="0"/>
+    <w:lsdException w:name="Colorful List Accent 4" w:semiHidden="0" w:uiPriority="72" w:unhideWhenUsed="0"/>
+    <w:lsdException w:name="Colorful Grid Accent 4" w:semiHidden="0" w:uiPriority="73" w:unhideWhenUsed="0"/>
+    <w:lsdException w:name="Light Shading Accent 5" w:semiHidden="0" w:uiPriority="60" w:unhideWhenUsed="0"/>
+    <w:lsdException w:name="Light List Accent 5" w:semiHidden="0" w:uiPriority="61" w:unhideWhenUsed="0"/>
+    <w:lsdException w:name="Light Grid Accent 5" w:semiHidden="0" w:uiPriority="62" w:unhideWhenUsed="0"/>
+    <w:lsdException w:name="Medium Shading 1 Accent 5" w:semiHidden="0" w:uiPriority="63" w:unhideWhenUsed="0"/>
+    <w:lsdException w:name="Medium Shading 2 Accent 5" w:semiHidden="0" w:uiPriority="64" w:unhideWhenUsed="0"/>
+    <w:lsdException w:name="Medium List 1 Accent 5" w:semiHidden="0" w:uiPriority="65" w:unhideWhenUsed="0"/>
+    <w:lsdException w:name="Medium List 2 Accent 5" w:semiHidden="0" w:uiPriority="66" w:unhideWhenUsed="0"/>
+    <w:lsdException w:name="Medium Grid 1 Accent 5" w:semiHidden="0" w:uiPriority="67" w:unhideWhenUsed="0"/>
+    <w:lsdException w:name="Medium Grid 2 Accent 5" w:semiHidden="0" w:uiPriority="68" w:unhideWhenUsed="0"/>
+    <w:lsdException w:name="Medium Grid 3 Accent 5" w:semiHidden="0" w:uiPriority="69" w:unhideWhenUsed="0"/>
+    <w:lsdException w:name="Dark List Accent 5" w:semiHidden="0" w:uiPriority="70" w:unhideWhenUsed="0"/>
+    <w:lsdException w:name="Colorful Shading Accent 5" w:semiHidden="0" w:uiPriority="71" w:unhideWhenUsed="0"/>
+    <w:lsdException w:name="Colorful List Accent 5" w:semiHidden="0" w:uiPriority="72" w:unhideWhenUsed="0"/>
+    <w:lsdException w:name="Colorful Grid Accent 5" w:semiHidden="0" w:uiPriority="73" w:unhideWhenUsed="0"/>
+    <w:lsdException w:name="Light Shading Accent 6" w:semiHidden="0" w:uiPriority="60" w:unhideWhenUsed="0"/>
+    <w:lsdException w:name="Light List Accent 6" w:semiHidden="0" w:uiPriority="61" w:unhideWhenUsed="0"/>
+    <w:lsdException w:name="Light Grid Accent 6" w:semiHidden="0" w:uiPriority="62" w:unhideWhenUsed="0"/>
+    <w:lsdException w:name="Medium Shading 1 Accent 6" w:semiHidden="0" w:uiPriority="63" w:unhideWhenUsed="0"/>
+    <w:lsdException w:name="Medium Shading 2 Accent 6" w:semiHidden="0" w:uiPriority="64" w:unhideWhenUsed="0"/>
+    <w:lsdException w:name="Medium List 1 Accent 6" w:semiHidden="0" w:uiPriority="65" w:unhideWhenUsed="0"/>
+    <w:lsdException w:name="Medium List 2 Accent 6" w:semiHidden="0" w:uiPriority="66" w:unhideWhenUsed="0"/>
+    <w:lsdException w:name="Medium Grid 1 Accent 6" w:semiHidden="0" w:uiPriority="67" w:unhideWhenUsed="0"/>
+    <w:lsdException w:name="Medium Grid 2 Accent 6" w:semiHidden="0" w:uiPriority="68" w:unhideWhenUsed="0"/>
+    <w:lsdException w:name="Medium Grid 3 Accent 6" w:semiHidden="0" w:uiPriority="69" w:unhideWhenUsed="0"/>
+    <w:lsdException w:name="Dark List Accent 6" w:semiHidden="0" w:uiPriority="70" w:unhideWhenUsed="0"/>
+    <w:lsdException w:name="Colorful Shading Accent 6" w:semiHidden="0" w:uiPriority="71" w:unhideWhenUsed="0"/>
+    <w:lsdException w:name="Colorful List Accent 6" w:semiHidden="0" w:uiPriority="72" w:unhideWhenUsed="0"/>
+    <w:lsdException w:name="Colorful Grid Accent 6" w:semiHidden="0" w:uiPriority="73" w:unhideWhenUsed="0"/>
+    <w:lsdException w:name="Subtle Emphasis" w:semiHidden="0" w:uiPriority="19" w:unhideWhenUsed="0" w:qFormat="1"/>
+    <w:lsdException w:name="Intense Emphasis" w:semiHidden="0" w:uiPriority="21" w:unhideWhenUsed="0" w:qFormat="1"/>
+    <w:lsdException w:name="Subtle Reference" w:semiHidden="0" w:uiPriority="31" w:unhideWhenUsed="0" w:qFormat="1"/>
+    <w:lsdException w:name="Intense Reference" w:semiHidden="0" w:uiPriority="32" w:unhideWhenUsed="0" w:qFormat="1"/>
+    <w:lsdException w:name="Book Title" w:semiHidden="0" w:uiPriority="33" w:unhideWhenUsed="0" w:qFormat="1"/>
+    <w:lsdException w:name="Bibliography" w:uiPriority="37"/>
+    <w:lsdException w:name="TOC Heading" w:uiPriority="39" w:qFormat="1"/>
+  </w:latentStyles>
+  <w:style w:type="paragraph" w:default="1" w:styleId="Normal">
+    <w:name w:val="Normal"/>
+    <w:qFormat/>
+  </w:style>
+  <w:style w:type="character" w:default="1" w:styleId="DefaultParagraphFont">
+    <w:name w:val="Default Paragraph Font"/>
+    <w:uiPriority w:val="1"/>
+    <w:semiHidden/>
+    <w:unhideWhenUsed/>
+  </w:style>
+  <w:style w:type="table" w:default="1" w:styleId="TableNormal">
+    <w:name w:val="Normal Table"/>
+    <w:uiPriority w:val="99"/>
+    <w:semiHidden/>
+    <w:unhideWhenUsed/>
+    <w:tblPr>
+      <w:tblInd w:w="0" w:type="dxa"/>
+      <w:tblCellMar>
+        <w:top w:w="0" w:type="dxa"/>
+        <w:left w:w="108" w:type="dxa"/>
+        <w:bottom w:w="0" w:type="dxa"/>
+        <w:right w:w="108" w:type="dxa"/>
+      </w:tblCellMar>
+    </w:tblPr>
+  </w:style>
+  <w:style w:type="numbering" w:default="1" w:styleId="NoList">
+    <w:name w:val="No List"/>
+    <w:uiPriority w:val="99"/>
+    <w:semiHidden/>
+    <w:unhideWhenUsed/>
+  </w:style>
+</w:styles>
+</file>
+
 <file path=word/glossary/webSettings.xml><?xml version="1.0" encoding="utf-8"?>
-<w:webSettings xmlns:r="http://schemas.openxmlformats.org/officeDocument/2006/relationships" xmlns:w="http://schemas.openxmlformats.org/wordprocessingml/2006/main">
+<w:webSettings xmlns:mc="http://schemas.openxmlformats.org/markup-compatibility/2006" xmlns:r="http://schemas.openxmlformats.org/officeDocument/2006/relationships" xmlns:w="http://schemas.openxmlformats.org/wordprocessingml/2006/main" xmlns:w14="http://schemas.microsoft.com/office/word/2010/wordml" mc:Ignorable="w14">
   <w:optimizeForBrowser/>
 </w:webSettings>
 </file>

</xml_diff>

<commit_message>
Added sections on pulling/pushing information to remote
</commit_message>
<xml_diff>
--- a/Git_Command_List.docx
+++ b/Git_Command_List.docx
@@ -1,13 +1,13 @@
 
 <file path=word/document.xml><?xml version="1.0" encoding="utf-8"?>
-<w:document xmlns:ve="http://schemas.openxmlformats.org/markup-compatibility/2006" xmlns:o="urn:schemas-microsoft-com:office:office" xmlns:r="http://schemas.openxmlformats.org/officeDocument/2006/relationships" xmlns:m="http://schemas.openxmlformats.org/officeDocument/2006/math" xmlns:v="urn:schemas-microsoft-com:vml" xmlns:wp="http://schemas.openxmlformats.org/drawingml/2006/wordprocessingDrawing" xmlns:w10="urn:schemas-microsoft-com:office:word" xmlns:w="http://schemas.openxmlformats.org/wordprocessingml/2006/main" xmlns:wne="http://schemas.microsoft.com/office/word/2006/wordml">
+<w:document xmlns:wpc="http://schemas.microsoft.com/office/word/2010/wordprocessingCanvas" xmlns:mc="http://schemas.openxmlformats.org/markup-compatibility/2006" xmlns:o="urn:schemas-microsoft-com:office:office" xmlns:r="http://schemas.openxmlformats.org/officeDocument/2006/relationships" xmlns:m="http://schemas.openxmlformats.org/officeDocument/2006/math" xmlns:v="urn:schemas-microsoft-com:vml" xmlns:wp14="http://schemas.microsoft.com/office/word/2010/wordprocessingDrawing" xmlns:wp="http://schemas.openxmlformats.org/drawingml/2006/wordprocessingDrawing" xmlns:w10="urn:schemas-microsoft-com:office:word" xmlns:w="http://schemas.openxmlformats.org/wordprocessingml/2006/main" xmlns:w14="http://schemas.microsoft.com/office/word/2010/wordml" xmlns:wpg="http://schemas.microsoft.com/office/word/2010/wordprocessingGroup" xmlns:wpi="http://schemas.microsoft.com/office/word/2010/wordprocessingInk" xmlns:wne="http://schemas.microsoft.com/office/word/2006/wordml" xmlns:wps="http://schemas.microsoft.com/office/word/2010/wordprocessingShape" mc:Ignorable="w14 wp14">
   <w:body>
     <w:tbl>
       <w:tblPr>
         <w:tblW w:w="9558" w:type="dxa"/>
         <w:tblInd w:w="-106" w:type="dxa"/>
         <w:tblLayout w:type="fixed"/>
-        <w:tblLook w:val="00A0"/>
+        <w:tblLook w:val="00A0" w:firstRow="1" w:lastRow="0" w:firstColumn="1" w:lastColumn="0" w:noHBand="0" w:noVBand="0"/>
       </w:tblPr>
       <w:tblGrid>
         <w:gridCol w:w="7668"/>
@@ -31,6 +31,7 @@
               </w:placeholder>
               <w:text/>
             </w:sdtPr>
+            <w:sdtEndPr/>
             <w:sdtContent>
               <w:p>
                 <w:pPr>
@@ -93,6 +94,7 @@
                 </w:placeholder>
                 <w:text/>
               </w:sdtPr>
+              <w:sdtEndPr/>
               <w:sdtContent>
                 <w:r>
                   <w:t>Configuration Management and Quality Assurance</w:t>
@@ -121,6 +123,7 @@
                   <w:calendar w:val="gregorian"/>
                 </w:date>
               </w:sdtPr>
+              <w:sdtEndPr/>
               <w:sdtContent>
                 <w:r>
                   <w:t>8/28/2013</w:t>
@@ -171,10 +174,10 @@
                           </pic:cNvPicPr>
                         </pic:nvPicPr>
                         <pic:blipFill>
-                          <a:blip r:embed="rId5" cstate="print">
+                          <a:blip r:embed="rId6" cstate="print">
                             <a:extLst>
                               <a:ext uri="{28A0092B-C50C-407E-A947-70E740481C1C}">
-                                <a14:useLocalDpi xmlns:a14="http://schemas.microsoft.com/office/drawing/2010/main" xmlns:wps="http://schemas.microsoft.com/office/word/2010/wordprocessingShape" xmlns:wpi="http://schemas.microsoft.com/office/word/2010/wordprocessingInk" xmlns:wpg="http://schemas.microsoft.com/office/word/2010/wordprocessingGroup" xmlns:w14="http://schemas.microsoft.com/office/word/2010/wordml" xmlns:w="http://schemas.openxmlformats.org/wordprocessingml/2006/main" xmlns:w10="urn:schemas-microsoft-com:office:word" xmlns:wp14="http://schemas.microsoft.com/office/word/2010/wordprocessingDrawing" xmlns:v="urn:schemas-microsoft-com:vml" xmlns:o="urn:schemas-microsoft-com:office:office" xmlns:mc="http://schemas.openxmlformats.org/markup-compatibility/2006" xmlns:wpc="http://schemas.microsoft.com/office/word/2010/wordprocessingCanvas" xmlns="" val="0"/>
+                                <a14:useLocalDpi xmlns:a14="http://schemas.microsoft.com/office/drawing/2010/main" val="0"/>
                               </a:ext>
                             </a:extLst>
                           </a:blip>
@@ -226,7 +229,7 @@
           <w:insideV w:val="single" w:sz="4" w:space="0" w:color="auto"/>
         </w:tblBorders>
         <w:tblLayout w:type="fixed"/>
-        <w:tblLook w:val="00A0"/>
+        <w:tblLook w:val="00A0" w:firstRow="1" w:lastRow="0" w:firstColumn="1" w:lastColumn="0" w:noHBand="0" w:noVBand="0"/>
       </w:tblPr>
       <w:tblGrid>
         <w:gridCol w:w="535"/>
@@ -432,6 +435,7 @@
               <w:calendar w:val="gregorian"/>
             </w:date>
           </w:sdtPr>
+          <w:sdtEndPr/>
           <w:sdtContent>
             <w:tc>
               <w:tcPr>
@@ -491,6 +495,7 @@
             </w:placeholder>
             <w:text/>
           </w:sdtPr>
+          <w:sdtEndPr/>
           <w:sdtContent>
             <w:tc>
               <w:tcPr>
@@ -531,6 +536,7 @@
             </w:placeholder>
             <w:text/>
           </w:sdtPr>
+          <w:sdtEndPr/>
           <w:sdtContent>
             <w:tc>
               <w:tcPr>
@@ -1037,11 +1043,6 @@
     </w:p>
     <w:p>
       <w:pPr>
-        <w:spacing w:after="120"/>
-      </w:pPr>
-    </w:p>
-    <w:p>
-      <w:pPr>
         <w:pStyle w:val="ListParagraph"/>
         <w:numPr>
           <w:ilvl w:val="0"/>
@@ -1087,7 +1088,7 @@
         <w:pStyle w:val="Heading2"/>
       </w:pPr>
       <w:r>
-        <w:t xml:space="preserve"> Setting a Directory</w:t>
+        <w:t xml:space="preserve"> Creating a Directory</w:t>
       </w:r>
     </w:p>
     <w:p>
@@ -1102,7 +1103,21 @@
         <w:rPr>
           <w:rFonts w:ascii="Times New Roman" w:hAnsi="Times New Roman" w:cs="Times New Roman"/>
         </w:rPr>
-        <w:t>If one wishes to work within a particular directory on his or her computer, he or she must input the following command:</w:t>
+        <w:t xml:space="preserve">Before any work can be done on a project at a local computer, a directory for the project must be </w:t>
+      </w:r>
+      <w:proofErr w:type="gramStart"/>
+      <w:r>
+        <w:rPr>
+          <w:rFonts w:ascii="Times New Roman" w:hAnsi="Times New Roman" w:cs="Times New Roman"/>
+        </w:rPr>
+        <w:t>make</w:t>
+      </w:r>
+      <w:proofErr w:type="gramEnd"/>
+      <w:r>
+        <w:rPr>
+          <w:rFonts w:ascii="Times New Roman" w:hAnsi="Times New Roman" w:cs="Times New Roman"/>
+        </w:rPr>
+        <w:t>. The command structure for accomplishing this is as follows:</w:t>
       </w:r>
     </w:p>
     <w:p>
@@ -1111,7 +1126,249 @@
         <w:jc w:val="both"/>
         <w:rPr>
           <w:rFonts w:ascii="Times New Roman" w:hAnsi="Times New Roman" w:cs="Times New Roman"/>
+          <w:bdr w:val="single" w:sz="6" w:space="0" w:color="auto"/>
+        </w:rPr>
+      </w:pPr>
+      <w:proofErr w:type="spellStart"/>
+      <w:r>
+        <w:rPr>
+          <w:rFonts w:ascii="Times New Roman" w:hAnsi="Times New Roman" w:cs="Times New Roman"/>
+          <w:bdr w:val="single" w:sz="6" w:space="0" w:color="auto"/>
+        </w:rPr>
+        <w:t>Mkdir</w:t>
+      </w:r>
+      <w:proofErr w:type="spellEnd"/>
+      <w:r>
+        <w:rPr>
+          <w:rFonts w:ascii="Times New Roman" w:hAnsi="Times New Roman" w:cs="Times New Roman"/>
+          <w:bdr w:val="single" w:sz="6" w:space="0" w:color="auto"/>
+        </w:rPr>
+        <w:t xml:space="preserve"> ~/</w:t>
+      </w:r>
+      <w:proofErr w:type="spellStart"/>
+      <w:r>
+        <w:rPr>
+          <w:rFonts w:ascii="Times New Roman" w:hAnsi="Times New Roman" w:cs="Times New Roman"/>
+          <w:bdr w:val="single" w:sz="6" w:space="0" w:color="auto"/>
+        </w:rPr>
+        <w:t>Rascal_Senior_Design</w:t>
+      </w:r>
+      <w:proofErr w:type="spellEnd"/>
+      <w:r>
+        <w:rPr>
+          <w:rFonts w:ascii="Times New Roman" w:hAnsi="Times New Roman" w:cs="Times New Roman"/>
+          <w:bdr w:val="single" w:sz="6" w:space="0" w:color="auto"/>
+        </w:rPr>
+        <w:t xml:space="preserve">   </w:t>
+      </w:r>
+    </w:p>
+    <w:p>
+      <w:pPr>
+        <w:spacing w:after="120"/>
+        <w:jc w:val="both"/>
+        <w:rPr>
+          <w:rFonts w:ascii="Times New Roman" w:hAnsi="Times New Roman" w:cs="Times New Roman"/>
+        </w:rPr>
+      </w:pPr>
+      <w:r>
+        <w:rPr>
+          <w:rFonts w:ascii="Times New Roman" w:hAnsi="Times New Roman" w:cs="Times New Roman"/>
+        </w:rPr>
+        <w:t>This creates a directory in the user folder of your C</w:t>
+      </w:r>
+      <w:proofErr w:type="gramStart"/>
+      <w:r>
+        <w:rPr>
+          <w:rFonts w:ascii="Times New Roman" w:hAnsi="Times New Roman" w:cs="Times New Roman"/>
+        </w:rPr>
+        <w:t>:/</w:t>
+      </w:r>
+      <w:proofErr w:type="gramEnd"/>
+      <w:r>
+        <w:rPr>
+          <w:rFonts w:ascii="Times New Roman" w:hAnsi="Times New Roman" w:cs="Times New Roman"/>
+        </w:rPr>
+        <w:t xml:space="preserve"> drive on your local computer. Before any files can be created or pushed to this directory, it is necessary to set up </w:t>
+      </w:r>
+      <w:proofErr w:type="spellStart"/>
+      <w:r>
+        <w:rPr>
+          <w:rFonts w:ascii="Times New Roman" w:hAnsi="Times New Roman" w:cs="Times New Roman"/>
+        </w:rPr>
+        <w:t>Git</w:t>
+      </w:r>
+      <w:proofErr w:type="spellEnd"/>
+      <w:r>
+        <w:rPr>
+          <w:rFonts w:ascii="Times New Roman" w:hAnsi="Times New Roman" w:cs="Times New Roman"/>
+        </w:rPr>
+        <w:t xml:space="preserve"> so that it properly refers to it.</w:t>
+      </w:r>
+    </w:p>
+    <w:p>
+      <w:pPr>
+        <w:pStyle w:val="Heading2"/>
+      </w:pPr>
+      <w:r>
+        <w:t xml:space="preserve"> Setting a Directory</w:t>
+      </w:r>
+    </w:p>
+    <w:p>
+      <w:pPr>
+        <w:spacing w:after="120"/>
+        <w:jc w:val="both"/>
+        <w:rPr>
+          <w:rFonts w:ascii="Times New Roman" w:hAnsi="Times New Roman" w:cs="Times New Roman"/>
+        </w:rPr>
+      </w:pPr>
+      <w:r>
+        <w:rPr>
+          <w:rFonts w:ascii="Times New Roman" w:hAnsi="Times New Roman" w:cs="Times New Roman"/>
+        </w:rPr>
+        <w:t>If one wishes to work within a particular directory on his or her computer, he or she must input the following command:</w:t>
+      </w:r>
+    </w:p>
+    <w:p>
+      <w:pPr>
+        <w:spacing w:after="120"/>
+        <w:jc w:val="both"/>
+        <w:rPr>
+          <w:rFonts w:ascii="Times New Roman" w:hAnsi="Times New Roman" w:cs="Times New Roman"/>
           <w:bdr w:val="single" w:sz="4" w:space="0" w:color="auto"/>
+        </w:rPr>
+      </w:pPr>
+      <w:proofErr w:type="gramStart"/>
+      <w:r>
+        <w:rPr>
+          <w:rFonts w:ascii="Times New Roman" w:hAnsi="Times New Roman" w:cs="Times New Roman"/>
+          <w:bdr w:val="single" w:sz="4" w:space="0" w:color="auto"/>
+        </w:rPr>
+        <w:t>cd</w:t>
+      </w:r>
+      <w:proofErr w:type="gramEnd"/>
+      <w:r>
+        <w:rPr>
+          <w:rFonts w:ascii="Times New Roman" w:hAnsi="Times New Roman" w:cs="Times New Roman"/>
+          <w:bdr w:val="single" w:sz="4" w:space="0" w:color="auto"/>
+        </w:rPr>
+        <w:t xml:space="preserve"> ~/</w:t>
+      </w:r>
+      <w:proofErr w:type="spellStart"/>
+      <w:r>
+        <w:rPr>
+          <w:rFonts w:ascii="Times New Roman" w:hAnsi="Times New Roman" w:cs="Times New Roman"/>
+          <w:bdr w:val="single" w:sz="4" w:space="0" w:color="auto"/>
+        </w:rPr>
+        <w:t>Rascal_Senior_Design</w:t>
+      </w:r>
+      <w:proofErr w:type="spellEnd"/>
+    </w:p>
+    <w:p>
+      <w:pPr>
+        <w:spacing w:after="120"/>
+        <w:jc w:val="both"/>
+        <w:rPr>
+          <w:rFonts w:ascii="Times New Roman" w:hAnsi="Times New Roman" w:cs="Times New Roman"/>
+        </w:rPr>
+      </w:pPr>
+      <w:r>
+        <w:rPr>
+          <w:rFonts w:ascii="Times New Roman" w:hAnsi="Times New Roman" w:cs="Times New Roman"/>
+        </w:rPr>
+        <w:t xml:space="preserve">If </w:t>
+      </w:r>
+      <w:r>
+        <w:rPr>
+          <w:rFonts w:ascii="Times New Roman" w:hAnsi="Times New Roman" w:cs="Times New Roman"/>
+        </w:rPr>
+        <w:t>this command has been successfully executed, the command prompt should read:</w:t>
+      </w:r>
+    </w:p>
+    <w:p>
+      <w:pPr>
+        <w:spacing w:after="120"/>
+        <w:jc w:val="both"/>
+        <w:rPr>
+          <w:rFonts w:ascii="Times New Roman" w:hAnsi="Times New Roman" w:cs="Times New Roman"/>
+          <w:bdr w:val="single" w:sz="12" w:space="0" w:color="auto"/>
+        </w:rPr>
+      </w:pPr>
+      <w:r>
+        <w:rPr>
+          <w:rFonts w:ascii="Times New Roman" w:hAnsi="Times New Roman" w:cs="Times New Roman"/>
+          <w:bdr w:val="single" w:sz="12" w:space="0" w:color="auto"/>
+        </w:rPr>
+        <w:t>~/</w:t>
+      </w:r>
+      <w:proofErr w:type="spellStart"/>
+      <w:r>
+        <w:rPr>
+          <w:rFonts w:ascii="Times New Roman" w:hAnsi="Times New Roman" w:cs="Times New Roman"/>
+          <w:bdr w:val="single" w:sz="12" w:space="0" w:color="auto"/>
+        </w:rPr>
+        <w:t>Rascal_Senior_Design</w:t>
+      </w:r>
+      <w:proofErr w:type="spellEnd"/>
+      <w:r>
+        <w:rPr>
+          <w:rFonts w:ascii="Times New Roman" w:hAnsi="Times New Roman" w:cs="Times New Roman"/>
+          <w:bdr w:val="single" w:sz="12" w:space="0" w:color="auto"/>
+        </w:rPr>
+        <w:t xml:space="preserve"> (master)</w:t>
+      </w:r>
+    </w:p>
+    <w:p>
+      <w:pPr>
+        <w:pStyle w:val="Heading2"/>
+      </w:pPr>
+      <w:r>
+        <w:t xml:space="preserve"> Initializing </w:t>
+      </w:r>
+      <w:proofErr w:type="spellStart"/>
+      <w:r>
+        <w:t>Git</w:t>
+      </w:r>
+      <w:proofErr w:type="spellEnd"/>
+      <w:r>
+        <w:t xml:space="preserve"> Files</w:t>
+      </w:r>
+    </w:p>
+    <w:p>
+      <w:pPr>
+        <w:spacing w:after="120"/>
+        <w:jc w:val="both"/>
+        <w:rPr>
+          <w:rFonts w:ascii="Times New Roman" w:hAnsi="Times New Roman" w:cs="Times New Roman"/>
+        </w:rPr>
+      </w:pPr>
+      <w:r>
+        <w:rPr>
+          <w:rFonts w:ascii="Times New Roman" w:hAnsi="Times New Roman" w:cs="Times New Roman"/>
+        </w:rPr>
+        <w:t xml:space="preserve">Now it is necessary to initialize the files </w:t>
+      </w:r>
+      <w:proofErr w:type="spellStart"/>
+      <w:r>
+        <w:rPr>
+          <w:rFonts w:ascii="Times New Roman" w:hAnsi="Times New Roman" w:cs="Times New Roman"/>
+        </w:rPr>
+        <w:t>git</w:t>
+      </w:r>
+      <w:proofErr w:type="spellEnd"/>
+      <w:r>
+        <w:rPr>
+          <w:rFonts w:ascii="Times New Roman" w:hAnsi="Times New Roman" w:cs="Times New Roman"/>
+        </w:rPr>
+        <w:t xml:space="preserve"> requires in order to be properly run within the established directory. This is accomplished by executing the following command:</w:t>
+      </w:r>
+    </w:p>
+    <w:p>
+      <w:pPr>
+        <w:spacing w:after="120"/>
+        <w:jc w:val="both"/>
+        <w:rPr>
+          <w:rFonts w:ascii="Times New Roman" w:hAnsi="Times New Roman" w:cs="Times New Roman"/>
+          <w:bdr w:val="single" w:sz="6" w:space="0" w:color="auto"/>
         </w:rPr>
       </w:pPr>
       <w:proofErr w:type="spellStart"/>
@@ -1119,26 +1376,26 @@
       <w:r>
         <w:rPr>
           <w:rFonts w:ascii="Times New Roman" w:hAnsi="Times New Roman" w:cs="Times New Roman"/>
-          <w:bdr w:val="single" w:sz="4" w:space="0" w:color="auto"/>
-        </w:rPr>
-        <w:t>cd</w:t>
+          <w:bdr w:val="single" w:sz="6" w:space="0" w:color="auto"/>
+        </w:rPr>
+        <w:t>git</w:t>
       </w:r>
       <w:proofErr w:type="spellEnd"/>
       <w:proofErr w:type="gramEnd"/>
       <w:r>
         <w:rPr>
           <w:rFonts w:ascii="Times New Roman" w:hAnsi="Times New Roman" w:cs="Times New Roman"/>
-          <w:bdr w:val="single" w:sz="4" w:space="0" w:color="auto"/>
-        </w:rPr>
-        <w:t xml:space="preserve"> ~/</w:t>
+          <w:bdr w:val="single" w:sz="6" w:space="0" w:color="auto"/>
+        </w:rPr>
+        <w:t xml:space="preserve"> </w:t>
       </w:r>
       <w:proofErr w:type="spellStart"/>
       <w:r>
         <w:rPr>
           <w:rFonts w:ascii="Times New Roman" w:hAnsi="Times New Roman" w:cs="Times New Roman"/>
-          <w:bdr w:val="single" w:sz="4" w:space="0" w:color="auto"/>
-        </w:rPr>
-        <w:t>Rascal_Senior_Design</w:t>
+          <w:bdr w:val="single" w:sz="6" w:space="0" w:color="auto"/>
+        </w:rPr>
+        <w:t>init</w:t>
       </w:r>
       <w:proofErr w:type="spellEnd"/>
     </w:p>
@@ -1154,13 +1411,21 @@
         <w:rPr>
           <w:rFonts w:ascii="Times New Roman" w:hAnsi="Times New Roman" w:cs="Times New Roman"/>
         </w:rPr>
-        <w:t xml:space="preserve">If </w:t>
-      </w:r>
-      <w:r>
-        <w:rPr>
-          <w:rFonts w:ascii="Times New Roman" w:hAnsi="Times New Roman" w:cs="Times New Roman"/>
-        </w:rPr>
-        <w:t>this command has been successfully executed, the command prompt should read:</w:t>
+        <w:t xml:space="preserve">If this command has </w:t>
+      </w:r>
+      <w:proofErr w:type="gramStart"/>
+      <w:r>
+        <w:rPr>
+          <w:rFonts w:ascii="Times New Roman" w:hAnsi="Times New Roman" w:cs="Times New Roman"/>
+        </w:rPr>
+        <w:t>be</w:t>
+      </w:r>
+      <w:proofErr w:type="gramEnd"/>
+      <w:r>
+        <w:rPr>
+          <w:rFonts w:ascii="Times New Roman" w:hAnsi="Times New Roman" w:cs="Times New Roman"/>
+        </w:rPr>
+        <w:t xml:space="preserve"> successfully executed, the following prompt should be displayed:</w:t>
       </w:r>
     </w:p>
     <w:p>
@@ -1169,31 +1434,99 @@
         <w:jc w:val="both"/>
         <w:rPr>
           <w:rFonts w:ascii="Times New Roman" w:hAnsi="Times New Roman" w:cs="Times New Roman"/>
-          <w:bdr w:val="single" w:sz="12" w:space="0" w:color="auto"/>
-        </w:rPr>
-      </w:pPr>
-      <w:r>
-        <w:rPr>
-          <w:rFonts w:ascii="Times New Roman" w:hAnsi="Times New Roman" w:cs="Times New Roman"/>
-          <w:bdr w:val="single" w:sz="12" w:space="0" w:color="auto"/>
-        </w:rPr>
-        <w:t>~/</w:t>
+          <w:bdr w:val="single" w:sz="6" w:space="0" w:color="auto"/>
+        </w:rPr>
+      </w:pPr>
+      <w:r>
+        <w:rPr>
+          <w:rFonts w:ascii="Times New Roman" w:hAnsi="Times New Roman" w:cs="Times New Roman"/>
+          <w:bdr w:val="single" w:sz="6" w:space="0" w:color="auto"/>
+        </w:rPr>
+        <w:t xml:space="preserve">Initialized </w:t>
+      </w:r>
+      <w:r>
+        <w:rPr>
+          <w:rFonts w:ascii="Times New Roman" w:hAnsi="Times New Roman" w:cs="Times New Roman"/>
+          <w:bdr w:val="single" w:sz="6" w:space="0" w:color="auto"/>
+        </w:rPr>
+        <w:t xml:space="preserve">empty </w:t>
       </w:r>
       <w:proofErr w:type="spellStart"/>
       <w:r>
         <w:rPr>
           <w:rFonts w:ascii="Times New Roman" w:hAnsi="Times New Roman" w:cs="Times New Roman"/>
-          <w:bdr w:val="single" w:sz="12" w:space="0" w:color="auto"/>
-        </w:rPr>
-        <w:t>Rascal_Senior_Design</w:t>
+          <w:bdr w:val="single" w:sz="6" w:space="0" w:color="auto"/>
+        </w:rPr>
+        <w:t>Git</w:t>
       </w:r>
       <w:proofErr w:type="spellEnd"/>
       <w:r>
         <w:rPr>
           <w:rFonts w:ascii="Times New Roman" w:hAnsi="Times New Roman" w:cs="Times New Roman"/>
-          <w:bdr w:val="single" w:sz="12" w:space="0" w:color="auto"/>
-        </w:rPr>
-        <w:t xml:space="preserve"> (master)</w:t>
+          <w:bdr w:val="single" w:sz="6" w:space="0" w:color="auto"/>
+        </w:rPr>
+        <w:t xml:space="preserve"> repository in c:/Users/tmoline/Rascal_Senior_deign/.git/</w:t>
+      </w:r>
+    </w:p>
+    <w:p>
+      <w:pPr>
+        <w:pStyle w:val="Heading2"/>
+      </w:pPr>
+      <w:r>
+        <w:t xml:space="preserve"> Creating a Reference to a Remote Repository</w:t>
+      </w:r>
+    </w:p>
+    <w:p>
+      <w:pPr>
+        <w:jc w:val="both"/>
+        <w:rPr>
+          <w:rFonts w:ascii="Times New Roman" w:hAnsi="Times New Roman" w:cs="Times New Roman"/>
+        </w:rPr>
+      </w:pPr>
+      <w:r>
+        <w:rPr>
+          <w:rFonts w:ascii="Times New Roman" w:hAnsi="Times New Roman" w:cs="Times New Roman"/>
+        </w:rPr>
+        <w:t xml:space="preserve">A remote repository is a directory on a remote server that contains all files (“commits”) associated with a particular project. If any member of the project development team wishes to edit any such files, it is necessary to “push” them to his or her local computer. Before this can be accomplished, one must make sure that he or she is referring to the correct remote repository. This is accomplished </w:t>
+      </w:r>
+      <w:proofErr w:type="spellStart"/>
+      <w:r>
+        <w:rPr>
+          <w:rFonts w:ascii="Times New Roman" w:hAnsi="Times New Roman" w:cs="Times New Roman"/>
+        </w:rPr>
+        <w:t>thourh</w:t>
+      </w:r>
+      <w:proofErr w:type="spellEnd"/>
+      <w:r>
+        <w:rPr>
+          <w:rFonts w:ascii="Times New Roman" w:hAnsi="Times New Roman" w:cs="Times New Roman"/>
+        </w:rPr>
+        <w:t xml:space="preserve"> the following command:</w:t>
+      </w:r>
+    </w:p>
+    <w:p>
+      <w:pPr>
+        <w:jc w:val="both"/>
+        <w:rPr>
+          <w:rFonts w:ascii="Times New Roman" w:hAnsi="Times New Roman" w:cs="Times New Roman"/>
+          <w:bdr w:val="single" w:sz="6" w:space="0" w:color="auto"/>
+        </w:rPr>
+      </w:pPr>
+      <w:proofErr w:type="spellStart"/>
+      <w:r>
+        <w:rPr>
+          <w:rFonts w:ascii="Times New Roman" w:hAnsi="Times New Roman" w:cs="Times New Roman"/>
+          <w:bdr w:val="single" w:sz="6" w:space="0" w:color="auto"/>
+        </w:rPr>
+        <w:t>Git</w:t>
+      </w:r>
+      <w:proofErr w:type="spellEnd"/>
+      <w:r>
+        <w:rPr>
+          <w:rFonts w:ascii="Times New Roman" w:hAnsi="Times New Roman" w:cs="Times New Roman"/>
+          <w:bdr w:val="single" w:sz="6" w:space="0" w:color="auto"/>
+        </w:rPr>
+        <w:t xml:space="preserve"> remote add origin https://github.com/tomamoline/Rascal_Senior_Design</w:t>
       </w:r>
     </w:p>
     <w:p>
@@ -1202,9 +1535,97 @@
         <w:jc w:val="both"/>
         <w:rPr>
           <w:rFonts w:ascii="Times New Roman" w:hAnsi="Times New Roman" w:cs="Times New Roman"/>
-          <w:bdr w:val="single" w:sz="12" w:space="0" w:color="auto"/>
-        </w:rPr>
-      </w:pPr>
+        </w:rPr>
+      </w:pPr>
+      <w:r>
+        <w:rPr>
+          <w:rFonts w:ascii="Times New Roman" w:hAnsi="Times New Roman" w:cs="Times New Roman"/>
+        </w:rPr>
+        <w:t>The “origin” designation inserted before the repository URL refers to a name that one wants to associate with said URL. In this case, in lieu of typing in the URL for every command that requires it, one only has to type in “origin” or any other name associated with a specific URL repository.</w:t>
+      </w:r>
+    </w:p>
+    <w:p>
+      <w:pPr>
+        <w:pStyle w:val="Heading2"/>
+      </w:pPr>
+      <w:r>
+        <w:t xml:space="preserve"> Pushing Commits from a Remote Repository to a Local Directory</w:t>
+      </w:r>
+    </w:p>
+    <w:p>
+      <w:pPr>
+        <w:jc w:val="both"/>
+        <w:rPr>
+          <w:rFonts w:ascii="Times New Roman" w:hAnsi="Times New Roman" w:cs="Times New Roman"/>
+        </w:rPr>
+      </w:pPr>
+      <w:r>
+        <w:rPr>
+          <w:rFonts w:ascii="Times New Roman" w:hAnsi="Times New Roman" w:cs="Times New Roman"/>
+        </w:rPr>
+        <w:t>To gain access to files located on a remote repository, it is necessary to transfer them to a local directory. This is accomplished with the following command:</w:t>
+      </w:r>
+    </w:p>
+    <w:p>
+      <w:pPr>
+        <w:rPr>
+          <w:rFonts w:ascii="Times New Roman" w:hAnsi="Times New Roman" w:cs="Times New Roman"/>
+          <w:bdr w:val="single" w:sz="6" w:space="0" w:color="auto"/>
+        </w:rPr>
+      </w:pPr>
+      <w:proofErr w:type="spellStart"/>
+      <w:proofErr w:type="gramStart"/>
+      <w:r>
+        <w:rPr>
+          <w:rFonts w:ascii="Times New Roman" w:hAnsi="Times New Roman" w:cs="Times New Roman"/>
+          <w:bdr w:val="single" w:sz="6" w:space="0" w:color="auto"/>
+        </w:rPr>
+        <w:t>git</w:t>
+      </w:r>
+      <w:proofErr w:type="spellEnd"/>
+      <w:proofErr w:type="gramEnd"/>
+      <w:r>
+        <w:rPr>
+          <w:rFonts w:ascii="Times New Roman" w:hAnsi="Times New Roman" w:cs="Times New Roman"/>
+          <w:bdr w:val="single" w:sz="6" w:space="0" w:color="auto"/>
+        </w:rPr>
+        <w:t xml:space="preserve"> pull origin master</w:t>
+      </w:r>
+    </w:p>
+    <w:p>
+      <w:pPr>
+        <w:jc w:val="both"/>
+        <w:rPr>
+          <w:rFonts w:ascii="Times New Roman" w:hAnsi="Times New Roman" w:cs="Times New Roman"/>
+        </w:rPr>
+      </w:pPr>
+      <w:r>
+        <w:rPr>
+          <w:rFonts w:ascii="Times New Roman" w:hAnsi="Times New Roman" w:cs="Times New Roman"/>
+        </w:rPr>
+        <w:t xml:space="preserve">Master refers to the name of a particular branch in the origin repository.  </w:t>
+      </w:r>
+      <w:r>
+        <w:rPr>
+          <w:rFonts w:ascii="Times New Roman" w:hAnsi="Times New Roman" w:cs="Times New Roman"/>
+        </w:rPr>
+        <w:t xml:space="preserve">A branch is a part of the repository that has a pointer associated with a specific set of commits. Multiple branches can exist in one repository, referring to different commits of the same file. This allows for multiple people to work on one </w:t>
+      </w:r>
+      <w:r>
+        <w:rPr>
+          <w:rFonts w:ascii="Times New Roman" w:hAnsi="Times New Roman" w:cs="Times New Roman"/>
+        </w:rPr>
+        <w:lastRenderedPageBreak/>
+        <w:t>file simultaneously without interfering with each other or risking the loss of any information that has been created or documented</w:t>
+      </w:r>
+      <w:r>
+        <w:rPr>
+          <w:rFonts w:ascii="Times New Roman" w:hAnsi="Times New Roman" w:cs="Times New Roman"/>
+        </w:rPr>
+        <w:t>.</w:t>
+      </w:r>
+      <w:bookmarkStart w:id="0" w:name="_GoBack"/>
+      <w:bookmarkEnd w:id="0"/>
     </w:p>
     <w:sectPr>
       <w:pgSz w:w="12240" w:h="15840"/>
@@ -1217,7 +1638,7 @@
 </file>
 
 <file path=word/numbering.xml><?xml version="1.0" encoding="utf-8"?>
-<w:numbering xmlns:ve="http://schemas.openxmlformats.org/markup-compatibility/2006" xmlns:o="urn:schemas-microsoft-com:office:office" xmlns:r="http://schemas.openxmlformats.org/officeDocument/2006/relationships" xmlns:m="http://schemas.openxmlformats.org/officeDocument/2006/math" xmlns:v="urn:schemas-microsoft-com:vml" xmlns:wp="http://schemas.openxmlformats.org/drawingml/2006/wordprocessingDrawing" xmlns:w10="urn:schemas-microsoft-com:office:word" xmlns:w="http://schemas.openxmlformats.org/wordprocessingml/2006/main" xmlns:wne="http://schemas.microsoft.com/office/word/2006/wordml">
+<w:numbering xmlns:wpc="http://schemas.microsoft.com/office/word/2010/wordprocessingCanvas" xmlns:mc="http://schemas.openxmlformats.org/markup-compatibility/2006" xmlns:o="urn:schemas-microsoft-com:office:office" xmlns:r="http://schemas.openxmlformats.org/officeDocument/2006/relationships" xmlns:m="http://schemas.openxmlformats.org/officeDocument/2006/math" xmlns:v="urn:schemas-microsoft-com:vml" xmlns:wp14="http://schemas.microsoft.com/office/word/2010/wordprocessingDrawing" xmlns:wp="http://schemas.openxmlformats.org/drawingml/2006/wordprocessingDrawing" xmlns:w10="urn:schemas-microsoft-com:office:word" xmlns:w="http://schemas.openxmlformats.org/wordprocessingml/2006/main" xmlns:w14="http://schemas.microsoft.com/office/word/2010/wordml" xmlns:wpg="http://schemas.microsoft.com/office/word/2010/wordprocessingGroup" xmlns:wpi="http://schemas.microsoft.com/office/word/2010/wordprocessingInk" xmlns:wne="http://schemas.microsoft.com/office/word/2006/wordml" xmlns:wps="http://schemas.microsoft.com/office/word/2010/wordprocessingShape" mc:Ignorable="w14 wp14">
   <w:abstractNum w:abstractNumId="0">
     <w:nsid w:val="082B7D78"/>
     <w:multiLevelType w:val="multilevel"/>
@@ -1442,7 +1863,7 @@
 </file>
 
 <file path=word/styles.xml><?xml version="1.0" encoding="utf-8"?>
-<w:styles xmlns:r="http://schemas.openxmlformats.org/officeDocument/2006/relationships" xmlns:w="http://schemas.openxmlformats.org/wordprocessingml/2006/main">
+<w:styles xmlns:mc="http://schemas.openxmlformats.org/markup-compatibility/2006" xmlns:r="http://schemas.openxmlformats.org/officeDocument/2006/relationships" xmlns:w="http://schemas.openxmlformats.org/wordprocessingml/2006/main" xmlns:w14="http://schemas.microsoft.com/office/word/2010/wordml" mc:Ignorable="w14">
   <w:docDefaults>
     <w:rPrDefault>
       <w:rPr>
@@ -1667,7 +2088,6 @@
     <w:uiPriority w:val="99"/>
     <w:semiHidden/>
     <w:unhideWhenUsed/>
-    <w:qFormat/>
     <w:tblPr>
       <w:tblInd w:w="0" w:type="dxa"/>
       <w:tblCellMar>
@@ -1791,139 +2211,8 @@
 </w:styles>
 </file>
 
-<file path=word/glossary/document.xml><?xml version="1.0" encoding="utf-8"?>
-<w:glossaryDocument xmlns:ve="http://schemas.openxmlformats.org/markup-compatibility/2006" xmlns:o="urn:schemas-microsoft-com:office:office" xmlns:r="http://schemas.openxmlformats.org/officeDocument/2006/relationships" xmlns:m="http://schemas.openxmlformats.org/officeDocument/2006/math" xmlns:v="urn:schemas-microsoft-com:vml" xmlns:wp="http://schemas.openxmlformats.org/drawingml/2006/wordprocessingDrawing" xmlns:w10="urn:schemas-microsoft-com:office:word" xmlns:w="http://schemas.openxmlformats.org/wordprocessingml/2006/main" xmlns:wne="http://schemas.microsoft.com/office/word/2006/wordml">
-  <w:docParts>
-    <w:docPart>
-      <w:docPartPr>
-        <w:name w:val="107710079FB045888FDD908AA14F6E9D"/>
-        <w:category>
-          <w:name w:val="General"/>
-          <w:gallery w:val="placeholder"/>
-        </w:category>
-        <w:types>
-          <w:type w:val="bbPlcHdr"/>
-        </w:types>
-        <w:behaviors>
-          <w:behavior w:val="content"/>
-        </w:behaviors>
-        <w:guid w:val="{1710719B-6D83-430A-8D57-5E3A8F207F5E}"/>
-      </w:docPartPr>
-      <w:docPartBody>
-        <w:p>
-          <w:pPr>
-            <w:pStyle w:val="107710079FB045888FDD908AA14F6E9D"/>
-          </w:pPr>
-          <w:r>
-            <w:rPr>
-              <w:rStyle w:val="PlaceholderText"/>
-            </w:rPr>
-            <w:t>Click here to enter text.</w:t>
-          </w:r>
-        </w:p>
-      </w:docPartBody>
-    </w:docPart>
-    <w:docPart>
-      <w:docPartPr>
-        <w:name w:val="BC494D4D631D440B9F6F6BDB39C179DC"/>
-        <w:category>
-          <w:name w:val="General"/>
-          <w:gallery w:val="placeholder"/>
-        </w:category>
-        <w:types>
-          <w:type w:val="bbPlcHdr"/>
-        </w:types>
-        <w:behaviors>
-          <w:behavior w:val="content"/>
-        </w:behaviors>
-        <w:guid w:val="{1D620A49-8278-4DEC-A12E-D4A23CC8F4DC}"/>
-      </w:docPartPr>
-      <w:docPartBody>
-        <w:p>
-          <w:pPr>
-            <w:pStyle w:val="BC494D4D631D440B9F6F6BDB39C179DC"/>
-          </w:pPr>
-          <w:r>
-            <w:rPr>
-              <w:rStyle w:val="PlaceholderText"/>
-            </w:rPr>
-            <w:t>Click here to enter a date.</w:t>
-          </w:r>
-        </w:p>
-      </w:docPartBody>
-    </w:docPart>
-  </w:docParts>
-</w:glossaryDocument>
-</file>
-
-<file path=word/glossary/fontTable.xml><?xml version="1.0" encoding="utf-8"?>
-<w:fonts xmlns:r="http://schemas.openxmlformats.org/officeDocument/2006/relationships" xmlns:w="http://schemas.openxmlformats.org/wordprocessingml/2006/main">
-  <w:font w:name="Times New Roman">
-    <w:panose1 w:val="02020603050405020304"/>
-    <w:charset w:val="00"/>
-    <w:family w:val="roman"/>
-    <w:pitch w:val="variable"/>
-    <w:sig w:usb0="E0002AFF" w:usb1="C0007841" w:usb2="00000009" w:usb3="00000000" w:csb0="000001FF" w:csb1="00000000"/>
-  </w:font>
-  <w:font w:name="Calibri">
-    <w:panose1 w:val="020F0502020204030204"/>
-    <w:charset w:val="00"/>
-    <w:family w:val="swiss"/>
-    <w:pitch w:val="variable"/>
-    <w:sig w:usb0="E00002FF" w:usb1="4000ACFF" w:usb2="00000001" w:usb3="00000000" w:csb0="0000019F" w:csb1="00000000"/>
-  </w:font>
-  <w:font w:name="Cambria">
-    <w:panose1 w:val="02040503050406030204"/>
-    <w:charset w:val="00"/>
-    <w:family w:val="roman"/>
-    <w:pitch w:val="variable"/>
-    <w:sig w:usb0="E00002FF" w:usb1="400004FF" w:usb2="00000000" w:usb3="00000000" w:csb0="0000019F" w:csb1="00000000"/>
-  </w:font>
-  <w:font w:name="Tahoma">
-    <w:panose1 w:val="020B0604030504040204"/>
-    <w:charset w:val="00"/>
-    <w:family w:val="swiss"/>
-    <w:pitch w:val="variable"/>
-    <w:sig w:usb0="E1002EFF" w:usb1="C000605B" w:usb2="00000029" w:usb3="00000000" w:csb0="000101FF" w:csb1="00000000"/>
-  </w:font>
-</w:fonts>
-</file>
-
-<file path=word/glossary/settings.xml><?xml version="1.0" encoding="utf-8"?>
-<w:settings xmlns:o="urn:schemas-microsoft-com:office:office" xmlns:r="http://schemas.openxmlformats.org/officeDocument/2006/relationships" xmlns:m="http://schemas.openxmlformats.org/officeDocument/2006/math" xmlns:v="urn:schemas-microsoft-com:vml" xmlns:w10="urn:schemas-microsoft-com:office:word" xmlns:w="http://schemas.openxmlformats.org/wordprocessingml/2006/main" xmlns:sl="http://schemas.openxmlformats.org/schemaLibrary/2006/main">
-  <w:view w:val="normal"/>
-  <w:defaultTabStop w:val="720"/>
-  <w:characterSpacingControl w:val="doNotCompress"/>
-  <w:compat>
-    <w:useFELayout/>
-  </w:compat>
-  <w:rsids>
-    <w:rsidRoot w:val="00D1263A"/>
-    <w:rsid w:val="00941204"/>
-    <w:rsid w:val="00D1263A"/>
-  </w:rsids>
-  <m:mathPr>
-    <m:mathFont m:val="Cambria Math"/>
-    <m:brkBin m:val="before"/>
-    <m:brkBinSub m:val="--"/>
-    <m:smallFrac m:val="off"/>
-    <m:dispDef/>
-    <m:lMargin m:val="0"/>
-    <m:rMargin m:val="0"/>
-    <m:defJc m:val="centerGroup"/>
-    <m:wrapIndent m:val="1440"/>
-    <m:intLim m:val="subSup"/>
-    <m:naryLim m:val="undOvr"/>
-  </m:mathPr>
-  <w:themeFontLang w:val="en-US"/>
-  <w:clrSchemeMapping w:bg1="light1" w:t1="dark1" w:bg2="light2" w:t2="dark2" w:accent1="accent1" w:accent2="accent2" w:accent3="accent3" w:accent4="accent4" w:accent5="accent5" w:accent6="accent6" w:hyperlink="hyperlink" w:followedHyperlink="followedHyperlink"/>
-  <w:decimalSymbol w:val="."/>
-  <w:listSeparator w:val=","/>
-</w:settings>
-</file>
-
-<file path=word/glossary/styles.xml><?xml version="1.0" encoding="utf-8"?>
-<w:styles xmlns:r="http://schemas.openxmlformats.org/officeDocument/2006/relationships" xmlns:w="http://schemas.openxmlformats.org/wordprocessingml/2006/main">
+<file path=word/stylesWithEffects.xml><?xml version="1.0" encoding="utf-8"?>
+<w:styles xmlns:wpc="http://schemas.microsoft.com/office/word/2010/wordprocessingCanvas" xmlns:mc="http://schemas.openxmlformats.org/markup-compatibility/2006" xmlns:o="urn:schemas-microsoft-com:office:office" xmlns:r="http://schemas.openxmlformats.org/officeDocument/2006/relationships" xmlns:m="http://schemas.openxmlformats.org/officeDocument/2006/math" xmlns:v="urn:schemas-microsoft-com:vml" xmlns:wp14="http://schemas.microsoft.com/office/word/2010/wordprocessingDrawing" xmlns:wp="http://schemas.openxmlformats.org/drawingml/2006/wordprocessingDrawing" xmlns:w10="urn:schemas-microsoft-com:office:word" xmlns:w="http://schemas.openxmlformats.org/wordprocessingml/2006/main" xmlns:w14="http://schemas.microsoft.com/office/word/2010/wordml" xmlns:wpg="http://schemas.microsoft.com/office/word/2010/wordprocessingGroup" xmlns:wpi="http://schemas.microsoft.com/office/word/2010/wordprocessingInk" xmlns:wne="http://schemas.microsoft.com/office/word/2006/wordml" xmlns:wps="http://schemas.microsoft.com/office/word/2010/wordprocessingShape" mc:Ignorable="w14 wp14">
   <w:docDefaults>
     <w:rPrDefault>
       <w:rPr>
@@ -2093,7 +2382,330 @@
     <w:uiPriority w:val="99"/>
     <w:semiHidden/>
     <w:unhideWhenUsed/>
+    <w:tblPr>
+      <w:tblInd w:w="0" w:type="dxa"/>
+      <w:tblCellMar>
+        <w:top w:w="0" w:type="dxa"/>
+        <w:left w:w="108" w:type="dxa"/>
+        <w:bottom w:w="0" w:type="dxa"/>
+        <w:right w:w="108" w:type="dxa"/>
+      </w:tblCellMar>
+    </w:tblPr>
+  </w:style>
+  <w:style w:type="numbering" w:default="1" w:styleId="NoList">
+    <w:name w:val="No List"/>
+    <w:uiPriority w:val="99"/>
+    <w:semiHidden/>
+    <w:unhideWhenUsed/>
+  </w:style>
+</w:styles>
+</file>
+
+<file path=word/glossary/document.xml><?xml version="1.0" encoding="utf-8"?>
+<w:glossaryDocument xmlns:wpc="http://schemas.microsoft.com/office/word/2010/wordprocessingCanvas" xmlns:mc="http://schemas.openxmlformats.org/markup-compatibility/2006" xmlns:o="urn:schemas-microsoft-com:office:office" xmlns:r="http://schemas.openxmlformats.org/officeDocument/2006/relationships" xmlns:m="http://schemas.openxmlformats.org/officeDocument/2006/math" xmlns:v="urn:schemas-microsoft-com:vml" xmlns:wp14="http://schemas.microsoft.com/office/word/2010/wordprocessingDrawing" xmlns:wp="http://schemas.openxmlformats.org/drawingml/2006/wordprocessingDrawing" xmlns:w10="urn:schemas-microsoft-com:office:word" xmlns:w="http://schemas.openxmlformats.org/wordprocessingml/2006/main" xmlns:w14="http://schemas.microsoft.com/office/word/2010/wordml" xmlns:wpg="http://schemas.microsoft.com/office/word/2010/wordprocessingGroup" xmlns:wpi="http://schemas.microsoft.com/office/word/2010/wordprocessingInk" xmlns:wne="http://schemas.microsoft.com/office/word/2006/wordml" xmlns:wps="http://schemas.microsoft.com/office/word/2010/wordprocessingShape" mc:Ignorable="w14 wp14">
+  <w:docParts>
+    <w:docPart>
+      <w:docPartPr>
+        <w:name w:val="107710079FB045888FDD908AA14F6E9D"/>
+        <w:category>
+          <w:name w:val="General"/>
+          <w:gallery w:val="placeholder"/>
+        </w:category>
+        <w:types>
+          <w:type w:val="bbPlcHdr"/>
+        </w:types>
+        <w:behaviors>
+          <w:behavior w:val="content"/>
+        </w:behaviors>
+        <w:guid w:val="{1710719B-6D83-430A-8D57-5E3A8F207F5E}"/>
+      </w:docPartPr>
+      <w:docPartBody>
+        <w:p>
+          <w:pPr>
+            <w:pStyle w:val="107710079FB045888FDD908AA14F6E9D"/>
+          </w:pPr>
+          <w:r>
+            <w:rPr>
+              <w:rStyle w:val="PlaceholderText"/>
+            </w:rPr>
+            <w:t>Click here to enter text.</w:t>
+          </w:r>
+        </w:p>
+      </w:docPartBody>
+    </w:docPart>
+    <w:docPart>
+      <w:docPartPr>
+        <w:name w:val="BC494D4D631D440B9F6F6BDB39C179DC"/>
+        <w:category>
+          <w:name w:val="General"/>
+          <w:gallery w:val="placeholder"/>
+        </w:category>
+        <w:types>
+          <w:type w:val="bbPlcHdr"/>
+        </w:types>
+        <w:behaviors>
+          <w:behavior w:val="content"/>
+        </w:behaviors>
+        <w:guid w:val="{1D620A49-8278-4DEC-A12E-D4A23CC8F4DC}"/>
+      </w:docPartPr>
+      <w:docPartBody>
+        <w:p>
+          <w:pPr>
+            <w:pStyle w:val="BC494D4D631D440B9F6F6BDB39C179DC"/>
+          </w:pPr>
+          <w:r>
+            <w:rPr>
+              <w:rStyle w:val="PlaceholderText"/>
+            </w:rPr>
+            <w:t>Click here to enter a date.</w:t>
+          </w:r>
+        </w:p>
+      </w:docPartBody>
+    </w:docPart>
+  </w:docParts>
+</w:glossaryDocument>
+</file>
+
+<file path=word/glossary/fontTable.xml><?xml version="1.0" encoding="utf-8"?>
+<w:fonts xmlns:mc="http://schemas.openxmlformats.org/markup-compatibility/2006" xmlns:r="http://schemas.openxmlformats.org/officeDocument/2006/relationships" xmlns:w="http://schemas.openxmlformats.org/wordprocessingml/2006/main" xmlns:w14="http://schemas.microsoft.com/office/word/2010/wordml" mc:Ignorable="w14">
+  <w:font w:name="Times New Roman">
+    <w:panose1 w:val="02020603050405020304"/>
+    <w:charset w:val="00"/>
+    <w:family w:val="roman"/>
+    <w:pitch w:val="variable"/>
+    <w:sig w:usb0="E0002AFF" w:usb1="C0007841" w:usb2="00000009" w:usb3="00000000" w:csb0="000001FF" w:csb1="00000000"/>
+  </w:font>
+  <w:font w:name="Calibri">
+    <w:panose1 w:val="020F0502020204030204"/>
+    <w:charset w:val="00"/>
+    <w:family w:val="swiss"/>
+    <w:pitch w:val="variable"/>
+    <w:sig w:usb0="E00002FF" w:usb1="4000ACFF" w:usb2="00000001" w:usb3="00000000" w:csb0="0000019F" w:csb1="00000000"/>
+  </w:font>
+  <w:font w:name="Cambria">
+    <w:panose1 w:val="02040503050406030204"/>
+    <w:charset w:val="00"/>
+    <w:family w:val="roman"/>
+    <w:pitch w:val="variable"/>
+    <w:sig w:usb0="E00002FF" w:usb1="400004FF" w:usb2="00000000" w:usb3="00000000" w:csb0="0000019F" w:csb1="00000000"/>
+  </w:font>
+  <w:font w:name="Tahoma">
+    <w:panose1 w:val="020B0604030504040204"/>
+    <w:charset w:val="00"/>
+    <w:family w:val="swiss"/>
+    <w:pitch w:val="variable"/>
+    <w:sig w:usb0="E1002EFF" w:usb1="C000605B" w:usb2="00000029" w:usb3="00000000" w:csb0="000101FF" w:csb1="00000000"/>
+  </w:font>
+</w:fonts>
+</file>
+
+<file path=word/glossary/settings.xml><?xml version="1.0" encoding="utf-8"?>
+<w:settings xmlns:mc="http://schemas.openxmlformats.org/markup-compatibility/2006" xmlns:o="urn:schemas-microsoft-com:office:office" xmlns:r="http://schemas.openxmlformats.org/officeDocument/2006/relationships" xmlns:m="http://schemas.openxmlformats.org/officeDocument/2006/math" xmlns:v="urn:schemas-microsoft-com:vml" xmlns:w10="urn:schemas-microsoft-com:office:word" xmlns:w="http://schemas.openxmlformats.org/wordprocessingml/2006/main" xmlns:w14="http://schemas.microsoft.com/office/word/2010/wordml" xmlns:sl="http://schemas.openxmlformats.org/schemaLibrary/2006/main" mc:Ignorable="w14">
+  <w:view w:val="normal"/>
+  <w:defaultTabStop w:val="720"/>
+  <w:characterSpacingControl w:val="doNotCompress"/>
+  <w:compat>
+    <w:useFELayout/>
+    <w:compatSetting w:name="compatibilityMode" w:uri="http://schemas.microsoft.com/office/word" w:val="12"/>
+  </w:compat>
+  <w:rsids>
+    <w:rsidRoot w:val="00D1263A"/>
+    <w:rsid w:val="00941204"/>
+    <w:rsid w:val="00A16043"/>
+    <w:rsid w:val="00D1263A"/>
+    <w:rsid w:val="00E74447"/>
+  </w:rsids>
+  <m:mathPr>
+    <m:mathFont m:val="Cambria Math"/>
+    <m:brkBin m:val="before"/>
+    <m:brkBinSub m:val="--"/>
+    <m:smallFrac m:val="0"/>
+    <m:dispDef/>
+    <m:lMargin m:val="0"/>
+    <m:rMargin m:val="0"/>
+    <m:defJc m:val="centerGroup"/>
+    <m:wrapIndent m:val="1440"/>
+    <m:intLim m:val="subSup"/>
+    <m:naryLim m:val="undOvr"/>
+  </m:mathPr>
+  <w:themeFontLang w:val="en-US"/>
+  <w:clrSchemeMapping w:bg1="light1" w:t1="dark1" w:bg2="light2" w:t2="dark2" w:accent1="accent1" w:accent2="accent2" w:accent3="accent3" w:accent4="accent4" w:accent5="accent5" w:accent6="accent6" w:hyperlink="hyperlink" w:followedHyperlink="followedHyperlink"/>
+  <w:decimalSymbol w:val="."/>
+  <w:listSeparator w:val=","/>
+</w:settings>
+</file>
+
+<file path=word/glossary/styles.xml><?xml version="1.0" encoding="utf-8"?>
+<w:styles xmlns:mc="http://schemas.openxmlformats.org/markup-compatibility/2006" xmlns:r="http://schemas.openxmlformats.org/officeDocument/2006/relationships" xmlns:w="http://schemas.openxmlformats.org/wordprocessingml/2006/main" xmlns:w14="http://schemas.microsoft.com/office/word/2010/wordml" mc:Ignorable="w14">
+  <w:docDefaults>
+    <w:rPrDefault>
+      <w:rPr>
+        <w:rFonts w:asciiTheme="minorHAnsi" w:eastAsiaTheme="minorEastAsia" w:hAnsiTheme="minorHAnsi" w:cstheme="minorBidi"/>
+        <w:sz w:val="22"/>
+        <w:szCs w:val="22"/>
+        <w:lang w:val="en-US" w:eastAsia="en-US" w:bidi="ar-SA"/>
+      </w:rPr>
+    </w:rPrDefault>
+    <w:pPrDefault>
+      <w:pPr>
+        <w:spacing w:after="200" w:line="276" w:lineRule="auto"/>
+      </w:pPr>
+    </w:pPrDefault>
+  </w:docDefaults>
+  <w:latentStyles w:defLockedState="0" w:defUIPriority="99" w:defSemiHidden="1" w:defUnhideWhenUsed="1" w:defQFormat="0" w:count="267">
+    <w:lsdException w:name="Normal" w:semiHidden="0" w:uiPriority="0" w:unhideWhenUsed="0" w:qFormat="1"/>
+    <w:lsdException w:name="heading 1" w:semiHidden="0" w:uiPriority="9" w:unhideWhenUsed="0" w:qFormat="1"/>
+    <w:lsdException w:name="heading 2" w:uiPriority="9" w:qFormat="1"/>
+    <w:lsdException w:name="heading 3" w:uiPriority="9" w:qFormat="1"/>
+    <w:lsdException w:name="heading 4" w:uiPriority="9" w:qFormat="1"/>
+    <w:lsdException w:name="heading 5" w:uiPriority="9" w:qFormat="1"/>
+    <w:lsdException w:name="heading 6" w:uiPriority="9" w:qFormat="1"/>
+    <w:lsdException w:name="heading 7" w:uiPriority="9" w:qFormat="1"/>
+    <w:lsdException w:name="heading 8" w:uiPriority="9" w:qFormat="1"/>
+    <w:lsdException w:name="heading 9" w:uiPriority="9" w:qFormat="1"/>
+    <w:lsdException w:name="toc 1" w:uiPriority="39"/>
+    <w:lsdException w:name="toc 2" w:uiPriority="39"/>
+    <w:lsdException w:name="toc 3" w:uiPriority="39"/>
+    <w:lsdException w:name="toc 4" w:uiPriority="39"/>
+    <w:lsdException w:name="toc 5" w:uiPriority="39"/>
+    <w:lsdException w:name="toc 6" w:uiPriority="39"/>
+    <w:lsdException w:name="toc 7" w:uiPriority="39"/>
+    <w:lsdException w:name="toc 8" w:uiPriority="39"/>
+    <w:lsdException w:name="toc 9" w:uiPriority="39"/>
+    <w:lsdException w:name="caption" w:uiPriority="35" w:qFormat="1"/>
+    <w:lsdException w:name="Title" w:semiHidden="0" w:uiPriority="10" w:unhideWhenUsed="0" w:qFormat="1"/>
+    <w:lsdException w:name="Default Paragraph Font" w:uiPriority="1"/>
+    <w:lsdException w:name="Subtitle" w:semiHidden="0" w:uiPriority="11" w:unhideWhenUsed="0" w:qFormat="1"/>
+    <w:lsdException w:name="Strong" w:semiHidden="0" w:uiPriority="22" w:unhideWhenUsed="0" w:qFormat="1"/>
+    <w:lsdException w:name="Emphasis" w:semiHidden="0" w:uiPriority="20" w:unhideWhenUsed="0" w:qFormat="1"/>
+    <w:lsdException w:name="Table Grid" w:semiHidden="0" w:uiPriority="59" w:unhideWhenUsed="0"/>
+    <w:lsdException w:name="Placeholder Text" w:unhideWhenUsed="0"/>
+    <w:lsdException w:name="No Spacing" w:semiHidden="0" w:uiPriority="1" w:unhideWhenUsed="0" w:qFormat="1"/>
+    <w:lsdException w:name="Light Shading" w:semiHidden="0" w:uiPriority="60" w:unhideWhenUsed="0"/>
+    <w:lsdException w:name="Light List" w:semiHidden="0" w:uiPriority="61" w:unhideWhenUsed="0"/>
+    <w:lsdException w:name="Light Grid" w:semiHidden="0" w:uiPriority="62" w:unhideWhenUsed="0"/>
+    <w:lsdException w:name="Medium Shading 1" w:semiHidden="0" w:uiPriority="63" w:unhideWhenUsed="0"/>
+    <w:lsdException w:name="Medium Shading 2" w:semiHidden="0" w:uiPriority="64" w:unhideWhenUsed="0"/>
+    <w:lsdException w:name="Medium List 1" w:semiHidden="0" w:uiPriority="65" w:unhideWhenUsed="0"/>
+    <w:lsdException w:name="Medium List 2" w:semiHidden="0" w:uiPriority="66" w:unhideWhenUsed="0"/>
+    <w:lsdException w:name="Medium Grid 1" w:semiHidden="0" w:uiPriority="67" w:unhideWhenUsed="0"/>
+    <w:lsdException w:name="Medium Grid 2" w:semiHidden="0" w:uiPriority="68" w:unhideWhenUsed="0"/>
+    <w:lsdException w:name="Medium Grid 3" w:semiHidden="0" w:uiPriority="69" w:unhideWhenUsed="0"/>
+    <w:lsdException w:name="Dark List" w:semiHidden="0" w:uiPriority="70" w:unhideWhenUsed="0"/>
+    <w:lsdException w:name="Colorful Shading" w:semiHidden="0" w:uiPriority="71" w:unhideWhenUsed="0"/>
+    <w:lsdException w:name="Colorful List" w:semiHidden="0" w:uiPriority="72" w:unhideWhenUsed="0"/>
+    <w:lsdException w:name="Colorful Grid" w:semiHidden="0" w:uiPriority="73" w:unhideWhenUsed="0"/>
+    <w:lsdException w:name="Light Shading Accent 1" w:semiHidden="0" w:uiPriority="60" w:unhideWhenUsed="0"/>
+    <w:lsdException w:name="Light List Accent 1" w:semiHidden="0" w:uiPriority="61" w:unhideWhenUsed="0"/>
+    <w:lsdException w:name="Light Grid Accent 1" w:semiHidden="0" w:uiPriority="62" w:unhideWhenUsed="0"/>
+    <w:lsdException w:name="Medium Shading 1 Accent 1" w:semiHidden="0" w:uiPriority="63" w:unhideWhenUsed="0"/>
+    <w:lsdException w:name="Medium Shading 2 Accent 1" w:semiHidden="0" w:uiPriority="64" w:unhideWhenUsed="0"/>
+    <w:lsdException w:name="Medium List 1 Accent 1" w:semiHidden="0" w:uiPriority="65" w:unhideWhenUsed="0"/>
+    <w:lsdException w:name="Revision" w:unhideWhenUsed="0"/>
+    <w:lsdException w:name="List Paragraph" w:semiHidden="0" w:uiPriority="34" w:unhideWhenUsed="0" w:qFormat="1"/>
+    <w:lsdException w:name="Quote" w:semiHidden="0" w:uiPriority="29" w:unhideWhenUsed="0" w:qFormat="1"/>
+    <w:lsdException w:name="Intense Quote" w:semiHidden="0" w:uiPriority="30" w:unhideWhenUsed="0" w:qFormat="1"/>
+    <w:lsdException w:name="Medium List 2 Accent 1" w:semiHidden="0" w:uiPriority="66" w:unhideWhenUsed="0"/>
+    <w:lsdException w:name="Medium Grid 1 Accent 1" w:semiHidden="0" w:uiPriority="67" w:unhideWhenUsed="0"/>
+    <w:lsdException w:name="Medium Grid 2 Accent 1" w:semiHidden="0" w:uiPriority="68" w:unhideWhenUsed="0"/>
+    <w:lsdException w:name="Medium Grid 3 Accent 1" w:semiHidden="0" w:uiPriority="69" w:unhideWhenUsed="0"/>
+    <w:lsdException w:name="Dark List Accent 1" w:semiHidden="0" w:uiPriority="70" w:unhideWhenUsed="0"/>
+    <w:lsdException w:name="Colorful Shading Accent 1" w:semiHidden="0" w:uiPriority="71" w:unhideWhenUsed="0"/>
+    <w:lsdException w:name="Colorful List Accent 1" w:semiHidden="0" w:uiPriority="72" w:unhideWhenUsed="0"/>
+    <w:lsdException w:name="Colorful Grid Accent 1" w:semiHidden="0" w:uiPriority="73" w:unhideWhenUsed="0"/>
+    <w:lsdException w:name="Light Shading Accent 2" w:semiHidden="0" w:uiPriority="60" w:unhideWhenUsed="0"/>
+    <w:lsdException w:name="Light List Accent 2" w:semiHidden="0" w:uiPriority="61" w:unhideWhenUsed="0"/>
+    <w:lsdException w:name="Light Grid Accent 2" w:semiHidden="0" w:uiPriority="62" w:unhideWhenUsed="0"/>
+    <w:lsdException w:name="Medium Shading 1 Accent 2" w:semiHidden="0" w:uiPriority="63" w:unhideWhenUsed="0"/>
+    <w:lsdException w:name="Medium Shading 2 Accent 2" w:semiHidden="0" w:uiPriority="64" w:unhideWhenUsed="0"/>
+    <w:lsdException w:name="Medium List 1 Accent 2" w:semiHidden="0" w:uiPriority="65" w:unhideWhenUsed="0"/>
+    <w:lsdException w:name="Medium List 2 Accent 2" w:semiHidden="0" w:uiPriority="66" w:unhideWhenUsed="0"/>
+    <w:lsdException w:name="Medium Grid 1 Accent 2" w:semiHidden="0" w:uiPriority="67" w:unhideWhenUsed="0"/>
+    <w:lsdException w:name="Medium Grid 2 Accent 2" w:semiHidden="0" w:uiPriority="68" w:unhideWhenUsed="0"/>
+    <w:lsdException w:name="Medium Grid 3 Accent 2" w:semiHidden="0" w:uiPriority="69" w:unhideWhenUsed="0"/>
+    <w:lsdException w:name="Dark List Accent 2" w:semiHidden="0" w:uiPriority="70" w:unhideWhenUsed="0"/>
+    <w:lsdException w:name="Colorful Shading Accent 2" w:semiHidden="0" w:uiPriority="71" w:unhideWhenUsed="0"/>
+    <w:lsdException w:name="Colorful List Accent 2" w:semiHidden="0" w:uiPriority="72" w:unhideWhenUsed="0"/>
+    <w:lsdException w:name="Colorful Grid Accent 2" w:semiHidden="0" w:uiPriority="73" w:unhideWhenUsed="0"/>
+    <w:lsdException w:name="Light Shading Accent 3" w:semiHidden="0" w:uiPriority="60" w:unhideWhenUsed="0"/>
+    <w:lsdException w:name="Light List Accent 3" w:semiHidden="0" w:uiPriority="61" w:unhideWhenUsed="0"/>
+    <w:lsdException w:name="Light Grid Accent 3" w:semiHidden="0" w:uiPriority="62" w:unhideWhenUsed="0"/>
+    <w:lsdException w:name="Medium Shading 1 Accent 3" w:semiHidden="0" w:uiPriority="63" w:unhideWhenUsed="0"/>
+    <w:lsdException w:name="Medium Shading 2 Accent 3" w:semiHidden="0" w:uiPriority="64" w:unhideWhenUsed="0"/>
+    <w:lsdException w:name="Medium List 1 Accent 3" w:semiHidden="0" w:uiPriority="65" w:unhideWhenUsed="0"/>
+    <w:lsdException w:name="Medium List 2 Accent 3" w:semiHidden="0" w:uiPriority="66" w:unhideWhenUsed="0"/>
+    <w:lsdException w:name="Medium Grid 1 Accent 3" w:semiHidden="0" w:uiPriority="67" w:unhideWhenUsed="0"/>
+    <w:lsdException w:name="Medium Grid 2 Accent 3" w:semiHidden="0" w:uiPriority="68" w:unhideWhenUsed="0"/>
+    <w:lsdException w:name="Medium Grid 3 Accent 3" w:semiHidden="0" w:uiPriority="69" w:unhideWhenUsed="0"/>
+    <w:lsdException w:name="Dark List Accent 3" w:semiHidden="0" w:uiPriority="70" w:unhideWhenUsed="0"/>
+    <w:lsdException w:name="Colorful Shading Accent 3" w:semiHidden="0" w:uiPriority="71" w:unhideWhenUsed="0"/>
+    <w:lsdException w:name="Colorful List Accent 3" w:semiHidden="0" w:uiPriority="72" w:unhideWhenUsed="0"/>
+    <w:lsdException w:name="Colorful Grid Accent 3" w:semiHidden="0" w:uiPriority="73" w:unhideWhenUsed="0"/>
+    <w:lsdException w:name="Light Shading Accent 4" w:semiHidden="0" w:uiPriority="60" w:unhideWhenUsed="0"/>
+    <w:lsdException w:name="Light List Accent 4" w:semiHidden="0" w:uiPriority="61" w:unhideWhenUsed="0"/>
+    <w:lsdException w:name="Light Grid Accent 4" w:semiHidden="0" w:uiPriority="62" w:unhideWhenUsed="0"/>
+    <w:lsdException w:name="Medium Shading 1 Accent 4" w:semiHidden="0" w:uiPriority="63" w:unhideWhenUsed="0"/>
+    <w:lsdException w:name="Medium Shading 2 Accent 4" w:semiHidden="0" w:uiPriority="64" w:unhideWhenUsed="0"/>
+    <w:lsdException w:name="Medium List 1 Accent 4" w:semiHidden="0" w:uiPriority="65" w:unhideWhenUsed="0"/>
+    <w:lsdException w:name="Medium List 2 Accent 4" w:semiHidden="0" w:uiPriority="66" w:unhideWhenUsed="0"/>
+    <w:lsdException w:name="Medium Grid 1 Accent 4" w:semiHidden="0" w:uiPriority="67" w:unhideWhenUsed="0"/>
+    <w:lsdException w:name="Medium Grid 2 Accent 4" w:semiHidden="0" w:uiPriority="68" w:unhideWhenUsed="0"/>
+    <w:lsdException w:name="Medium Grid 3 Accent 4" w:semiHidden="0" w:uiPriority="69" w:unhideWhenUsed="0"/>
+    <w:lsdException w:name="Dark List Accent 4" w:semiHidden="0" w:uiPriority="70" w:unhideWhenUsed="0"/>
+    <w:lsdException w:name="Colorful Shading Accent 4" w:semiHidden="0" w:uiPriority="71" w:unhideWhenUsed="0"/>
+    <w:lsdException w:name="Colorful List Accent 4" w:semiHidden="0" w:uiPriority="72" w:unhideWhenUsed="0"/>
+    <w:lsdException w:name="Colorful Grid Accent 4" w:semiHidden="0" w:uiPriority="73" w:unhideWhenUsed="0"/>
+    <w:lsdException w:name="Light Shading Accent 5" w:semiHidden="0" w:uiPriority="60" w:unhideWhenUsed="0"/>
+    <w:lsdException w:name="Light List Accent 5" w:semiHidden="0" w:uiPriority="61" w:unhideWhenUsed="0"/>
+    <w:lsdException w:name="Light Grid Accent 5" w:semiHidden="0" w:uiPriority="62" w:unhideWhenUsed="0"/>
+    <w:lsdException w:name="Medium Shading 1 Accent 5" w:semiHidden="0" w:uiPriority="63" w:unhideWhenUsed="0"/>
+    <w:lsdException w:name="Medium Shading 2 Accent 5" w:semiHidden="0" w:uiPriority="64" w:unhideWhenUsed="0"/>
+    <w:lsdException w:name="Medium List 1 Accent 5" w:semiHidden="0" w:uiPriority="65" w:unhideWhenUsed="0"/>
+    <w:lsdException w:name="Medium List 2 Accent 5" w:semiHidden="0" w:uiPriority="66" w:unhideWhenUsed="0"/>
+    <w:lsdException w:name="Medium Grid 1 Accent 5" w:semiHidden="0" w:uiPriority="67" w:unhideWhenUsed="0"/>
+    <w:lsdException w:name="Medium Grid 2 Accent 5" w:semiHidden="0" w:uiPriority="68" w:unhideWhenUsed="0"/>
+    <w:lsdException w:name="Medium Grid 3 Accent 5" w:semiHidden="0" w:uiPriority="69" w:unhideWhenUsed="0"/>
+    <w:lsdException w:name="Dark List Accent 5" w:semiHidden="0" w:uiPriority="70" w:unhideWhenUsed="0"/>
+    <w:lsdException w:name="Colorful Shading Accent 5" w:semiHidden="0" w:uiPriority="71" w:unhideWhenUsed="0"/>
+    <w:lsdException w:name="Colorful List Accent 5" w:semiHidden="0" w:uiPriority="72" w:unhideWhenUsed="0"/>
+    <w:lsdException w:name="Colorful Grid Accent 5" w:semiHidden="0" w:uiPriority="73" w:unhideWhenUsed="0"/>
+    <w:lsdException w:name="Light Shading Accent 6" w:semiHidden="0" w:uiPriority="60" w:unhideWhenUsed="0"/>
+    <w:lsdException w:name="Light List Accent 6" w:semiHidden="0" w:uiPriority="61" w:unhideWhenUsed="0"/>
+    <w:lsdException w:name="Light Grid Accent 6" w:semiHidden="0" w:uiPriority="62" w:unhideWhenUsed="0"/>
+    <w:lsdException w:name="Medium Shading 1 Accent 6" w:semiHidden="0" w:uiPriority="63" w:unhideWhenUsed="0"/>
+    <w:lsdException w:name="Medium Shading 2 Accent 6" w:semiHidden="0" w:uiPriority="64" w:unhideWhenUsed="0"/>
+    <w:lsdException w:name="Medium List 1 Accent 6" w:semiHidden="0" w:uiPriority="65" w:unhideWhenUsed="0"/>
+    <w:lsdException w:name="Medium List 2 Accent 6" w:semiHidden="0" w:uiPriority="66" w:unhideWhenUsed="0"/>
+    <w:lsdException w:name="Medium Grid 1 Accent 6" w:semiHidden="0" w:uiPriority="67" w:unhideWhenUsed="0"/>
+    <w:lsdException w:name="Medium Grid 2 Accent 6" w:semiHidden="0" w:uiPriority="68" w:unhideWhenUsed="0"/>
+    <w:lsdException w:name="Medium Grid 3 Accent 6" w:semiHidden="0" w:uiPriority="69" w:unhideWhenUsed="0"/>
+    <w:lsdException w:name="Dark List Accent 6" w:semiHidden="0" w:uiPriority="70" w:unhideWhenUsed="0"/>
+    <w:lsdException w:name="Colorful Shading Accent 6" w:semiHidden="0" w:uiPriority="71" w:unhideWhenUsed="0"/>
+    <w:lsdException w:name="Colorful List Accent 6" w:semiHidden="0" w:uiPriority="72" w:unhideWhenUsed="0"/>
+    <w:lsdException w:name="Colorful Grid Accent 6" w:semiHidden="0" w:uiPriority="73" w:unhideWhenUsed="0"/>
+    <w:lsdException w:name="Subtle Emphasis" w:semiHidden="0" w:uiPriority="19" w:unhideWhenUsed="0" w:qFormat="1"/>
+    <w:lsdException w:name="Intense Emphasis" w:semiHidden="0" w:uiPriority="21" w:unhideWhenUsed="0" w:qFormat="1"/>
+    <w:lsdException w:name="Subtle Reference" w:semiHidden="0" w:uiPriority="31" w:unhideWhenUsed="0" w:qFormat="1"/>
+    <w:lsdException w:name="Intense Reference" w:semiHidden="0" w:uiPriority="32" w:unhideWhenUsed="0" w:qFormat="1"/>
+    <w:lsdException w:name="Book Title" w:semiHidden="0" w:uiPriority="33" w:unhideWhenUsed="0" w:qFormat="1"/>
+    <w:lsdException w:name="Bibliography" w:uiPriority="37"/>
+    <w:lsdException w:name="TOC Heading" w:uiPriority="39" w:qFormat="1"/>
+  </w:latentStyles>
+  <w:style w:type="paragraph" w:default="1" w:styleId="Normal">
+    <w:name w:val="Normal"/>
     <w:qFormat/>
+  </w:style>
+  <w:style w:type="character" w:default="1" w:styleId="DefaultParagraphFont">
+    <w:name w:val="Default Paragraph Font"/>
+    <w:uiPriority w:val="1"/>
+    <w:semiHidden/>
+    <w:unhideWhenUsed/>
+  </w:style>
+  <w:style w:type="table" w:default="1" w:styleId="TableNormal">
+    <w:name w:val="Normal Table"/>
+    <w:uiPriority w:val="99"/>
+    <w:semiHidden/>
+    <w:unhideWhenUsed/>
     <w:tblPr>
       <w:tblInd w:w="0" w:type="dxa"/>
       <w:tblCellMar>
@@ -2131,8 +2743,198 @@
 </w:styles>
 </file>
 
+<file path=word/glossary/stylesWithEffects.xml><?xml version="1.0" encoding="utf-8"?>
+<w:styles xmlns:wpc="http://schemas.microsoft.com/office/word/2010/wordprocessingCanvas" xmlns:mc="http://schemas.openxmlformats.org/markup-compatibility/2006" xmlns:o="urn:schemas-microsoft-com:office:office" xmlns:r="http://schemas.openxmlformats.org/officeDocument/2006/relationships" xmlns:m="http://schemas.openxmlformats.org/officeDocument/2006/math" xmlns:v="urn:schemas-microsoft-com:vml" xmlns:wp14="http://schemas.microsoft.com/office/word/2010/wordprocessingDrawing" xmlns:wp="http://schemas.openxmlformats.org/drawingml/2006/wordprocessingDrawing" xmlns:w10="urn:schemas-microsoft-com:office:word" xmlns:w="http://schemas.openxmlformats.org/wordprocessingml/2006/main" xmlns:w14="http://schemas.microsoft.com/office/word/2010/wordml" xmlns:wpg="http://schemas.microsoft.com/office/word/2010/wordprocessingGroup" xmlns:wpi="http://schemas.microsoft.com/office/word/2010/wordprocessingInk" xmlns:wne="http://schemas.microsoft.com/office/word/2006/wordml" xmlns:wps="http://schemas.microsoft.com/office/word/2010/wordprocessingShape" mc:Ignorable="w14 wp14">
+  <w:docDefaults>
+    <w:rPrDefault>
+      <w:rPr>
+        <w:rFonts w:asciiTheme="minorHAnsi" w:eastAsiaTheme="minorEastAsia" w:hAnsiTheme="minorHAnsi" w:cstheme="minorBidi"/>
+        <w:sz w:val="22"/>
+        <w:szCs w:val="22"/>
+        <w:lang w:val="en-US" w:eastAsia="en-US" w:bidi="ar-SA"/>
+      </w:rPr>
+    </w:rPrDefault>
+    <w:pPrDefault>
+      <w:pPr>
+        <w:spacing w:after="200" w:line="276" w:lineRule="auto"/>
+      </w:pPr>
+    </w:pPrDefault>
+  </w:docDefaults>
+  <w:latentStyles w:defLockedState="0" w:defUIPriority="99" w:defSemiHidden="1" w:defUnhideWhenUsed="1" w:defQFormat="0" w:count="267">
+    <w:lsdException w:name="Normal" w:semiHidden="0" w:uiPriority="0" w:unhideWhenUsed="0" w:qFormat="1"/>
+    <w:lsdException w:name="heading 1" w:semiHidden="0" w:uiPriority="9" w:unhideWhenUsed="0" w:qFormat="1"/>
+    <w:lsdException w:name="heading 2" w:uiPriority="9" w:qFormat="1"/>
+    <w:lsdException w:name="heading 3" w:uiPriority="9" w:qFormat="1"/>
+    <w:lsdException w:name="heading 4" w:uiPriority="9" w:qFormat="1"/>
+    <w:lsdException w:name="heading 5" w:uiPriority="9" w:qFormat="1"/>
+    <w:lsdException w:name="heading 6" w:uiPriority="9" w:qFormat="1"/>
+    <w:lsdException w:name="heading 7" w:uiPriority="9" w:qFormat="1"/>
+    <w:lsdException w:name="heading 8" w:uiPriority="9" w:qFormat="1"/>
+    <w:lsdException w:name="heading 9" w:uiPriority="9" w:qFormat="1"/>
+    <w:lsdException w:name="toc 1" w:uiPriority="39"/>
+    <w:lsdException w:name="toc 2" w:uiPriority="39"/>
+    <w:lsdException w:name="toc 3" w:uiPriority="39"/>
+    <w:lsdException w:name="toc 4" w:uiPriority="39"/>
+    <w:lsdException w:name="toc 5" w:uiPriority="39"/>
+    <w:lsdException w:name="toc 6" w:uiPriority="39"/>
+    <w:lsdException w:name="toc 7" w:uiPriority="39"/>
+    <w:lsdException w:name="toc 8" w:uiPriority="39"/>
+    <w:lsdException w:name="toc 9" w:uiPriority="39"/>
+    <w:lsdException w:name="caption" w:uiPriority="35" w:qFormat="1"/>
+    <w:lsdException w:name="Title" w:semiHidden="0" w:uiPriority="10" w:unhideWhenUsed="0" w:qFormat="1"/>
+    <w:lsdException w:name="Default Paragraph Font" w:uiPriority="1"/>
+    <w:lsdException w:name="Subtitle" w:semiHidden="0" w:uiPriority="11" w:unhideWhenUsed="0" w:qFormat="1"/>
+    <w:lsdException w:name="Strong" w:semiHidden="0" w:uiPriority="22" w:unhideWhenUsed="0" w:qFormat="1"/>
+    <w:lsdException w:name="Emphasis" w:semiHidden="0" w:uiPriority="20" w:unhideWhenUsed="0" w:qFormat="1"/>
+    <w:lsdException w:name="Table Grid" w:semiHidden="0" w:uiPriority="59" w:unhideWhenUsed="0"/>
+    <w:lsdException w:name="Placeholder Text" w:unhideWhenUsed="0"/>
+    <w:lsdException w:name="No Spacing" w:semiHidden="0" w:uiPriority="1" w:unhideWhenUsed="0" w:qFormat="1"/>
+    <w:lsdException w:name="Light Shading" w:semiHidden="0" w:uiPriority="60" w:unhideWhenUsed="0"/>
+    <w:lsdException w:name="Light List" w:semiHidden="0" w:uiPriority="61" w:unhideWhenUsed="0"/>
+    <w:lsdException w:name="Light Grid" w:semiHidden="0" w:uiPriority="62" w:unhideWhenUsed="0"/>
+    <w:lsdException w:name="Medium Shading 1" w:semiHidden="0" w:uiPriority="63" w:unhideWhenUsed="0"/>
+    <w:lsdException w:name="Medium Shading 2" w:semiHidden="0" w:uiPriority="64" w:unhideWhenUsed="0"/>
+    <w:lsdException w:name="Medium List 1" w:semiHidden="0" w:uiPriority="65" w:unhideWhenUsed="0"/>
+    <w:lsdException w:name="Medium List 2" w:semiHidden="0" w:uiPriority="66" w:unhideWhenUsed="0"/>
+    <w:lsdException w:name="Medium Grid 1" w:semiHidden="0" w:uiPriority="67" w:unhideWhenUsed="0"/>
+    <w:lsdException w:name="Medium Grid 2" w:semiHidden="0" w:uiPriority="68" w:unhideWhenUsed="0"/>
+    <w:lsdException w:name="Medium Grid 3" w:semiHidden="0" w:uiPriority="69" w:unhideWhenUsed="0"/>
+    <w:lsdException w:name="Dark List" w:semiHidden="0" w:uiPriority="70" w:unhideWhenUsed="0"/>
+    <w:lsdException w:name="Colorful Shading" w:semiHidden="0" w:uiPriority="71" w:unhideWhenUsed="0"/>
+    <w:lsdException w:name="Colorful List" w:semiHidden="0" w:uiPriority="72" w:unhideWhenUsed="0"/>
+    <w:lsdException w:name="Colorful Grid" w:semiHidden="0" w:uiPriority="73" w:unhideWhenUsed="0"/>
+    <w:lsdException w:name="Light Shading Accent 1" w:semiHidden="0" w:uiPriority="60" w:unhideWhenUsed="0"/>
+    <w:lsdException w:name="Light List Accent 1" w:semiHidden="0" w:uiPriority="61" w:unhideWhenUsed="0"/>
+    <w:lsdException w:name="Light Grid Accent 1" w:semiHidden="0" w:uiPriority="62" w:unhideWhenUsed="0"/>
+    <w:lsdException w:name="Medium Shading 1 Accent 1" w:semiHidden="0" w:uiPriority="63" w:unhideWhenUsed="0"/>
+    <w:lsdException w:name="Medium Shading 2 Accent 1" w:semiHidden="0" w:uiPriority="64" w:unhideWhenUsed="0"/>
+    <w:lsdException w:name="Medium List 1 Accent 1" w:semiHidden="0" w:uiPriority="65" w:unhideWhenUsed="0"/>
+    <w:lsdException w:name="Revision" w:unhideWhenUsed="0"/>
+    <w:lsdException w:name="List Paragraph" w:semiHidden="0" w:uiPriority="34" w:unhideWhenUsed="0" w:qFormat="1"/>
+    <w:lsdException w:name="Quote" w:semiHidden="0" w:uiPriority="29" w:unhideWhenUsed="0" w:qFormat="1"/>
+    <w:lsdException w:name="Intense Quote" w:semiHidden="0" w:uiPriority="30" w:unhideWhenUsed="0" w:qFormat="1"/>
+    <w:lsdException w:name="Medium List 2 Accent 1" w:semiHidden="0" w:uiPriority="66" w:unhideWhenUsed="0"/>
+    <w:lsdException w:name="Medium Grid 1 Accent 1" w:semiHidden="0" w:uiPriority="67" w:unhideWhenUsed="0"/>
+    <w:lsdException w:name="Medium Grid 2 Accent 1" w:semiHidden="0" w:uiPriority="68" w:unhideWhenUsed="0"/>
+    <w:lsdException w:name="Medium Grid 3 Accent 1" w:semiHidden="0" w:uiPriority="69" w:unhideWhenUsed="0"/>
+    <w:lsdException w:name="Dark List Accent 1" w:semiHidden="0" w:uiPriority="70" w:unhideWhenUsed="0"/>
+    <w:lsdException w:name="Colorful Shading Accent 1" w:semiHidden="0" w:uiPriority="71" w:unhideWhenUsed="0"/>
+    <w:lsdException w:name="Colorful List Accent 1" w:semiHidden="0" w:uiPriority="72" w:unhideWhenUsed="0"/>
+    <w:lsdException w:name="Colorful Grid Accent 1" w:semiHidden="0" w:uiPriority="73" w:unhideWhenUsed="0"/>
+    <w:lsdException w:name="Light Shading Accent 2" w:semiHidden="0" w:uiPriority="60" w:unhideWhenUsed="0"/>
+    <w:lsdException w:name="Light List Accent 2" w:semiHidden="0" w:uiPriority="61" w:unhideWhenUsed="0"/>
+    <w:lsdException w:name="Light Grid Accent 2" w:semiHidden="0" w:uiPriority="62" w:unhideWhenUsed="0"/>
+    <w:lsdException w:name="Medium Shading 1 Accent 2" w:semiHidden="0" w:uiPriority="63" w:unhideWhenUsed="0"/>
+    <w:lsdException w:name="Medium Shading 2 Accent 2" w:semiHidden="0" w:uiPriority="64" w:unhideWhenUsed="0"/>
+    <w:lsdException w:name="Medium List 1 Accent 2" w:semiHidden="0" w:uiPriority="65" w:unhideWhenUsed="0"/>
+    <w:lsdException w:name="Medium List 2 Accent 2" w:semiHidden="0" w:uiPriority="66" w:unhideWhenUsed="0"/>
+    <w:lsdException w:name="Medium Grid 1 Accent 2" w:semiHidden="0" w:uiPriority="67" w:unhideWhenUsed="0"/>
+    <w:lsdException w:name="Medium Grid 2 Accent 2" w:semiHidden="0" w:uiPriority="68" w:unhideWhenUsed="0"/>
+    <w:lsdException w:name="Medium Grid 3 Accent 2" w:semiHidden="0" w:uiPriority="69" w:unhideWhenUsed="0"/>
+    <w:lsdException w:name="Dark List Accent 2" w:semiHidden="0" w:uiPriority="70" w:unhideWhenUsed="0"/>
+    <w:lsdException w:name="Colorful Shading Accent 2" w:semiHidden="0" w:uiPriority="71" w:unhideWhenUsed="0"/>
+    <w:lsdException w:name="Colorful List Accent 2" w:semiHidden="0" w:uiPriority="72" w:unhideWhenUsed="0"/>
+    <w:lsdException w:name="Colorful Grid Accent 2" w:semiHidden="0" w:uiPriority="73" w:unhideWhenUsed="0"/>
+    <w:lsdException w:name="Light Shading Accent 3" w:semiHidden="0" w:uiPriority="60" w:unhideWhenUsed="0"/>
+    <w:lsdException w:name="Light List Accent 3" w:semiHidden="0" w:uiPriority="61" w:unhideWhenUsed="0"/>
+    <w:lsdException w:name="Light Grid Accent 3" w:semiHidden="0" w:uiPriority="62" w:unhideWhenUsed="0"/>
+    <w:lsdException w:name="Medium Shading 1 Accent 3" w:semiHidden="0" w:uiPriority="63" w:unhideWhenUsed="0"/>
+    <w:lsdException w:name="Medium Shading 2 Accent 3" w:semiHidden="0" w:uiPriority="64" w:unhideWhenUsed="0"/>
+    <w:lsdException w:name="Medium List 1 Accent 3" w:semiHidden="0" w:uiPriority="65" w:unhideWhenUsed="0"/>
+    <w:lsdException w:name="Medium List 2 Accent 3" w:semiHidden="0" w:uiPriority="66" w:unhideWhenUsed="0"/>
+    <w:lsdException w:name="Medium Grid 1 Accent 3" w:semiHidden="0" w:uiPriority="67" w:unhideWhenUsed="0"/>
+    <w:lsdException w:name="Medium Grid 2 Accent 3" w:semiHidden="0" w:uiPriority="68" w:unhideWhenUsed="0"/>
+    <w:lsdException w:name="Medium Grid 3 Accent 3" w:semiHidden="0" w:uiPriority="69" w:unhideWhenUsed="0"/>
+    <w:lsdException w:name="Dark List Accent 3" w:semiHidden="0" w:uiPriority="70" w:unhideWhenUsed="0"/>
+    <w:lsdException w:name="Colorful Shading Accent 3" w:semiHidden="0" w:uiPriority="71" w:unhideWhenUsed="0"/>
+    <w:lsdException w:name="Colorful List Accent 3" w:semiHidden="0" w:uiPriority="72" w:unhideWhenUsed="0"/>
+    <w:lsdException w:name="Colorful Grid Accent 3" w:semiHidden="0" w:uiPriority="73" w:unhideWhenUsed="0"/>
+    <w:lsdException w:name="Light Shading Accent 4" w:semiHidden="0" w:uiPriority="60" w:unhideWhenUsed="0"/>
+    <w:lsdException w:name="Light List Accent 4" w:semiHidden="0" w:uiPriority="61" w:unhideWhenUsed="0"/>
+    <w:lsdException w:name="Light Grid Accent 4" w:semiHidden="0" w:uiPriority="62" w:unhideWhenUsed="0"/>
+    <w:lsdException w:name="Medium Shading 1 Accent 4" w:semiHidden="0" w:uiPriority="63" w:unhideWhenUsed="0"/>
+    <w:lsdException w:name="Medium Shading 2 Accent 4" w:semiHidden="0" w:uiPriority="64" w:unhideWhenUsed="0"/>
+    <w:lsdException w:name="Medium List 1 Accent 4" w:semiHidden="0" w:uiPriority="65" w:unhideWhenUsed="0"/>
+    <w:lsdException w:name="Medium List 2 Accent 4" w:semiHidden="0" w:uiPriority="66" w:unhideWhenUsed="0"/>
+    <w:lsdException w:name="Medium Grid 1 Accent 4" w:semiHidden="0" w:uiPriority="67" w:unhideWhenUsed="0"/>
+    <w:lsdException w:name="Medium Grid 2 Accent 4" w:semiHidden="0" w:uiPriority="68" w:unhideWhenUsed="0"/>
+    <w:lsdException w:name="Medium Grid 3 Accent 4" w:semiHidden="0" w:uiPriority="69" w:unhideWhenUsed="0"/>
+    <w:lsdException w:name="Dark List Accent 4" w:semiHidden="0" w:uiPriority="70" w:unhideWhenUsed="0"/>
+    <w:lsdException w:name="Colorful Shading Accent 4" w:semiHidden="0" w:uiPriority="71" w:unhideWhenUsed="0"/>
+    <w:lsdException w:name="Colorful List Accent 4" w:semiHidden="0" w:uiPriority="72" w:unhideWhenUsed="0"/>
+    <w:lsdException w:name="Colorful Grid Accent 4" w:semiHidden="0" w:uiPriority="73" w:unhideWhenUsed="0"/>
+    <w:lsdException w:name="Light Shading Accent 5" w:semiHidden="0" w:uiPriority="60" w:unhideWhenUsed="0"/>
+    <w:lsdException w:name="Light List Accent 5" w:semiHidden="0" w:uiPriority="61" w:unhideWhenUsed="0"/>
+    <w:lsdException w:name="Light Grid Accent 5" w:semiHidden="0" w:uiPriority="62" w:unhideWhenUsed="0"/>
+    <w:lsdException w:name="Medium Shading 1 Accent 5" w:semiHidden="0" w:uiPriority="63" w:unhideWhenUsed="0"/>
+    <w:lsdException w:name="Medium Shading 2 Accent 5" w:semiHidden="0" w:uiPriority="64" w:unhideWhenUsed="0"/>
+    <w:lsdException w:name="Medium List 1 Accent 5" w:semiHidden="0" w:uiPriority="65" w:unhideWhenUsed="0"/>
+    <w:lsdException w:name="Medium List 2 Accent 5" w:semiHidden="0" w:uiPriority="66" w:unhideWhenUsed="0"/>
+    <w:lsdException w:name="Medium Grid 1 Accent 5" w:semiHidden="0" w:uiPriority="67" w:unhideWhenUsed="0"/>
+    <w:lsdException w:name="Medium Grid 2 Accent 5" w:semiHidden="0" w:uiPriority="68" w:unhideWhenUsed="0"/>
+    <w:lsdException w:name="Medium Grid 3 Accent 5" w:semiHidden="0" w:uiPriority="69" w:unhideWhenUsed="0"/>
+    <w:lsdException w:name="Dark List Accent 5" w:semiHidden="0" w:uiPriority="70" w:unhideWhenUsed="0"/>
+    <w:lsdException w:name="Colorful Shading Accent 5" w:semiHidden="0" w:uiPriority="71" w:unhideWhenUsed="0"/>
+    <w:lsdException w:name="Colorful List Accent 5" w:semiHidden="0" w:uiPriority="72" w:unhideWhenUsed="0"/>
+    <w:lsdException w:name="Colorful Grid Accent 5" w:semiHidden="0" w:uiPriority="73" w:unhideWhenUsed="0"/>
+    <w:lsdException w:name="Light Shading Accent 6" w:semiHidden="0" w:uiPriority="60" w:unhideWhenUsed="0"/>
+    <w:lsdException w:name="Light List Accent 6" w:semiHidden="0" w:uiPriority="61" w:unhideWhenUsed="0"/>
+    <w:lsdException w:name="Light Grid Accent 6" w:semiHidden="0" w:uiPriority="62" w:unhideWhenUsed="0"/>
+    <w:lsdException w:name="Medium Shading 1 Accent 6" w:semiHidden="0" w:uiPriority="63" w:unhideWhenUsed="0"/>
+    <w:lsdException w:name="Medium Shading 2 Accent 6" w:semiHidden="0" w:uiPriority="64" w:unhideWhenUsed="0"/>
+    <w:lsdException w:name="Medium List 1 Accent 6" w:semiHidden="0" w:uiPriority="65" w:unhideWhenUsed="0"/>
+    <w:lsdException w:name="Medium List 2 Accent 6" w:semiHidden="0" w:uiPriority="66" w:unhideWhenUsed="0"/>
+    <w:lsdException w:name="Medium Grid 1 Accent 6" w:semiHidden="0" w:uiPriority="67" w:unhideWhenUsed="0"/>
+    <w:lsdException w:name="Medium Grid 2 Accent 6" w:semiHidden="0" w:uiPriority="68" w:unhideWhenUsed="0"/>
+    <w:lsdException w:name="Medium Grid 3 Accent 6" w:semiHidden="0" w:uiPriority="69" w:unhideWhenUsed="0"/>
+    <w:lsdException w:name="Dark List Accent 6" w:semiHidden="0" w:uiPriority="70" w:unhideWhenUsed="0"/>
+    <w:lsdException w:name="Colorful Shading Accent 6" w:semiHidden="0" w:uiPriority="71" w:unhideWhenUsed="0"/>
+    <w:lsdException w:name="Colorful List Accent 6" w:semiHidden="0" w:uiPriority="72" w:unhideWhenUsed="0"/>
+    <w:lsdException w:name="Colorful Grid Accent 6" w:semiHidden="0" w:uiPriority="73" w:unhideWhenUsed="0"/>
+    <w:lsdException w:name="Subtle Emphasis" w:semiHidden="0" w:uiPriority="19" w:unhideWhenUsed="0" w:qFormat="1"/>
+    <w:lsdException w:name="Intense Emphasis" w:semiHidden="0" w:uiPriority="21" w:unhideWhenUsed="0" w:qFormat="1"/>
+    <w:lsdException w:name="Subtle Reference" w:semiHidden="0" w:uiPriority="31" w:unhideWhenUsed="0" w:qFormat="1"/>
+    <w:lsdException w:name="Intense Reference" w:semiHidden="0" w:uiPriority="32" w:unhideWhenUsed="0" w:qFormat="1"/>
+    <w:lsdException w:name="Book Title" w:semiHidden="0" w:uiPriority="33" w:unhideWhenUsed="0" w:qFormat="1"/>
+    <w:lsdException w:name="Bibliography" w:uiPriority="37"/>
+    <w:lsdException w:name="TOC Heading" w:uiPriority="39" w:qFormat="1"/>
+  </w:latentStyles>
+  <w:style w:type="paragraph" w:default="1" w:styleId="Normal">
+    <w:name w:val="Normal"/>
+    <w:qFormat/>
+  </w:style>
+  <w:style w:type="character" w:default="1" w:styleId="DefaultParagraphFont">
+    <w:name w:val="Default Paragraph Font"/>
+    <w:uiPriority w:val="1"/>
+    <w:semiHidden/>
+    <w:unhideWhenUsed/>
+  </w:style>
+  <w:style w:type="table" w:default="1" w:styleId="TableNormal">
+    <w:name w:val="Normal Table"/>
+    <w:uiPriority w:val="99"/>
+    <w:semiHidden/>
+    <w:unhideWhenUsed/>
+    <w:tblPr>
+      <w:tblInd w:w="0" w:type="dxa"/>
+      <w:tblCellMar>
+        <w:top w:w="0" w:type="dxa"/>
+        <w:left w:w="108" w:type="dxa"/>
+        <w:bottom w:w="0" w:type="dxa"/>
+        <w:right w:w="108" w:type="dxa"/>
+      </w:tblCellMar>
+    </w:tblPr>
+  </w:style>
+  <w:style w:type="numbering" w:default="1" w:styleId="NoList">
+    <w:name w:val="No List"/>
+    <w:uiPriority w:val="99"/>
+    <w:semiHidden/>
+    <w:unhideWhenUsed/>
+  </w:style>
+</w:styles>
+</file>
+
 <file path=word/glossary/webSettings.xml><?xml version="1.0" encoding="utf-8"?>
-<w:webSettings xmlns:r="http://schemas.openxmlformats.org/officeDocument/2006/relationships" xmlns:w="http://schemas.openxmlformats.org/wordprocessingml/2006/main">
+<w:webSettings xmlns:mc="http://schemas.openxmlformats.org/markup-compatibility/2006" xmlns:r="http://schemas.openxmlformats.org/officeDocument/2006/relationships" xmlns:w="http://schemas.openxmlformats.org/wordprocessingml/2006/main" xmlns:w14="http://schemas.microsoft.com/office/word/2010/wordml" mc:Ignorable="w14">
   <w:optimizeForBrowser/>
 </w:webSettings>
 </file>

</xml_diff>

<commit_message>
Added section describing the uses of GitHub
</commit_message>
<xml_diff>
--- a/Git_Command_List.docx
+++ b/Git_Command_List.docx
@@ -1,13 +1,13 @@
 
 <file path=word/document.xml><?xml version="1.0" encoding="utf-8"?>
-<w:document xmlns:wpc="http://schemas.microsoft.com/office/word/2010/wordprocessingCanvas" xmlns:mc="http://schemas.openxmlformats.org/markup-compatibility/2006" xmlns:o="urn:schemas-microsoft-com:office:office" xmlns:r="http://schemas.openxmlformats.org/officeDocument/2006/relationships" xmlns:m="http://schemas.openxmlformats.org/officeDocument/2006/math" xmlns:v="urn:schemas-microsoft-com:vml" xmlns:wp14="http://schemas.microsoft.com/office/word/2010/wordprocessingDrawing" xmlns:wp="http://schemas.openxmlformats.org/drawingml/2006/wordprocessingDrawing" xmlns:w10="urn:schemas-microsoft-com:office:word" xmlns:w="http://schemas.openxmlformats.org/wordprocessingml/2006/main" xmlns:w14="http://schemas.microsoft.com/office/word/2010/wordml" xmlns:wpg="http://schemas.microsoft.com/office/word/2010/wordprocessingGroup" xmlns:wpi="http://schemas.microsoft.com/office/word/2010/wordprocessingInk" xmlns:wne="http://schemas.microsoft.com/office/word/2006/wordml" xmlns:wps="http://schemas.microsoft.com/office/word/2010/wordprocessingShape" mc:Ignorable="w14 wp14">
+<w:document xmlns:ve="http://schemas.openxmlformats.org/markup-compatibility/2006" xmlns:o="urn:schemas-microsoft-com:office:office" xmlns:r="http://schemas.openxmlformats.org/officeDocument/2006/relationships" xmlns:m="http://schemas.openxmlformats.org/officeDocument/2006/math" xmlns:v="urn:schemas-microsoft-com:vml" xmlns:wp="http://schemas.openxmlformats.org/drawingml/2006/wordprocessingDrawing" xmlns:w10="urn:schemas-microsoft-com:office:word" xmlns:w="http://schemas.openxmlformats.org/wordprocessingml/2006/main" xmlns:wne="http://schemas.microsoft.com/office/word/2006/wordml">
   <w:body>
     <w:tbl>
       <w:tblPr>
         <w:tblW w:w="9558" w:type="dxa"/>
         <w:tblInd w:w="-106" w:type="dxa"/>
         <w:tblLayout w:type="fixed"/>
-        <w:tblLook w:val="00A0" w:firstRow="1" w:lastRow="0" w:firstColumn="1" w:lastColumn="0" w:noHBand="0" w:noVBand="0"/>
+        <w:tblLook w:val="00A0"/>
       </w:tblPr>
       <w:tblGrid>
         <w:gridCol w:w="7668"/>
@@ -31,7 +31,6 @@
               </w:placeholder>
               <w:text/>
             </w:sdtPr>
-            <w:sdtEndPr/>
             <w:sdtContent>
               <w:p>
                 <w:pPr>
@@ -94,7 +93,6 @@
                 </w:placeholder>
                 <w:text/>
               </w:sdtPr>
-              <w:sdtEndPr/>
               <w:sdtContent>
                 <w:r>
                   <w:t>Configuration Management and Quality Assurance</w:t>
@@ -123,7 +121,6 @@
                   <w:calendar w:val="gregorian"/>
                 </w:date>
               </w:sdtPr>
-              <w:sdtEndPr/>
               <w:sdtContent>
                 <w:r>
                   <w:t>8/28/2013</w:t>
@@ -174,10 +171,10 @@
                           </pic:cNvPicPr>
                         </pic:nvPicPr>
                         <pic:blipFill>
-                          <a:blip r:embed="rId6" cstate="print">
+                          <a:blip r:embed="rId5" cstate="print">
                             <a:extLst>
                               <a:ext uri="{28A0092B-C50C-407E-A947-70E740481C1C}">
-                                <a14:useLocalDpi xmlns:a14="http://schemas.microsoft.com/office/drawing/2010/main" val="0"/>
+                                <a14:useLocalDpi xmlns:a14="http://schemas.microsoft.com/office/drawing/2010/main" xmlns:wps="http://schemas.microsoft.com/office/word/2010/wordprocessingShape" xmlns:wpi="http://schemas.microsoft.com/office/word/2010/wordprocessingInk" xmlns:wpg="http://schemas.microsoft.com/office/word/2010/wordprocessingGroup" xmlns:w14="http://schemas.microsoft.com/office/word/2010/wordml" xmlns:w="http://schemas.openxmlformats.org/wordprocessingml/2006/main" xmlns:w10="urn:schemas-microsoft-com:office:word" xmlns:wp14="http://schemas.microsoft.com/office/word/2010/wordprocessingDrawing" xmlns:v="urn:schemas-microsoft-com:vml" xmlns:o="urn:schemas-microsoft-com:office:office" xmlns:mc="http://schemas.openxmlformats.org/markup-compatibility/2006" xmlns:wpc="http://schemas.microsoft.com/office/word/2010/wordprocessingCanvas" xmlns="" val="0"/>
                               </a:ext>
                             </a:extLst>
                           </a:blip>
@@ -229,7 +226,7 @@
           <w:insideV w:val="single" w:sz="4" w:space="0" w:color="auto"/>
         </w:tblBorders>
         <w:tblLayout w:type="fixed"/>
-        <w:tblLook w:val="00A0" w:firstRow="1" w:lastRow="0" w:firstColumn="1" w:lastColumn="0" w:noHBand="0" w:noVBand="0"/>
+        <w:tblLook w:val="00A0"/>
       </w:tblPr>
       <w:tblGrid>
         <w:gridCol w:w="535"/>
@@ -435,7 +432,6 @@
               <w:calendar w:val="gregorian"/>
             </w:date>
           </w:sdtPr>
-          <w:sdtEndPr/>
           <w:sdtContent>
             <w:tc>
               <w:tcPr>
@@ -495,7 +491,6 @@
             </w:placeholder>
             <w:text/>
           </w:sdtPr>
-          <w:sdtEndPr/>
           <w:sdtContent>
             <w:tc>
               <w:tcPr>
@@ -536,7 +531,6 @@
             </w:placeholder>
             <w:text/>
           </w:sdtPr>
-          <w:sdtEndPr/>
           <w:sdtContent>
             <w:tc>
               <w:tcPr>
@@ -879,6 +873,11 @@
     <w:p>
       <w:pPr>
         <w:pStyle w:val="Heading1"/>
+        <w:numPr>
+          <w:ilvl w:val="0"/>
+          <w:numId w:val="0"/>
+        </w:numPr>
+        <w:ind w:left="360" w:hanging="360"/>
       </w:pPr>
       <w:r>
         <w:t>Background</w:t>
@@ -1027,67 +1026,193 @@
     <w:p>
       <w:pPr>
         <w:pStyle w:val="Heading1"/>
-      </w:pPr>
-      <w:r>
-        <w:lastRenderedPageBreak/>
-        <w:t xml:space="preserve">Common </w:t>
-      </w:r>
-      <w:proofErr w:type="spellStart"/>
-      <w:r>
-        <w:t>GitHub</w:t>
-      </w:r>
-      <w:proofErr w:type="spellEnd"/>
-      <w:r>
-        <w:t xml:space="preserve"> Commands</w:t>
-      </w:r>
-    </w:p>
-    <w:p>
-      <w:pPr>
-        <w:pStyle w:val="ListParagraph"/>
         <w:numPr>
           <w:ilvl w:val="0"/>
           <w:numId w:val="1"/>
         </w:numPr>
-        <w:spacing w:after="0" w:line="240" w:lineRule="auto"/>
-        <w:outlineLvl w:val="1"/>
-        <w:rPr>
-          <w:rFonts w:ascii="Times New Roman" w:hAnsi="Times New Roman" w:cs="Times New Roman"/>
-          <w:b/>
-          <w:bCs/>
-          <w:i/>
-          <w:iCs/>
-          <w:vanish/>
-          <w:sz w:val="24"/>
-          <w:szCs w:val="24"/>
-        </w:rPr>
-      </w:pPr>
-    </w:p>
-    <w:p>
-      <w:pPr>
-        <w:pStyle w:val="ListParagraph"/>
-        <w:numPr>
-          <w:ilvl w:val="0"/>
-          <w:numId w:val="1"/>
-        </w:numPr>
-        <w:spacing w:after="0" w:line="240" w:lineRule="auto"/>
-        <w:outlineLvl w:val="1"/>
-        <w:rPr>
-          <w:rFonts w:ascii="Times New Roman" w:hAnsi="Times New Roman" w:cs="Times New Roman"/>
-          <w:b/>
-          <w:bCs/>
-          <w:i/>
-          <w:iCs/>
-          <w:vanish/>
-          <w:sz w:val="24"/>
-          <w:szCs w:val="24"/>
-        </w:rPr>
-      </w:pPr>
+        <w:spacing w:line="240" w:lineRule="auto"/>
+        <w:ind w:left="360"/>
+      </w:pPr>
+      <w:r>
+        <w:lastRenderedPageBreak/>
+        <w:t xml:space="preserve">Getting Started with </w:t>
+      </w:r>
+      <w:proofErr w:type="spellStart"/>
+      <w:r>
+        <w:t>GitHub</w:t>
+      </w:r>
+      <w:proofErr w:type="spellEnd"/>
     </w:p>
     <w:p>
       <w:pPr>
         <w:pStyle w:val="Heading2"/>
       </w:pPr>
       <w:r>
+        <w:t xml:space="preserve"> What is </w:t>
+      </w:r>
+      <w:proofErr w:type="spellStart"/>
+      <w:r>
+        <w:t>GitHub</w:t>
+      </w:r>
+      <w:proofErr w:type="spellEnd"/>
+      <w:r>
+        <w:t>?</w:t>
+      </w:r>
+    </w:p>
+    <w:p>
+      <w:pPr>
+        <w:spacing w:after="120"/>
+        <w:jc w:val="both"/>
+        <w:rPr>
+          <w:rFonts w:ascii="Times New Roman" w:hAnsi="Times New Roman" w:cs="Times New Roman"/>
+        </w:rPr>
+      </w:pPr>
+      <w:proofErr w:type="spellStart"/>
+      <w:r>
+        <w:rPr>
+          <w:rFonts w:ascii="Times New Roman" w:hAnsi="Times New Roman" w:cs="Times New Roman"/>
+        </w:rPr>
+        <w:t>GitHub</w:t>
+      </w:r>
+      <w:proofErr w:type="spellEnd"/>
+      <w:r>
+        <w:rPr>
+          <w:rFonts w:ascii="Times New Roman" w:hAnsi="Times New Roman" w:cs="Times New Roman"/>
+        </w:rPr>
+        <w:t xml:space="preserve"> is a method of document version control that allows for the quick and easy creation, editing, sharing, and publishing of reports, code, and presentations through the use of a common hub located on a remote server. As opposed to most other types of version control software that track changes made to documents over time, </w:t>
+      </w:r>
+      <w:proofErr w:type="spellStart"/>
+      <w:r>
+        <w:rPr>
+          <w:rFonts w:ascii="Times New Roman" w:hAnsi="Times New Roman" w:cs="Times New Roman"/>
+        </w:rPr>
+        <w:t>GitHub</w:t>
+      </w:r>
+      <w:proofErr w:type="spellEnd"/>
+      <w:r>
+        <w:rPr>
+          <w:rFonts w:ascii="Times New Roman" w:hAnsi="Times New Roman" w:cs="Times New Roman"/>
+        </w:rPr>
+        <w:t xml:space="preserve"> manages separate versions of documents through the use of “snapshots” over the course of their development. Thus, if one wishes to discard changes made to a document and revert to a previous version of said document, all he or she has to do is refer back to a previous “snapshot” of the document at a given point in its development, allowin</w:t>
+      </w:r>
+      <w:r>
+        <w:rPr>
+          <w:rFonts w:ascii="Times New Roman" w:hAnsi="Times New Roman" w:cs="Times New Roman"/>
+        </w:rPr>
+        <w:t>g for new changes to be made. This prevents the loss of any important information over the life cycle of a given document, saving time and frustration of the development cycle of a given project.</w:t>
+      </w:r>
+    </w:p>
+    <w:p>
+      <w:pPr>
+        <w:spacing w:after="120"/>
+        <w:jc w:val="both"/>
+        <w:rPr>
+          <w:rFonts w:ascii="Times New Roman" w:hAnsi="Times New Roman" w:cs="Times New Roman"/>
+        </w:rPr>
+      </w:pPr>
+      <w:r>
+        <w:rPr>
+          <w:rFonts w:ascii="Times New Roman" w:hAnsi="Times New Roman" w:cs="Times New Roman"/>
+        </w:rPr>
+        <w:t xml:space="preserve">Another helpful feature of </w:t>
+      </w:r>
+      <w:proofErr w:type="spellStart"/>
+      <w:r>
+        <w:rPr>
+          <w:rFonts w:ascii="Times New Roman" w:hAnsi="Times New Roman" w:cs="Times New Roman"/>
+        </w:rPr>
+        <w:t>GitHub</w:t>
+      </w:r>
+      <w:proofErr w:type="spellEnd"/>
+      <w:r>
+        <w:rPr>
+          <w:rFonts w:ascii="Times New Roman" w:hAnsi="Times New Roman" w:cs="Times New Roman"/>
+        </w:rPr>
+        <w:t xml:space="preserve"> is the ability for multiple people to work on one document simultaneously: this is accomplished through the “pulling” of common information from a remote repository to local computers and then the “merging” of changes to the common repository. Thus, the development time of a given document can be greatly reduced while eliminating the risk of losing any information.</w:t>
+      </w:r>
+      <w:r>
+        <w:rPr>
+          <w:rFonts w:ascii="Times New Roman" w:hAnsi="Times New Roman" w:cs="Times New Roman"/>
+        </w:rPr>
+        <w:t xml:space="preserve"> </w:t>
+      </w:r>
+    </w:p>
+    <w:p>
+      <w:pPr>
+        <w:spacing w:after="120"/>
+        <w:jc w:val="both"/>
+        <w:rPr>
+          <w:rFonts w:ascii="Times New Roman" w:hAnsi="Times New Roman" w:cs="Times New Roman"/>
+        </w:rPr>
+      </w:pPr>
+      <w:r>
+        <w:rPr>
+          <w:rFonts w:ascii="Times New Roman" w:hAnsi="Times New Roman" w:cs="Times New Roman"/>
+        </w:rPr>
+        <w:t xml:space="preserve">Ultimately, </w:t>
+      </w:r>
+      <w:proofErr w:type="spellStart"/>
+      <w:r>
+        <w:rPr>
+          <w:rFonts w:ascii="Times New Roman" w:hAnsi="Times New Roman" w:cs="Times New Roman"/>
+        </w:rPr>
+        <w:t>GitHub’s</w:t>
+      </w:r>
+      <w:proofErr w:type="spellEnd"/>
+      <w:r>
+        <w:rPr>
+          <w:rFonts w:ascii="Times New Roman" w:hAnsi="Times New Roman" w:cs="Times New Roman"/>
+        </w:rPr>
+        <w:t xml:space="preserve"> main use comes with the speed at which it accomplishes all of these tasks. Unlike SVN, </w:t>
+      </w:r>
+      <w:proofErr w:type="spellStart"/>
+      <w:r>
+        <w:rPr>
+          <w:rFonts w:ascii="Times New Roman" w:hAnsi="Times New Roman" w:cs="Times New Roman"/>
+        </w:rPr>
+        <w:t>GitHub</w:t>
+      </w:r>
+      <w:proofErr w:type="spellEnd"/>
+      <w:r>
+        <w:rPr>
+          <w:rFonts w:ascii="Times New Roman" w:hAnsi="Times New Roman" w:cs="Times New Roman"/>
+        </w:rPr>
+        <w:t xml:space="preserve"> doesn’t copy files over to a local </w:t>
+      </w:r>
+      <w:proofErr w:type="gramStart"/>
+      <w:r>
+        <w:rPr>
+          <w:rFonts w:ascii="Times New Roman" w:hAnsi="Times New Roman" w:cs="Times New Roman"/>
+        </w:rPr>
+        <w:t>device,</w:t>
+      </w:r>
+      <w:proofErr w:type="gramEnd"/>
+      <w:r>
+        <w:rPr>
+          <w:rFonts w:ascii="Times New Roman" w:hAnsi="Times New Roman" w:cs="Times New Roman"/>
+        </w:rPr>
+        <w:t xml:space="preserve"> it simply creates different pointers for each branch that is being used on a given device. Thus, adding and committing a large number of files takes less than a second as opposed to many minutes. This, among other reasons, is the main purpose of using </w:t>
+      </w:r>
+      <w:proofErr w:type="spellStart"/>
+      <w:r>
+        <w:rPr>
+          <w:rFonts w:ascii="Times New Roman" w:hAnsi="Times New Roman" w:cs="Times New Roman"/>
+        </w:rPr>
+        <w:t>GitHub</w:t>
+      </w:r>
+      <w:proofErr w:type="spellEnd"/>
+      <w:r>
+        <w:rPr>
+          <w:rFonts w:ascii="Times New Roman" w:hAnsi="Times New Roman" w:cs="Times New Roman"/>
+        </w:rPr>
+        <w:t xml:space="preserve"> over any other version control system.</w:t>
+      </w:r>
+    </w:p>
+    <w:p>
+      <w:pPr>
+        <w:pStyle w:val="Heading2"/>
+      </w:pPr>
+      <w:r>
         <w:t xml:space="preserve"> Creating a Directory</w:t>
       </w:r>
     </w:p>
@@ -1204,6 +1329,26 @@
         </w:rPr>
         <w:t xml:space="preserve"> so that it properly refers to it.</w:t>
       </w:r>
+      <w:r>
+        <w:rPr>
+          <w:rFonts w:ascii="Times New Roman" w:hAnsi="Times New Roman" w:cs="Times New Roman"/>
+        </w:rPr>
+        <w:t xml:space="preserve"> This should only be done the first time that one is installing </w:t>
+      </w:r>
+      <w:proofErr w:type="spellStart"/>
+      <w:r>
+        <w:rPr>
+          <w:rFonts w:ascii="Times New Roman" w:hAnsi="Times New Roman" w:cs="Times New Roman"/>
+        </w:rPr>
+        <w:t>GitHub</w:t>
+      </w:r>
+      <w:proofErr w:type="spellEnd"/>
+      <w:r>
+        <w:rPr>
+          <w:rFonts w:ascii="Times New Roman" w:hAnsi="Times New Roman" w:cs="Times New Roman"/>
+        </w:rPr>
+        <w:t xml:space="preserve"> on his or her local device.</w:t>
+      </w:r>
     </w:p>
     <w:p>
       <w:pPr>
@@ -1235,140 +1380,6 @@
         <w:rPr>
           <w:rFonts w:ascii="Times New Roman" w:hAnsi="Times New Roman" w:cs="Times New Roman"/>
           <w:bdr w:val="single" w:sz="4" w:space="0" w:color="auto"/>
-        </w:rPr>
-      </w:pPr>
-      <w:proofErr w:type="gramStart"/>
-      <w:r>
-        <w:rPr>
-          <w:rFonts w:ascii="Times New Roman" w:hAnsi="Times New Roman" w:cs="Times New Roman"/>
-          <w:bdr w:val="single" w:sz="4" w:space="0" w:color="auto"/>
-        </w:rPr>
-        <w:t>cd</w:t>
-      </w:r>
-      <w:proofErr w:type="gramEnd"/>
-      <w:r>
-        <w:rPr>
-          <w:rFonts w:ascii="Times New Roman" w:hAnsi="Times New Roman" w:cs="Times New Roman"/>
-          <w:bdr w:val="single" w:sz="4" w:space="0" w:color="auto"/>
-        </w:rPr>
-        <w:t xml:space="preserve"> ~/</w:t>
-      </w:r>
-      <w:proofErr w:type="spellStart"/>
-      <w:r>
-        <w:rPr>
-          <w:rFonts w:ascii="Times New Roman" w:hAnsi="Times New Roman" w:cs="Times New Roman"/>
-          <w:bdr w:val="single" w:sz="4" w:space="0" w:color="auto"/>
-        </w:rPr>
-        <w:t>Rascal_Senior_Design</w:t>
-      </w:r>
-      <w:proofErr w:type="spellEnd"/>
-    </w:p>
-    <w:p>
-      <w:pPr>
-        <w:spacing w:after="120"/>
-        <w:jc w:val="both"/>
-        <w:rPr>
-          <w:rFonts w:ascii="Times New Roman" w:hAnsi="Times New Roman" w:cs="Times New Roman"/>
-        </w:rPr>
-      </w:pPr>
-      <w:r>
-        <w:rPr>
-          <w:rFonts w:ascii="Times New Roman" w:hAnsi="Times New Roman" w:cs="Times New Roman"/>
-        </w:rPr>
-        <w:t xml:space="preserve">If </w:t>
-      </w:r>
-      <w:r>
-        <w:rPr>
-          <w:rFonts w:ascii="Times New Roman" w:hAnsi="Times New Roman" w:cs="Times New Roman"/>
-        </w:rPr>
-        <w:t>this command has been successfully executed, the command prompt should read:</w:t>
-      </w:r>
-    </w:p>
-    <w:p>
-      <w:pPr>
-        <w:spacing w:after="120"/>
-        <w:jc w:val="both"/>
-        <w:rPr>
-          <w:rFonts w:ascii="Times New Roman" w:hAnsi="Times New Roman" w:cs="Times New Roman"/>
-          <w:bdr w:val="single" w:sz="12" w:space="0" w:color="auto"/>
-        </w:rPr>
-      </w:pPr>
-      <w:r>
-        <w:rPr>
-          <w:rFonts w:ascii="Times New Roman" w:hAnsi="Times New Roman" w:cs="Times New Roman"/>
-          <w:bdr w:val="single" w:sz="12" w:space="0" w:color="auto"/>
-        </w:rPr>
-        <w:t>~/</w:t>
-      </w:r>
-      <w:proofErr w:type="spellStart"/>
-      <w:r>
-        <w:rPr>
-          <w:rFonts w:ascii="Times New Roman" w:hAnsi="Times New Roman" w:cs="Times New Roman"/>
-          <w:bdr w:val="single" w:sz="12" w:space="0" w:color="auto"/>
-        </w:rPr>
-        <w:t>Rascal_Senior_Design</w:t>
-      </w:r>
-      <w:proofErr w:type="spellEnd"/>
-      <w:r>
-        <w:rPr>
-          <w:rFonts w:ascii="Times New Roman" w:hAnsi="Times New Roman" w:cs="Times New Roman"/>
-          <w:bdr w:val="single" w:sz="12" w:space="0" w:color="auto"/>
-        </w:rPr>
-        <w:t xml:space="preserve"> (master)</w:t>
-      </w:r>
-    </w:p>
-    <w:p>
-      <w:pPr>
-        <w:pStyle w:val="Heading2"/>
-      </w:pPr>
-      <w:r>
-        <w:t xml:space="preserve"> Initializing </w:t>
-      </w:r>
-      <w:proofErr w:type="spellStart"/>
-      <w:r>
-        <w:t>Git</w:t>
-      </w:r>
-      <w:proofErr w:type="spellEnd"/>
-      <w:r>
-        <w:t xml:space="preserve"> Files</w:t>
-      </w:r>
-    </w:p>
-    <w:p>
-      <w:pPr>
-        <w:spacing w:after="120"/>
-        <w:jc w:val="both"/>
-        <w:rPr>
-          <w:rFonts w:ascii="Times New Roman" w:hAnsi="Times New Roman" w:cs="Times New Roman"/>
-        </w:rPr>
-      </w:pPr>
-      <w:r>
-        <w:rPr>
-          <w:rFonts w:ascii="Times New Roman" w:hAnsi="Times New Roman" w:cs="Times New Roman"/>
-        </w:rPr>
-        <w:t xml:space="preserve">Now it is necessary to initialize the files </w:t>
-      </w:r>
-      <w:proofErr w:type="spellStart"/>
-      <w:r>
-        <w:rPr>
-          <w:rFonts w:ascii="Times New Roman" w:hAnsi="Times New Roman" w:cs="Times New Roman"/>
-        </w:rPr>
-        <w:t>git</w:t>
-      </w:r>
-      <w:proofErr w:type="spellEnd"/>
-      <w:r>
-        <w:rPr>
-          <w:rFonts w:ascii="Times New Roman" w:hAnsi="Times New Roman" w:cs="Times New Roman"/>
-        </w:rPr>
-        <w:t xml:space="preserve"> requires in order to be properly run within the established directory. This is accomplished by executing the following command:</w:t>
-      </w:r>
-    </w:p>
-    <w:p>
-      <w:pPr>
-        <w:spacing w:after="120"/>
-        <w:jc w:val="both"/>
-        <w:rPr>
-          <w:rFonts w:ascii="Times New Roman" w:hAnsi="Times New Roman" w:cs="Times New Roman"/>
-          <w:bdr w:val="single" w:sz="6" w:space="0" w:color="auto"/>
         </w:rPr>
       </w:pPr>
       <w:proofErr w:type="spellStart"/>
@@ -1376,26 +1387,26 @@
       <w:r>
         <w:rPr>
           <w:rFonts w:ascii="Times New Roman" w:hAnsi="Times New Roman" w:cs="Times New Roman"/>
-          <w:bdr w:val="single" w:sz="6" w:space="0" w:color="auto"/>
-        </w:rPr>
-        <w:t>git</w:t>
+          <w:bdr w:val="single" w:sz="4" w:space="0" w:color="auto"/>
+        </w:rPr>
+        <w:t>cd</w:t>
       </w:r>
       <w:proofErr w:type="spellEnd"/>
       <w:proofErr w:type="gramEnd"/>
       <w:r>
         <w:rPr>
           <w:rFonts w:ascii="Times New Roman" w:hAnsi="Times New Roman" w:cs="Times New Roman"/>
-          <w:bdr w:val="single" w:sz="6" w:space="0" w:color="auto"/>
-        </w:rPr>
-        <w:t xml:space="preserve"> </w:t>
+          <w:bdr w:val="single" w:sz="4" w:space="0" w:color="auto"/>
+        </w:rPr>
+        <w:t xml:space="preserve"> ~/</w:t>
       </w:r>
       <w:proofErr w:type="spellStart"/>
       <w:r>
         <w:rPr>
           <w:rFonts w:ascii="Times New Roman" w:hAnsi="Times New Roman" w:cs="Times New Roman"/>
-          <w:bdr w:val="single" w:sz="6" w:space="0" w:color="auto"/>
-        </w:rPr>
-        <w:t>init</w:t>
+          <w:bdr w:val="single" w:sz="4" w:space="0" w:color="auto"/>
+        </w:rPr>
+        <w:t>Rascal_Senior_Design</w:t>
       </w:r>
       <w:proofErr w:type="spellEnd"/>
     </w:p>
@@ -1411,21 +1422,13 @@
         <w:rPr>
           <w:rFonts w:ascii="Times New Roman" w:hAnsi="Times New Roman" w:cs="Times New Roman"/>
         </w:rPr>
-        <w:t xml:space="preserve">If this command has </w:t>
-      </w:r>
-      <w:proofErr w:type="gramStart"/>
-      <w:r>
-        <w:rPr>
-          <w:rFonts w:ascii="Times New Roman" w:hAnsi="Times New Roman" w:cs="Times New Roman"/>
-        </w:rPr>
-        <w:t>be</w:t>
-      </w:r>
-      <w:proofErr w:type="gramEnd"/>
-      <w:r>
-        <w:rPr>
-          <w:rFonts w:ascii="Times New Roman" w:hAnsi="Times New Roman" w:cs="Times New Roman"/>
-        </w:rPr>
-        <w:t xml:space="preserve"> successfully executed, the following prompt should be displayed:</w:t>
+        <w:t xml:space="preserve">If </w:t>
+      </w:r>
+      <w:r>
+        <w:rPr>
+          <w:rFonts w:ascii="Times New Roman" w:hAnsi="Times New Roman" w:cs="Times New Roman"/>
+        </w:rPr>
+        <w:t>this command has been successfully executed, the command prompt should read:</w:t>
       </w:r>
     </w:p>
     <w:p>
@@ -1434,140 +1437,82 @@
         <w:jc w:val="both"/>
         <w:rPr>
           <w:rFonts w:ascii="Times New Roman" w:hAnsi="Times New Roman" w:cs="Times New Roman"/>
-          <w:bdr w:val="single" w:sz="6" w:space="0" w:color="auto"/>
-        </w:rPr>
-      </w:pPr>
-      <w:r>
-        <w:rPr>
-          <w:rFonts w:ascii="Times New Roman" w:hAnsi="Times New Roman" w:cs="Times New Roman"/>
-          <w:bdr w:val="single" w:sz="6" w:space="0" w:color="auto"/>
-        </w:rPr>
-        <w:t xml:space="preserve">Initialized </w:t>
-      </w:r>
-      <w:r>
-        <w:rPr>
-          <w:rFonts w:ascii="Times New Roman" w:hAnsi="Times New Roman" w:cs="Times New Roman"/>
-          <w:bdr w:val="single" w:sz="6" w:space="0" w:color="auto"/>
-        </w:rPr>
-        <w:t xml:space="preserve">empty </w:t>
+          <w:bdr w:val="single" w:sz="12" w:space="0" w:color="auto"/>
+        </w:rPr>
+      </w:pPr>
+      <w:r>
+        <w:rPr>
+          <w:rFonts w:ascii="Times New Roman" w:hAnsi="Times New Roman" w:cs="Times New Roman"/>
+          <w:bdr w:val="single" w:sz="12" w:space="0" w:color="auto"/>
+        </w:rPr>
+        <w:t>~/</w:t>
       </w:r>
       <w:proofErr w:type="spellStart"/>
       <w:r>
         <w:rPr>
           <w:rFonts w:ascii="Times New Roman" w:hAnsi="Times New Roman" w:cs="Times New Roman"/>
-          <w:bdr w:val="single" w:sz="6" w:space="0" w:color="auto"/>
-        </w:rPr>
+          <w:bdr w:val="single" w:sz="12" w:space="0" w:color="auto"/>
+        </w:rPr>
+        <w:t>Rascal_Senior_Design</w:t>
+      </w:r>
+      <w:proofErr w:type="spellEnd"/>
+      <w:r>
+        <w:rPr>
+          <w:rFonts w:ascii="Times New Roman" w:hAnsi="Times New Roman" w:cs="Times New Roman"/>
+          <w:bdr w:val="single" w:sz="12" w:space="0" w:color="auto"/>
+        </w:rPr>
+        <w:t xml:space="preserve"> (master)</w:t>
+      </w:r>
+    </w:p>
+    <w:p>
+      <w:pPr>
+        <w:pStyle w:val="Heading2"/>
+      </w:pPr>
+      <w:r>
+        <w:t xml:space="preserve"> Initializing </w:t>
+      </w:r>
+      <w:proofErr w:type="spellStart"/>
+      <w:r>
         <w:t>Git</w:t>
       </w:r>
       <w:proofErr w:type="spellEnd"/>
       <w:r>
-        <w:rPr>
-          <w:rFonts w:ascii="Times New Roman" w:hAnsi="Times New Roman" w:cs="Times New Roman"/>
-          <w:bdr w:val="single" w:sz="6" w:space="0" w:color="auto"/>
-        </w:rPr>
-        <w:t xml:space="preserve"> repository in c:/Users/tmoline/Rascal_Senior_deign/.git/</w:t>
-      </w:r>
-    </w:p>
-    <w:p>
-      <w:pPr>
-        <w:pStyle w:val="Heading2"/>
-      </w:pPr>
-      <w:r>
-        <w:t xml:space="preserve"> Creating a Reference to a Remote Repository</w:t>
-      </w:r>
-    </w:p>
-    <w:p>
-      <w:pPr>
-        <w:jc w:val="both"/>
-        <w:rPr>
-          <w:rFonts w:ascii="Times New Roman" w:hAnsi="Times New Roman" w:cs="Times New Roman"/>
-        </w:rPr>
-      </w:pPr>
-      <w:r>
-        <w:rPr>
-          <w:rFonts w:ascii="Times New Roman" w:hAnsi="Times New Roman" w:cs="Times New Roman"/>
-        </w:rPr>
-        <w:t xml:space="preserve">A remote repository is a directory on a remote server that contains all files (“commits”) associated with a particular project. If any member of the project development team wishes to edit any such files, it is necessary to “push” them to his or her local computer. Before this can be accomplished, one must make sure that he or she is referring to the correct remote repository. This is accomplished </w:t>
+        <w:t xml:space="preserve"> Files</w:t>
+      </w:r>
+    </w:p>
+    <w:p>
+      <w:pPr>
+        <w:spacing w:after="120"/>
+        <w:jc w:val="both"/>
+        <w:rPr>
+          <w:rFonts w:ascii="Times New Roman" w:hAnsi="Times New Roman" w:cs="Times New Roman"/>
+        </w:rPr>
+      </w:pPr>
+      <w:r>
+        <w:rPr>
+          <w:rFonts w:ascii="Times New Roman" w:hAnsi="Times New Roman" w:cs="Times New Roman"/>
+        </w:rPr>
+        <w:t xml:space="preserve">Now it is necessary to initialize the files </w:t>
       </w:r>
       <w:proofErr w:type="spellStart"/>
       <w:r>
         <w:rPr>
           <w:rFonts w:ascii="Times New Roman" w:hAnsi="Times New Roman" w:cs="Times New Roman"/>
         </w:rPr>
-        <w:t>thourh</w:t>
+        <w:t>git</w:t>
       </w:r>
       <w:proofErr w:type="spellEnd"/>
       <w:r>
         <w:rPr>
           <w:rFonts w:ascii="Times New Roman" w:hAnsi="Times New Roman" w:cs="Times New Roman"/>
         </w:rPr>
-        <w:t xml:space="preserve"> the following command:</w:t>
-      </w:r>
-    </w:p>
-    <w:p>
-      <w:pPr>
-        <w:jc w:val="both"/>
-        <w:rPr>
-          <w:rFonts w:ascii="Times New Roman" w:hAnsi="Times New Roman" w:cs="Times New Roman"/>
-          <w:bdr w:val="single" w:sz="6" w:space="0" w:color="auto"/>
-        </w:rPr>
-      </w:pPr>
-      <w:proofErr w:type="spellStart"/>
-      <w:r>
-        <w:rPr>
-          <w:rFonts w:ascii="Times New Roman" w:hAnsi="Times New Roman" w:cs="Times New Roman"/>
-          <w:bdr w:val="single" w:sz="6" w:space="0" w:color="auto"/>
-        </w:rPr>
-        <w:t>Git</w:t>
-      </w:r>
-      <w:proofErr w:type="spellEnd"/>
-      <w:r>
-        <w:rPr>
-          <w:rFonts w:ascii="Times New Roman" w:hAnsi="Times New Roman" w:cs="Times New Roman"/>
-          <w:bdr w:val="single" w:sz="6" w:space="0" w:color="auto"/>
-        </w:rPr>
-        <w:t xml:space="preserve"> remote add origin https://github.com/tomamoline/Rascal_Senior_Design</w:t>
+        <w:t xml:space="preserve"> requires in order to be properly run within the established directory. This is accomplished by executing the following command:</w:t>
       </w:r>
     </w:p>
     <w:p>
       <w:pPr>
         <w:spacing w:after="120"/>
         <w:jc w:val="both"/>
-        <w:rPr>
-          <w:rFonts w:ascii="Times New Roman" w:hAnsi="Times New Roman" w:cs="Times New Roman"/>
-        </w:rPr>
-      </w:pPr>
-      <w:r>
-        <w:rPr>
-          <w:rFonts w:ascii="Times New Roman" w:hAnsi="Times New Roman" w:cs="Times New Roman"/>
-        </w:rPr>
-        <w:t>The “origin” designation inserted before the repository URL refers to a name that one wants to associate with said URL. In this case, in lieu of typing in the URL for every command that requires it, one only has to type in “origin” or any other name associated with a specific URL repository.</w:t>
-      </w:r>
-    </w:p>
-    <w:p>
-      <w:pPr>
-        <w:pStyle w:val="Heading2"/>
-      </w:pPr>
-      <w:r>
-        <w:t xml:space="preserve"> Pushing Commits from a Remote Repository to a Local Directory</w:t>
-      </w:r>
-    </w:p>
-    <w:p>
-      <w:pPr>
-        <w:jc w:val="both"/>
-        <w:rPr>
-          <w:rFonts w:ascii="Times New Roman" w:hAnsi="Times New Roman" w:cs="Times New Roman"/>
-        </w:rPr>
-      </w:pPr>
-      <w:r>
-        <w:rPr>
-          <w:rFonts w:ascii="Times New Roman" w:hAnsi="Times New Roman" w:cs="Times New Roman"/>
-        </w:rPr>
-        <w:t>To gain access to files located on a remote repository, it is necessary to transfer them to a local directory. This is accomplished with the following command:</w:t>
-      </w:r>
-    </w:p>
-    <w:p>
-      <w:pPr>
         <w:rPr>
           <w:rFonts w:ascii="Times New Roman" w:hAnsi="Times New Roman" w:cs="Times New Roman"/>
           <w:bdr w:val="single" w:sz="6" w:space="0" w:color="auto"/>
@@ -1589,6 +1534,370 @@
           <w:rFonts w:ascii="Times New Roman" w:hAnsi="Times New Roman" w:cs="Times New Roman"/>
           <w:bdr w:val="single" w:sz="6" w:space="0" w:color="auto"/>
         </w:rPr>
+        <w:t xml:space="preserve"> init</w:t>
+      </w:r>
+    </w:p>
+    <w:p>
+      <w:pPr>
+        <w:spacing w:after="120"/>
+        <w:jc w:val="both"/>
+        <w:rPr>
+          <w:rFonts w:ascii="Times New Roman" w:hAnsi="Times New Roman" w:cs="Times New Roman"/>
+        </w:rPr>
+      </w:pPr>
+      <w:r>
+        <w:rPr>
+          <w:rFonts w:ascii="Times New Roman" w:hAnsi="Times New Roman" w:cs="Times New Roman"/>
+        </w:rPr>
+        <w:t xml:space="preserve">If this command has </w:t>
+      </w:r>
+      <w:proofErr w:type="gramStart"/>
+      <w:r>
+        <w:rPr>
+          <w:rFonts w:ascii="Times New Roman" w:hAnsi="Times New Roman" w:cs="Times New Roman"/>
+        </w:rPr>
+        <w:t>be</w:t>
+      </w:r>
+      <w:proofErr w:type="gramEnd"/>
+      <w:r>
+        <w:rPr>
+          <w:rFonts w:ascii="Times New Roman" w:hAnsi="Times New Roman" w:cs="Times New Roman"/>
+        </w:rPr>
+        <w:t xml:space="preserve"> successfully executed, the following prompt should be displayed:</w:t>
+      </w:r>
+    </w:p>
+    <w:p>
+      <w:pPr>
+        <w:spacing w:after="120"/>
+        <w:jc w:val="both"/>
+        <w:rPr>
+          <w:rFonts w:ascii="Times New Roman" w:hAnsi="Times New Roman" w:cs="Times New Roman"/>
+          <w:bdr w:val="single" w:sz="6" w:space="0" w:color="auto"/>
+        </w:rPr>
+      </w:pPr>
+      <w:r>
+        <w:rPr>
+          <w:rFonts w:ascii="Times New Roman" w:hAnsi="Times New Roman" w:cs="Times New Roman"/>
+          <w:bdr w:val="single" w:sz="6" w:space="0" w:color="auto"/>
+        </w:rPr>
+        <w:lastRenderedPageBreak/>
+        <w:t xml:space="preserve">Initialized </w:t>
+      </w:r>
+      <w:r>
+        <w:rPr>
+          <w:rFonts w:ascii="Times New Roman" w:hAnsi="Times New Roman" w:cs="Times New Roman"/>
+          <w:bdr w:val="single" w:sz="6" w:space="0" w:color="auto"/>
+        </w:rPr>
+        <w:t xml:space="preserve">empty </w:t>
+      </w:r>
+      <w:proofErr w:type="spellStart"/>
+      <w:r>
+        <w:rPr>
+          <w:rFonts w:ascii="Times New Roman" w:hAnsi="Times New Roman" w:cs="Times New Roman"/>
+          <w:bdr w:val="single" w:sz="6" w:space="0" w:color="auto"/>
+        </w:rPr>
+        <w:t>Git</w:t>
+      </w:r>
+      <w:proofErr w:type="spellEnd"/>
+      <w:r>
+        <w:rPr>
+          <w:rFonts w:ascii="Times New Roman" w:hAnsi="Times New Roman" w:cs="Times New Roman"/>
+          <w:bdr w:val="single" w:sz="6" w:space="0" w:color="auto"/>
+        </w:rPr>
+        <w:t xml:space="preserve"> repository in c:/Users/tmoline/Rascal_Senior_deign/.git/</w:t>
+      </w:r>
+    </w:p>
+    <w:p>
+      <w:pPr>
+        <w:spacing w:after="120"/>
+        <w:jc w:val="both"/>
+        <w:rPr>
+          <w:rFonts w:ascii="Times New Roman" w:hAnsi="Times New Roman" w:cs="Times New Roman"/>
+        </w:rPr>
+      </w:pPr>
+      <w:r>
+        <w:rPr>
+          <w:rFonts w:ascii="Times New Roman" w:hAnsi="Times New Roman" w:cs="Times New Roman"/>
+        </w:rPr>
+        <w:t xml:space="preserve">To ensure that the files were initialized in the correct directory, enter the </w:t>
+      </w:r>
+      <w:proofErr w:type="spellStart"/>
+      <w:r>
+        <w:rPr>
+          <w:rFonts w:ascii="Times New Roman" w:hAnsi="Times New Roman" w:cs="Times New Roman"/>
+        </w:rPr>
+        <w:t>Rascal_Senior_Design</w:t>
+      </w:r>
+      <w:proofErr w:type="spellEnd"/>
+      <w:r>
+        <w:rPr>
+          <w:rFonts w:ascii="Times New Roman" w:hAnsi="Times New Roman" w:cs="Times New Roman"/>
+        </w:rPr>
+        <w:t xml:space="preserve"> directory under users </w:t>
+      </w:r>
+      <w:r>
+        <w:rPr>
+          <w:rFonts w:ascii="Times New Roman" w:hAnsi="Times New Roman" w:cs="Times New Roman"/>
+          <w:i/>
+        </w:rPr>
+        <w:t>your name</w:t>
+      </w:r>
+      <w:r>
+        <w:rPr>
+          <w:rFonts w:ascii="Times New Roman" w:hAnsi="Times New Roman" w:cs="Times New Roman"/>
+        </w:rPr>
+        <w:t xml:space="preserve"> and look for a folder called .</w:t>
+      </w:r>
+      <w:proofErr w:type="spellStart"/>
+      <w:r>
+        <w:rPr>
+          <w:rFonts w:ascii="Times New Roman" w:hAnsi="Times New Roman" w:cs="Times New Roman"/>
+        </w:rPr>
+        <w:t>git</w:t>
+      </w:r>
+      <w:proofErr w:type="spellEnd"/>
+      <w:r>
+        <w:rPr>
+          <w:rFonts w:ascii="Times New Roman" w:hAnsi="Times New Roman" w:cs="Times New Roman"/>
+        </w:rPr>
+        <w:t xml:space="preserve">. If no such folder is visible, be sure to make hidden files visible within your directory. </w:t>
+      </w:r>
+      <w:proofErr w:type="gramStart"/>
+      <w:r>
+        <w:rPr>
+          <w:rFonts w:ascii="Times New Roman" w:hAnsi="Times New Roman" w:cs="Times New Roman"/>
+        </w:rPr>
+        <w:t xml:space="preserve">This is accomplished by clicking </w:t>
+      </w:r>
+      <w:r>
+        <w:rPr>
+          <w:rFonts w:ascii="Times New Roman" w:hAnsi="Times New Roman" w:cs="Times New Roman"/>
+          <w:b/>
+        </w:rPr>
+        <w:t>View</w:t>
+      </w:r>
+      <w:r>
+        <w:rPr>
+          <w:rFonts w:ascii="Times New Roman" w:hAnsi="Times New Roman" w:cs="Times New Roman"/>
+        </w:rPr>
+        <w:t xml:space="preserve"> on the windows explorer tool bar, then selecting the </w:t>
+      </w:r>
+      <w:proofErr w:type="spellStart"/>
+      <w:r>
+        <w:rPr>
+          <w:rFonts w:ascii="Times New Roman" w:hAnsi="Times New Roman" w:cs="Times New Roman"/>
+          <w:b/>
+        </w:rPr>
+        <w:t>Custimize</w:t>
+      </w:r>
+      <w:proofErr w:type="spellEnd"/>
+      <w:r>
+        <w:rPr>
+          <w:rFonts w:ascii="Times New Roman" w:hAnsi="Times New Roman" w:cs="Times New Roman"/>
+          <w:b/>
+        </w:rPr>
+        <w:t xml:space="preserve"> this folder…</w:t>
+      </w:r>
+      <w:r>
+        <w:rPr>
+          <w:rFonts w:ascii="Times New Roman" w:hAnsi="Times New Roman" w:cs="Times New Roman"/>
+          <w:b/>
+        </w:rPr>
+        <w:t xml:space="preserve"> </w:t>
+      </w:r>
+      <w:r>
+        <w:rPr>
+          <w:rFonts w:ascii="Times New Roman" w:hAnsi="Times New Roman" w:cs="Times New Roman"/>
+        </w:rPr>
+        <w:t xml:space="preserve">tab, clicking the </w:t>
+      </w:r>
+      <w:r>
+        <w:rPr>
+          <w:rFonts w:ascii="Times New Roman" w:hAnsi="Times New Roman" w:cs="Times New Roman"/>
+          <w:b/>
+        </w:rPr>
+        <w:t>General</w:t>
+      </w:r>
+      <w:r>
+        <w:rPr>
+          <w:rFonts w:ascii="Times New Roman" w:hAnsi="Times New Roman" w:cs="Times New Roman"/>
+        </w:rPr>
+        <w:t xml:space="preserve"> tab, and then uncheck</w:t>
+      </w:r>
+      <w:proofErr w:type="gramEnd"/>
+      <w:r>
+        <w:rPr>
+          <w:rFonts w:ascii="Times New Roman" w:hAnsi="Times New Roman" w:cs="Times New Roman"/>
+        </w:rPr>
+        <w:t xml:space="preserve"> the </w:t>
+      </w:r>
+      <w:r>
+        <w:rPr>
+          <w:rFonts w:ascii="Times New Roman" w:hAnsi="Times New Roman" w:cs="Times New Roman"/>
+          <w:b/>
+        </w:rPr>
+        <w:t xml:space="preserve">Hidden </w:t>
+      </w:r>
+      <w:r>
+        <w:rPr>
+          <w:rFonts w:ascii="Times New Roman" w:hAnsi="Times New Roman" w:cs="Times New Roman"/>
+        </w:rPr>
+        <w:t>box. The hidden .</w:t>
+      </w:r>
+      <w:proofErr w:type="spellStart"/>
+      <w:r>
+        <w:rPr>
+          <w:rFonts w:ascii="Times New Roman" w:hAnsi="Times New Roman" w:cs="Times New Roman"/>
+        </w:rPr>
+        <w:t>git</w:t>
+      </w:r>
+      <w:proofErr w:type="spellEnd"/>
+      <w:r>
+        <w:rPr>
+          <w:rFonts w:ascii="Times New Roman" w:hAnsi="Times New Roman" w:cs="Times New Roman"/>
+        </w:rPr>
+        <w:t xml:space="preserve"> files should now be visible.</w:t>
+      </w:r>
+    </w:p>
+    <w:p>
+      <w:pPr>
+        <w:pStyle w:val="Heading2"/>
+      </w:pPr>
+      <w:r>
+        <w:t xml:space="preserve"> Creating a Reference to a Remote Repository</w:t>
+      </w:r>
+    </w:p>
+    <w:p>
+      <w:pPr>
+        <w:jc w:val="both"/>
+        <w:rPr>
+          <w:rFonts w:ascii="Times New Roman" w:hAnsi="Times New Roman" w:cs="Times New Roman"/>
+        </w:rPr>
+      </w:pPr>
+      <w:r>
+        <w:rPr>
+          <w:rFonts w:ascii="Times New Roman" w:hAnsi="Times New Roman" w:cs="Times New Roman"/>
+        </w:rPr>
+        <w:t xml:space="preserve">A remote repository is a directory on a remote server that contains all files (“commits”) associated with a particular project. If any member of the project development team wishes to edit any such files, it is necessary to “push” them to his or her local computer. Before this can be accomplished, one must make sure that he or she is referring to the correct remote repository. This is accomplished </w:t>
+      </w:r>
+      <w:proofErr w:type="spellStart"/>
+      <w:r>
+        <w:rPr>
+          <w:rFonts w:ascii="Times New Roman" w:hAnsi="Times New Roman" w:cs="Times New Roman"/>
+        </w:rPr>
+        <w:t>thourh</w:t>
+      </w:r>
+      <w:proofErr w:type="spellEnd"/>
+      <w:r>
+        <w:rPr>
+          <w:rFonts w:ascii="Times New Roman" w:hAnsi="Times New Roman" w:cs="Times New Roman"/>
+        </w:rPr>
+        <w:t xml:space="preserve"> the following command:</w:t>
+      </w:r>
+    </w:p>
+    <w:p>
+      <w:pPr>
+        <w:jc w:val="both"/>
+        <w:rPr>
+          <w:rFonts w:ascii="Times New Roman" w:hAnsi="Times New Roman" w:cs="Times New Roman"/>
+          <w:bdr w:val="single" w:sz="6" w:space="0" w:color="auto"/>
+        </w:rPr>
+      </w:pPr>
+      <w:proofErr w:type="spellStart"/>
+      <w:r>
+        <w:rPr>
+          <w:rFonts w:ascii="Times New Roman" w:hAnsi="Times New Roman" w:cs="Times New Roman"/>
+          <w:bdr w:val="single" w:sz="6" w:space="0" w:color="auto"/>
+        </w:rPr>
+        <w:t>Git</w:t>
+      </w:r>
+      <w:proofErr w:type="spellEnd"/>
+      <w:r>
+        <w:rPr>
+          <w:rFonts w:ascii="Times New Roman" w:hAnsi="Times New Roman" w:cs="Times New Roman"/>
+          <w:bdr w:val="single" w:sz="6" w:space="0" w:color="auto"/>
+        </w:rPr>
+        <w:t xml:space="preserve"> remote add origin https://github.com/tomamoline/Rascal_Senior_Design</w:t>
+      </w:r>
+    </w:p>
+    <w:p>
+      <w:pPr>
+        <w:spacing w:after="120"/>
+        <w:jc w:val="both"/>
+        <w:rPr>
+          <w:rFonts w:ascii="Times New Roman" w:hAnsi="Times New Roman" w:cs="Times New Roman"/>
+        </w:rPr>
+      </w:pPr>
+      <w:r>
+        <w:rPr>
+          <w:rFonts w:ascii="Times New Roman" w:hAnsi="Times New Roman" w:cs="Times New Roman"/>
+        </w:rPr>
+        <w:t>The “origin” designation inserted before the repository URL refers to a name that one wants to associate with said URL. In this case, in lieu of typing in the URL for every command that requires it, one only has to type in “origin” or any other name associated with a specific URL repository.</w:t>
+      </w:r>
+    </w:p>
+    <w:p>
+      <w:pPr>
+        <w:spacing w:after="120"/>
+        <w:jc w:val="both"/>
+        <w:rPr>
+          <w:rFonts w:ascii="Times New Roman" w:hAnsi="Times New Roman" w:cs="Times New Roman"/>
+        </w:rPr>
+      </w:pPr>
+    </w:p>
+    <w:p>
+      <w:pPr>
+        <w:spacing w:after="120"/>
+        <w:jc w:val="both"/>
+        <w:rPr>
+          <w:rFonts w:ascii="Times New Roman" w:hAnsi="Times New Roman" w:cs="Times New Roman"/>
+        </w:rPr>
+      </w:pPr>
+    </w:p>
+    <w:p>
+      <w:pPr>
+        <w:pStyle w:val="Heading2"/>
+      </w:pPr>
+      <w:r>
+        <w:t xml:space="preserve"> Pushing Commits from a Remote Repository to a Local Directory</w:t>
+      </w:r>
+    </w:p>
+    <w:p>
+      <w:pPr>
+        <w:jc w:val="both"/>
+        <w:rPr>
+          <w:rFonts w:ascii="Times New Roman" w:hAnsi="Times New Roman" w:cs="Times New Roman"/>
+        </w:rPr>
+      </w:pPr>
+      <w:r>
+        <w:rPr>
+          <w:rFonts w:ascii="Times New Roman" w:hAnsi="Times New Roman" w:cs="Times New Roman"/>
+        </w:rPr>
+        <w:t>To gain access to files located on a remote repository, it is necessary to transfer them to a local directory. This is accomplished with the following command:</w:t>
+      </w:r>
+    </w:p>
+    <w:p>
+      <w:pPr>
+        <w:rPr>
+          <w:rFonts w:ascii="Times New Roman" w:hAnsi="Times New Roman" w:cs="Times New Roman"/>
+          <w:bdr w:val="single" w:sz="6" w:space="0" w:color="auto"/>
+        </w:rPr>
+      </w:pPr>
+      <w:proofErr w:type="spellStart"/>
+      <w:proofErr w:type="gramStart"/>
+      <w:r>
+        <w:rPr>
+          <w:rFonts w:ascii="Times New Roman" w:hAnsi="Times New Roman" w:cs="Times New Roman"/>
+          <w:bdr w:val="single" w:sz="6" w:space="0" w:color="auto"/>
+        </w:rPr>
+        <w:t>git</w:t>
+      </w:r>
+      <w:proofErr w:type="spellEnd"/>
+      <w:proofErr w:type="gramEnd"/>
+      <w:r>
+        <w:rPr>
+          <w:rFonts w:ascii="Times New Roman" w:hAnsi="Times New Roman" w:cs="Times New Roman"/>
+          <w:bdr w:val="single" w:sz="6" w:space="0" w:color="auto"/>
+        </w:rPr>
         <w:t xml:space="preserve"> pull origin master</w:t>
       </w:r>
     </w:p>
@@ -1603,26 +1912,7 @@
         <w:rPr>
           <w:rFonts w:ascii="Times New Roman" w:hAnsi="Times New Roman" w:cs="Times New Roman"/>
         </w:rPr>
-        <w:t xml:space="preserve">Master refers to the name of a particular branch in the origin repository.  </w:t>
-      </w:r>
-      <w:r>
-        <w:rPr>
-          <w:rFonts w:ascii="Times New Roman" w:hAnsi="Times New Roman" w:cs="Times New Roman"/>
-        </w:rPr>
-        <w:t xml:space="preserve">A branch is a part of the repository that has a pointer associated with a specific set of commits. Multiple branches can exist in one repository, referring to different commits of the same file. This allows for multiple people to work on one </w:t>
-      </w:r>
-      <w:r>
-        <w:rPr>
-          <w:rFonts w:ascii="Times New Roman" w:hAnsi="Times New Roman" w:cs="Times New Roman"/>
-        </w:rPr>
-        <w:lastRenderedPageBreak/>
-        <w:t>file simultaneously without interfering with each other or risking the loss of any information that has been created or documented</w:t>
-      </w:r>
-      <w:r>
-        <w:rPr>
-          <w:rFonts w:ascii="Times New Roman" w:hAnsi="Times New Roman" w:cs="Times New Roman"/>
-        </w:rPr>
-        <w:t>.</w:t>
+        <w:t>Master refers to the name of a particular branch in the origin repository.  A branch is a part of the repository that has a pointer associated with a specific set of commits. Multiple branches can exist in one repository, referring to different commits of the same file. This allows for multiple people to work on one file simultaneously without interfering with each other or risking the loss of any information that has been created or documented.</w:t>
       </w:r>
       <w:bookmarkStart w:id="0" w:name="_GoBack"/>
       <w:bookmarkEnd w:id="0"/>
@@ -1638,7 +1928,7 @@
 </file>
 
 <file path=word/numbering.xml><?xml version="1.0" encoding="utf-8"?>
-<w:numbering xmlns:wpc="http://schemas.microsoft.com/office/word/2010/wordprocessingCanvas" xmlns:mc="http://schemas.openxmlformats.org/markup-compatibility/2006" xmlns:o="urn:schemas-microsoft-com:office:office" xmlns:r="http://schemas.openxmlformats.org/officeDocument/2006/relationships" xmlns:m="http://schemas.openxmlformats.org/officeDocument/2006/math" xmlns:v="urn:schemas-microsoft-com:vml" xmlns:wp14="http://schemas.microsoft.com/office/word/2010/wordprocessingDrawing" xmlns:wp="http://schemas.openxmlformats.org/drawingml/2006/wordprocessingDrawing" xmlns:w10="urn:schemas-microsoft-com:office:word" xmlns:w="http://schemas.openxmlformats.org/wordprocessingml/2006/main" xmlns:w14="http://schemas.microsoft.com/office/word/2010/wordml" xmlns:wpg="http://schemas.microsoft.com/office/word/2010/wordprocessingGroup" xmlns:wpi="http://schemas.microsoft.com/office/word/2010/wordprocessingInk" xmlns:wne="http://schemas.microsoft.com/office/word/2006/wordml" xmlns:wps="http://schemas.microsoft.com/office/word/2010/wordprocessingShape" mc:Ignorable="w14 wp14">
+<w:numbering xmlns:ve="http://schemas.openxmlformats.org/markup-compatibility/2006" xmlns:o="urn:schemas-microsoft-com:office:office" xmlns:r="http://schemas.openxmlformats.org/officeDocument/2006/relationships" xmlns:m="http://schemas.openxmlformats.org/officeDocument/2006/math" xmlns:v="urn:schemas-microsoft-com:vml" xmlns:wp="http://schemas.openxmlformats.org/drawingml/2006/wordprocessingDrawing" xmlns:w10="urn:schemas-microsoft-com:office:word" xmlns:w="http://schemas.openxmlformats.org/wordprocessingml/2006/main" xmlns:wne="http://schemas.microsoft.com/office/word/2006/wordml">
   <w:abstractNum w:abstractNumId="0">
     <w:nsid w:val="082B7D78"/>
     <w:multiLevelType w:val="multilevel"/>
@@ -1863,7 +2153,7 @@
 </file>
 
 <file path=word/styles.xml><?xml version="1.0" encoding="utf-8"?>
-<w:styles xmlns:mc="http://schemas.openxmlformats.org/markup-compatibility/2006" xmlns:r="http://schemas.openxmlformats.org/officeDocument/2006/relationships" xmlns:w="http://schemas.openxmlformats.org/wordprocessingml/2006/main" xmlns:w14="http://schemas.microsoft.com/office/word/2010/wordml" mc:Ignorable="w14">
+<w:styles xmlns:r="http://schemas.openxmlformats.org/officeDocument/2006/relationships" xmlns:w="http://schemas.openxmlformats.org/wordprocessingml/2006/main">
   <w:docDefaults>
     <w:rPrDefault>
       <w:rPr>
@@ -2080,7 +2370,6 @@
   <w:style w:type="character" w:default="1" w:styleId="DefaultParagraphFont">
     <w:name w:val="Default Paragraph Font"/>
     <w:uiPriority w:val="1"/>
-    <w:semiHidden/>
     <w:unhideWhenUsed/>
   </w:style>
   <w:style w:type="table" w:default="1" w:styleId="TableNormal">
@@ -2088,6 +2377,7 @@
     <w:uiPriority w:val="99"/>
     <w:semiHidden/>
     <w:unhideWhenUsed/>
+    <w:qFormat/>
     <w:tblPr>
       <w:tblInd w:w="0" w:type="dxa"/>
       <w:tblCellMar>
@@ -2402,7 +2692,7 @@
 </file>
 
 <file path=word/glossary/document.xml><?xml version="1.0" encoding="utf-8"?>
-<w:glossaryDocument xmlns:wpc="http://schemas.microsoft.com/office/word/2010/wordprocessingCanvas" xmlns:mc="http://schemas.openxmlformats.org/markup-compatibility/2006" xmlns:o="urn:schemas-microsoft-com:office:office" xmlns:r="http://schemas.openxmlformats.org/officeDocument/2006/relationships" xmlns:m="http://schemas.openxmlformats.org/officeDocument/2006/math" xmlns:v="urn:schemas-microsoft-com:vml" xmlns:wp14="http://schemas.microsoft.com/office/word/2010/wordprocessingDrawing" xmlns:wp="http://schemas.openxmlformats.org/drawingml/2006/wordprocessingDrawing" xmlns:w10="urn:schemas-microsoft-com:office:word" xmlns:w="http://schemas.openxmlformats.org/wordprocessingml/2006/main" xmlns:w14="http://schemas.microsoft.com/office/word/2010/wordml" xmlns:wpg="http://schemas.microsoft.com/office/word/2010/wordprocessingGroup" xmlns:wpi="http://schemas.microsoft.com/office/word/2010/wordprocessingInk" xmlns:wne="http://schemas.microsoft.com/office/word/2006/wordml" xmlns:wps="http://schemas.microsoft.com/office/word/2010/wordprocessingShape" mc:Ignorable="w14 wp14">
+<w:glossaryDocument xmlns:ve="http://schemas.openxmlformats.org/markup-compatibility/2006" xmlns:o="urn:schemas-microsoft-com:office:office" xmlns:r="http://schemas.openxmlformats.org/officeDocument/2006/relationships" xmlns:m="http://schemas.openxmlformats.org/officeDocument/2006/math" xmlns:v="urn:schemas-microsoft-com:vml" xmlns:wp="http://schemas.openxmlformats.org/drawingml/2006/wordprocessingDrawing" xmlns:w10="urn:schemas-microsoft-com:office:word" xmlns:w="http://schemas.openxmlformats.org/wordprocessingml/2006/main" xmlns:wne="http://schemas.microsoft.com/office/word/2006/wordml">
   <w:docParts>
     <w:docPart>
       <w:docPartPr>
@@ -2467,7 +2757,7 @@
 </file>
 
 <file path=word/glossary/fontTable.xml><?xml version="1.0" encoding="utf-8"?>
-<w:fonts xmlns:mc="http://schemas.openxmlformats.org/markup-compatibility/2006" xmlns:r="http://schemas.openxmlformats.org/officeDocument/2006/relationships" xmlns:w="http://schemas.openxmlformats.org/wordprocessingml/2006/main" xmlns:w14="http://schemas.microsoft.com/office/word/2010/wordml" mc:Ignorable="w14">
+<w:fonts xmlns:r="http://schemas.openxmlformats.org/officeDocument/2006/relationships" xmlns:w="http://schemas.openxmlformats.org/wordprocessingml/2006/main">
   <w:font w:name="Times New Roman">
     <w:panose1 w:val="02020603050405020304"/>
     <w:charset w:val="00"/>
@@ -2500,16 +2790,16 @@
 </file>
 
 <file path=word/glossary/settings.xml><?xml version="1.0" encoding="utf-8"?>
-<w:settings xmlns:mc="http://schemas.openxmlformats.org/markup-compatibility/2006" xmlns:o="urn:schemas-microsoft-com:office:office" xmlns:r="http://schemas.openxmlformats.org/officeDocument/2006/relationships" xmlns:m="http://schemas.openxmlformats.org/officeDocument/2006/math" xmlns:v="urn:schemas-microsoft-com:vml" xmlns:w10="urn:schemas-microsoft-com:office:word" xmlns:w="http://schemas.openxmlformats.org/wordprocessingml/2006/main" xmlns:w14="http://schemas.microsoft.com/office/word/2010/wordml" xmlns:sl="http://schemas.openxmlformats.org/schemaLibrary/2006/main" mc:Ignorable="w14">
+<w:settings xmlns:o="urn:schemas-microsoft-com:office:office" xmlns:r="http://schemas.openxmlformats.org/officeDocument/2006/relationships" xmlns:m="http://schemas.openxmlformats.org/officeDocument/2006/math" xmlns:v="urn:schemas-microsoft-com:vml" xmlns:w10="urn:schemas-microsoft-com:office:word" xmlns:w="http://schemas.openxmlformats.org/wordprocessingml/2006/main" xmlns:sl="http://schemas.openxmlformats.org/schemaLibrary/2006/main">
   <w:view w:val="normal"/>
   <w:defaultTabStop w:val="720"/>
   <w:characterSpacingControl w:val="doNotCompress"/>
   <w:compat>
     <w:useFELayout/>
-    <w:compatSetting w:name="compatibilityMode" w:uri="http://schemas.microsoft.com/office/word" w:val="12"/>
   </w:compat>
   <w:rsids>
     <w:rsidRoot w:val="00D1263A"/>
+    <w:rsid w:val="00394A63"/>
     <w:rsid w:val="00941204"/>
     <w:rsid w:val="00A16043"/>
     <w:rsid w:val="00D1263A"/>
@@ -2519,7 +2809,7 @@
     <m:mathFont m:val="Cambria Math"/>
     <m:brkBin m:val="before"/>
     <m:brkBinSub m:val="--"/>
-    <m:smallFrac m:val="0"/>
+    <m:smallFrac m:val="off"/>
     <m:dispDef/>
     <m:lMargin m:val="0"/>
     <m:rMargin m:val="0"/>
@@ -2536,7 +2826,7 @@
 </file>
 
 <file path=word/glossary/styles.xml><?xml version="1.0" encoding="utf-8"?>
-<w:styles xmlns:mc="http://schemas.openxmlformats.org/markup-compatibility/2006" xmlns:r="http://schemas.openxmlformats.org/officeDocument/2006/relationships" xmlns:w="http://schemas.openxmlformats.org/wordprocessingml/2006/main" xmlns:w14="http://schemas.microsoft.com/office/word/2010/wordml" mc:Ignorable="w14">
+<w:styles xmlns:r="http://schemas.openxmlformats.org/officeDocument/2006/relationships" xmlns:w="http://schemas.openxmlformats.org/wordprocessingml/2006/main">
   <w:docDefaults>
     <w:rPrDefault>
       <w:rPr>
@@ -2694,6 +2984,7 @@
   <w:style w:type="paragraph" w:default="1" w:styleId="Normal">
     <w:name w:val="Normal"/>
     <w:qFormat/>
+    <w:rsid w:val="00394A63"/>
   </w:style>
   <w:style w:type="character" w:default="1" w:styleId="DefaultParagraphFont">
     <w:name w:val="Default Paragraph Font"/>
@@ -2706,6 +2997,7 @@
     <w:uiPriority w:val="99"/>
     <w:semiHidden/>
     <w:unhideWhenUsed/>
+    <w:qFormat/>
     <w:tblPr>
       <w:tblInd w:w="0" w:type="dxa"/>
       <w:tblCellMar>
@@ -2743,198 +3035,8 @@
 </w:styles>
 </file>
 
-<file path=word/glossary/stylesWithEffects.xml><?xml version="1.0" encoding="utf-8"?>
-<w:styles xmlns:wpc="http://schemas.microsoft.com/office/word/2010/wordprocessingCanvas" xmlns:mc="http://schemas.openxmlformats.org/markup-compatibility/2006" xmlns:o="urn:schemas-microsoft-com:office:office" xmlns:r="http://schemas.openxmlformats.org/officeDocument/2006/relationships" xmlns:m="http://schemas.openxmlformats.org/officeDocument/2006/math" xmlns:v="urn:schemas-microsoft-com:vml" xmlns:wp14="http://schemas.microsoft.com/office/word/2010/wordprocessingDrawing" xmlns:wp="http://schemas.openxmlformats.org/drawingml/2006/wordprocessingDrawing" xmlns:w10="urn:schemas-microsoft-com:office:word" xmlns:w="http://schemas.openxmlformats.org/wordprocessingml/2006/main" xmlns:w14="http://schemas.microsoft.com/office/word/2010/wordml" xmlns:wpg="http://schemas.microsoft.com/office/word/2010/wordprocessingGroup" xmlns:wpi="http://schemas.microsoft.com/office/word/2010/wordprocessingInk" xmlns:wne="http://schemas.microsoft.com/office/word/2006/wordml" xmlns:wps="http://schemas.microsoft.com/office/word/2010/wordprocessingShape" mc:Ignorable="w14 wp14">
-  <w:docDefaults>
-    <w:rPrDefault>
-      <w:rPr>
-        <w:rFonts w:asciiTheme="minorHAnsi" w:eastAsiaTheme="minorEastAsia" w:hAnsiTheme="minorHAnsi" w:cstheme="minorBidi"/>
-        <w:sz w:val="22"/>
-        <w:szCs w:val="22"/>
-        <w:lang w:val="en-US" w:eastAsia="en-US" w:bidi="ar-SA"/>
-      </w:rPr>
-    </w:rPrDefault>
-    <w:pPrDefault>
-      <w:pPr>
-        <w:spacing w:after="200" w:line="276" w:lineRule="auto"/>
-      </w:pPr>
-    </w:pPrDefault>
-  </w:docDefaults>
-  <w:latentStyles w:defLockedState="0" w:defUIPriority="99" w:defSemiHidden="1" w:defUnhideWhenUsed="1" w:defQFormat="0" w:count="267">
-    <w:lsdException w:name="Normal" w:semiHidden="0" w:uiPriority="0" w:unhideWhenUsed="0" w:qFormat="1"/>
-    <w:lsdException w:name="heading 1" w:semiHidden="0" w:uiPriority="9" w:unhideWhenUsed="0" w:qFormat="1"/>
-    <w:lsdException w:name="heading 2" w:uiPriority="9" w:qFormat="1"/>
-    <w:lsdException w:name="heading 3" w:uiPriority="9" w:qFormat="1"/>
-    <w:lsdException w:name="heading 4" w:uiPriority="9" w:qFormat="1"/>
-    <w:lsdException w:name="heading 5" w:uiPriority="9" w:qFormat="1"/>
-    <w:lsdException w:name="heading 6" w:uiPriority="9" w:qFormat="1"/>
-    <w:lsdException w:name="heading 7" w:uiPriority="9" w:qFormat="1"/>
-    <w:lsdException w:name="heading 8" w:uiPriority="9" w:qFormat="1"/>
-    <w:lsdException w:name="heading 9" w:uiPriority="9" w:qFormat="1"/>
-    <w:lsdException w:name="toc 1" w:uiPriority="39"/>
-    <w:lsdException w:name="toc 2" w:uiPriority="39"/>
-    <w:lsdException w:name="toc 3" w:uiPriority="39"/>
-    <w:lsdException w:name="toc 4" w:uiPriority="39"/>
-    <w:lsdException w:name="toc 5" w:uiPriority="39"/>
-    <w:lsdException w:name="toc 6" w:uiPriority="39"/>
-    <w:lsdException w:name="toc 7" w:uiPriority="39"/>
-    <w:lsdException w:name="toc 8" w:uiPriority="39"/>
-    <w:lsdException w:name="toc 9" w:uiPriority="39"/>
-    <w:lsdException w:name="caption" w:uiPriority="35" w:qFormat="1"/>
-    <w:lsdException w:name="Title" w:semiHidden="0" w:uiPriority="10" w:unhideWhenUsed="0" w:qFormat="1"/>
-    <w:lsdException w:name="Default Paragraph Font" w:uiPriority="1"/>
-    <w:lsdException w:name="Subtitle" w:semiHidden="0" w:uiPriority="11" w:unhideWhenUsed="0" w:qFormat="1"/>
-    <w:lsdException w:name="Strong" w:semiHidden="0" w:uiPriority="22" w:unhideWhenUsed="0" w:qFormat="1"/>
-    <w:lsdException w:name="Emphasis" w:semiHidden="0" w:uiPriority="20" w:unhideWhenUsed="0" w:qFormat="1"/>
-    <w:lsdException w:name="Table Grid" w:semiHidden="0" w:uiPriority="59" w:unhideWhenUsed="0"/>
-    <w:lsdException w:name="Placeholder Text" w:unhideWhenUsed="0"/>
-    <w:lsdException w:name="No Spacing" w:semiHidden="0" w:uiPriority="1" w:unhideWhenUsed="0" w:qFormat="1"/>
-    <w:lsdException w:name="Light Shading" w:semiHidden="0" w:uiPriority="60" w:unhideWhenUsed="0"/>
-    <w:lsdException w:name="Light List" w:semiHidden="0" w:uiPriority="61" w:unhideWhenUsed="0"/>
-    <w:lsdException w:name="Light Grid" w:semiHidden="0" w:uiPriority="62" w:unhideWhenUsed="0"/>
-    <w:lsdException w:name="Medium Shading 1" w:semiHidden="0" w:uiPriority="63" w:unhideWhenUsed="0"/>
-    <w:lsdException w:name="Medium Shading 2" w:semiHidden="0" w:uiPriority="64" w:unhideWhenUsed="0"/>
-    <w:lsdException w:name="Medium List 1" w:semiHidden="0" w:uiPriority="65" w:unhideWhenUsed="0"/>
-    <w:lsdException w:name="Medium List 2" w:semiHidden="0" w:uiPriority="66" w:unhideWhenUsed="0"/>
-    <w:lsdException w:name="Medium Grid 1" w:semiHidden="0" w:uiPriority="67" w:unhideWhenUsed="0"/>
-    <w:lsdException w:name="Medium Grid 2" w:semiHidden="0" w:uiPriority="68" w:unhideWhenUsed="0"/>
-    <w:lsdException w:name="Medium Grid 3" w:semiHidden="0" w:uiPriority="69" w:unhideWhenUsed="0"/>
-    <w:lsdException w:name="Dark List" w:semiHidden="0" w:uiPriority="70" w:unhideWhenUsed="0"/>
-    <w:lsdException w:name="Colorful Shading" w:semiHidden="0" w:uiPriority="71" w:unhideWhenUsed="0"/>
-    <w:lsdException w:name="Colorful List" w:semiHidden="0" w:uiPriority="72" w:unhideWhenUsed="0"/>
-    <w:lsdException w:name="Colorful Grid" w:semiHidden="0" w:uiPriority="73" w:unhideWhenUsed="0"/>
-    <w:lsdException w:name="Light Shading Accent 1" w:semiHidden="0" w:uiPriority="60" w:unhideWhenUsed="0"/>
-    <w:lsdException w:name="Light List Accent 1" w:semiHidden="0" w:uiPriority="61" w:unhideWhenUsed="0"/>
-    <w:lsdException w:name="Light Grid Accent 1" w:semiHidden="0" w:uiPriority="62" w:unhideWhenUsed="0"/>
-    <w:lsdException w:name="Medium Shading 1 Accent 1" w:semiHidden="0" w:uiPriority="63" w:unhideWhenUsed="0"/>
-    <w:lsdException w:name="Medium Shading 2 Accent 1" w:semiHidden="0" w:uiPriority="64" w:unhideWhenUsed="0"/>
-    <w:lsdException w:name="Medium List 1 Accent 1" w:semiHidden="0" w:uiPriority="65" w:unhideWhenUsed="0"/>
-    <w:lsdException w:name="Revision" w:unhideWhenUsed="0"/>
-    <w:lsdException w:name="List Paragraph" w:semiHidden="0" w:uiPriority="34" w:unhideWhenUsed="0" w:qFormat="1"/>
-    <w:lsdException w:name="Quote" w:semiHidden="0" w:uiPriority="29" w:unhideWhenUsed="0" w:qFormat="1"/>
-    <w:lsdException w:name="Intense Quote" w:semiHidden="0" w:uiPriority="30" w:unhideWhenUsed="0" w:qFormat="1"/>
-    <w:lsdException w:name="Medium List 2 Accent 1" w:semiHidden="0" w:uiPriority="66" w:unhideWhenUsed="0"/>
-    <w:lsdException w:name="Medium Grid 1 Accent 1" w:semiHidden="0" w:uiPriority="67" w:unhideWhenUsed="0"/>
-    <w:lsdException w:name="Medium Grid 2 Accent 1" w:semiHidden="0" w:uiPriority="68" w:unhideWhenUsed="0"/>
-    <w:lsdException w:name="Medium Grid 3 Accent 1" w:semiHidden="0" w:uiPriority="69" w:unhideWhenUsed="0"/>
-    <w:lsdException w:name="Dark List Accent 1" w:semiHidden="0" w:uiPriority="70" w:unhideWhenUsed="0"/>
-    <w:lsdException w:name="Colorful Shading Accent 1" w:semiHidden="0" w:uiPriority="71" w:unhideWhenUsed="0"/>
-    <w:lsdException w:name="Colorful List Accent 1" w:semiHidden="0" w:uiPriority="72" w:unhideWhenUsed="0"/>
-    <w:lsdException w:name="Colorful Grid Accent 1" w:semiHidden="0" w:uiPriority="73" w:unhideWhenUsed="0"/>
-    <w:lsdException w:name="Light Shading Accent 2" w:semiHidden="0" w:uiPriority="60" w:unhideWhenUsed="0"/>
-    <w:lsdException w:name="Light List Accent 2" w:semiHidden="0" w:uiPriority="61" w:unhideWhenUsed="0"/>
-    <w:lsdException w:name="Light Grid Accent 2" w:semiHidden="0" w:uiPriority="62" w:unhideWhenUsed="0"/>
-    <w:lsdException w:name="Medium Shading 1 Accent 2" w:semiHidden="0" w:uiPriority="63" w:unhideWhenUsed="0"/>
-    <w:lsdException w:name="Medium Shading 2 Accent 2" w:semiHidden="0" w:uiPriority="64" w:unhideWhenUsed="0"/>
-    <w:lsdException w:name="Medium List 1 Accent 2" w:semiHidden="0" w:uiPriority="65" w:unhideWhenUsed="0"/>
-    <w:lsdException w:name="Medium List 2 Accent 2" w:semiHidden="0" w:uiPriority="66" w:unhideWhenUsed="0"/>
-    <w:lsdException w:name="Medium Grid 1 Accent 2" w:semiHidden="0" w:uiPriority="67" w:unhideWhenUsed="0"/>
-    <w:lsdException w:name="Medium Grid 2 Accent 2" w:semiHidden="0" w:uiPriority="68" w:unhideWhenUsed="0"/>
-    <w:lsdException w:name="Medium Grid 3 Accent 2" w:semiHidden="0" w:uiPriority="69" w:unhideWhenUsed="0"/>
-    <w:lsdException w:name="Dark List Accent 2" w:semiHidden="0" w:uiPriority="70" w:unhideWhenUsed="0"/>
-    <w:lsdException w:name="Colorful Shading Accent 2" w:semiHidden="0" w:uiPriority="71" w:unhideWhenUsed="0"/>
-    <w:lsdException w:name="Colorful List Accent 2" w:semiHidden="0" w:uiPriority="72" w:unhideWhenUsed="0"/>
-    <w:lsdException w:name="Colorful Grid Accent 2" w:semiHidden="0" w:uiPriority="73" w:unhideWhenUsed="0"/>
-    <w:lsdException w:name="Light Shading Accent 3" w:semiHidden="0" w:uiPriority="60" w:unhideWhenUsed="0"/>
-    <w:lsdException w:name="Light List Accent 3" w:semiHidden="0" w:uiPriority="61" w:unhideWhenUsed="0"/>
-    <w:lsdException w:name="Light Grid Accent 3" w:semiHidden="0" w:uiPriority="62" w:unhideWhenUsed="0"/>
-    <w:lsdException w:name="Medium Shading 1 Accent 3" w:semiHidden="0" w:uiPriority="63" w:unhideWhenUsed="0"/>
-    <w:lsdException w:name="Medium Shading 2 Accent 3" w:semiHidden="0" w:uiPriority="64" w:unhideWhenUsed="0"/>
-    <w:lsdException w:name="Medium List 1 Accent 3" w:semiHidden="0" w:uiPriority="65" w:unhideWhenUsed="0"/>
-    <w:lsdException w:name="Medium List 2 Accent 3" w:semiHidden="0" w:uiPriority="66" w:unhideWhenUsed="0"/>
-    <w:lsdException w:name="Medium Grid 1 Accent 3" w:semiHidden="0" w:uiPriority="67" w:unhideWhenUsed="0"/>
-    <w:lsdException w:name="Medium Grid 2 Accent 3" w:semiHidden="0" w:uiPriority="68" w:unhideWhenUsed="0"/>
-    <w:lsdException w:name="Medium Grid 3 Accent 3" w:semiHidden="0" w:uiPriority="69" w:unhideWhenUsed="0"/>
-    <w:lsdException w:name="Dark List Accent 3" w:semiHidden="0" w:uiPriority="70" w:unhideWhenUsed="0"/>
-    <w:lsdException w:name="Colorful Shading Accent 3" w:semiHidden="0" w:uiPriority="71" w:unhideWhenUsed="0"/>
-    <w:lsdException w:name="Colorful List Accent 3" w:semiHidden="0" w:uiPriority="72" w:unhideWhenUsed="0"/>
-    <w:lsdException w:name="Colorful Grid Accent 3" w:semiHidden="0" w:uiPriority="73" w:unhideWhenUsed="0"/>
-    <w:lsdException w:name="Light Shading Accent 4" w:semiHidden="0" w:uiPriority="60" w:unhideWhenUsed="0"/>
-    <w:lsdException w:name="Light List Accent 4" w:semiHidden="0" w:uiPriority="61" w:unhideWhenUsed="0"/>
-    <w:lsdException w:name="Light Grid Accent 4" w:semiHidden="0" w:uiPriority="62" w:unhideWhenUsed="0"/>
-    <w:lsdException w:name="Medium Shading 1 Accent 4" w:semiHidden="0" w:uiPriority="63" w:unhideWhenUsed="0"/>
-    <w:lsdException w:name="Medium Shading 2 Accent 4" w:semiHidden="0" w:uiPriority="64" w:unhideWhenUsed="0"/>
-    <w:lsdException w:name="Medium List 1 Accent 4" w:semiHidden="0" w:uiPriority="65" w:unhideWhenUsed="0"/>
-    <w:lsdException w:name="Medium List 2 Accent 4" w:semiHidden="0" w:uiPriority="66" w:unhideWhenUsed="0"/>
-    <w:lsdException w:name="Medium Grid 1 Accent 4" w:semiHidden="0" w:uiPriority="67" w:unhideWhenUsed="0"/>
-    <w:lsdException w:name="Medium Grid 2 Accent 4" w:semiHidden="0" w:uiPriority="68" w:unhideWhenUsed="0"/>
-    <w:lsdException w:name="Medium Grid 3 Accent 4" w:semiHidden="0" w:uiPriority="69" w:unhideWhenUsed="0"/>
-    <w:lsdException w:name="Dark List Accent 4" w:semiHidden="0" w:uiPriority="70" w:unhideWhenUsed="0"/>
-    <w:lsdException w:name="Colorful Shading Accent 4" w:semiHidden="0" w:uiPriority="71" w:unhideWhenUsed="0"/>
-    <w:lsdException w:name="Colorful List Accent 4" w:semiHidden="0" w:uiPriority="72" w:unhideWhenUsed="0"/>
-    <w:lsdException w:name="Colorful Grid Accent 4" w:semiHidden="0" w:uiPriority="73" w:unhideWhenUsed="0"/>
-    <w:lsdException w:name="Light Shading Accent 5" w:semiHidden="0" w:uiPriority="60" w:unhideWhenUsed="0"/>
-    <w:lsdException w:name="Light List Accent 5" w:semiHidden="0" w:uiPriority="61" w:unhideWhenUsed="0"/>
-    <w:lsdException w:name="Light Grid Accent 5" w:semiHidden="0" w:uiPriority="62" w:unhideWhenUsed="0"/>
-    <w:lsdException w:name="Medium Shading 1 Accent 5" w:semiHidden="0" w:uiPriority="63" w:unhideWhenUsed="0"/>
-    <w:lsdException w:name="Medium Shading 2 Accent 5" w:semiHidden="0" w:uiPriority="64" w:unhideWhenUsed="0"/>
-    <w:lsdException w:name="Medium List 1 Accent 5" w:semiHidden="0" w:uiPriority="65" w:unhideWhenUsed="0"/>
-    <w:lsdException w:name="Medium List 2 Accent 5" w:semiHidden="0" w:uiPriority="66" w:unhideWhenUsed="0"/>
-    <w:lsdException w:name="Medium Grid 1 Accent 5" w:semiHidden="0" w:uiPriority="67" w:unhideWhenUsed="0"/>
-    <w:lsdException w:name="Medium Grid 2 Accent 5" w:semiHidden="0" w:uiPriority="68" w:unhideWhenUsed="0"/>
-    <w:lsdException w:name="Medium Grid 3 Accent 5" w:semiHidden="0" w:uiPriority="69" w:unhideWhenUsed="0"/>
-    <w:lsdException w:name="Dark List Accent 5" w:semiHidden="0" w:uiPriority="70" w:unhideWhenUsed="0"/>
-    <w:lsdException w:name="Colorful Shading Accent 5" w:semiHidden="0" w:uiPriority="71" w:unhideWhenUsed="0"/>
-    <w:lsdException w:name="Colorful List Accent 5" w:semiHidden="0" w:uiPriority="72" w:unhideWhenUsed="0"/>
-    <w:lsdException w:name="Colorful Grid Accent 5" w:semiHidden="0" w:uiPriority="73" w:unhideWhenUsed="0"/>
-    <w:lsdException w:name="Light Shading Accent 6" w:semiHidden="0" w:uiPriority="60" w:unhideWhenUsed="0"/>
-    <w:lsdException w:name="Light List Accent 6" w:semiHidden="0" w:uiPriority="61" w:unhideWhenUsed="0"/>
-    <w:lsdException w:name="Light Grid Accent 6" w:semiHidden="0" w:uiPriority="62" w:unhideWhenUsed="0"/>
-    <w:lsdException w:name="Medium Shading 1 Accent 6" w:semiHidden="0" w:uiPriority="63" w:unhideWhenUsed="0"/>
-    <w:lsdException w:name="Medium Shading 2 Accent 6" w:semiHidden="0" w:uiPriority="64" w:unhideWhenUsed="0"/>
-    <w:lsdException w:name="Medium List 1 Accent 6" w:semiHidden="0" w:uiPriority="65" w:unhideWhenUsed="0"/>
-    <w:lsdException w:name="Medium List 2 Accent 6" w:semiHidden="0" w:uiPriority="66" w:unhideWhenUsed="0"/>
-    <w:lsdException w:name="Medium Grid 1 Accent 6" w:semiHidden="0" w:uiPriority="67" w:unhideWhenUsed="0"/>
-    <w:lsdException w:name="Medium Grid 2 Accent 6" w:semiHidden="0" w:uiPriority="68" w:unhideWhenUsed="0"/>
-    <w:lsdException w:name="Medium Grid 3 Accent 6" w:semiHidden="0" w:uiPriority="69" w:unhideWhenUsed="0"/>
-    <w:lsdException w:name="Dark List Accent 6" w:semiHidden="0" w:uiPriority="70" w:unhideWhenUsed="0"/>
-    <w:lsdException w:name="Colorful Shading Accent 6" w:semiHidden="0" w:uiPriority="71" w:unhideWhenUsed="0"/>
-    <w:lsdException w:name="Colorful List Accent 6" w:semiHidden="0" w:uiPriority="72" w:unhideWhenUsed="0"/>
-    <w:lsdException w:name="Colorful Grid Accent 6" w:semiHidden="0" w:uiPriority="73" w:unhideWhenUsed="0"/>
-    <w:lsdException w:name="Subtle Emphasis" w:semiHidden="0" w:uiPriority="19" w:unhideWhenUsed="0" w:qFormat="1"/>
-    <w:lsdException w:name="Intense Emphasis" w:semiHidden="0" w:uiPriority="21" w:unhideWhenUsed="0" w:qFormat="1"/>
-    <w:lsdException w:name="Subtle Reference" w:semiHidden="0" w:uiPriority="31" w:unhideWhenUsed="0" w:qFormat="1"/>
-    <w:lsdException w:name="Intense Reference" w:semiHidden="0" w:uiPriority="32" w:unhideWhenUsed="0" w:qFormat="1"/>
-    <w:lsdException w:name="Book Title" w:semiHidden="0" w:uiPriority="33" w:unhideWhenUsed="0" w:qFormat="1"/>
-    <w:lsdException w:name="Bibliography" w:uiPriority="37"/>
-    <w:lsdException w:name="TOC Heading" w:uiPriority="39" w:qFormat="1"/>
-  </w:latentStyles>
-  <w:style w:type="paragraph" w:default="1" w:styleId="Normal">
-    <w:name w:val="Normal"/>
-    <w:qFormat/>
-  </w:style>
-  <w:style w:type="character" w:default="1" w:styleId="DefaultParagraphFont">
-    <w:name w:val="Default Paragraph Font"/>
-    <w:uiPriority w:val="1"/>
-    <w:semiHidden/>
-    <w:unhideWhenUsed/>
-  </w:style>
-  <w:style w:type="table" w:default="1" w:styleId="TableNormal">
-    <w:name w:val="Normal Table"/>
-    <w:uiPriority w:val="99"/>
-    <w:semiHidden/>
-    <w:unhideWhenUsed/>
-    <w:tblPr>
-      <w:tblInd w:w="0" w:type="dxa"/>
-      <w:tblCellMar>
-        <w:top w:w="0" w:type="dxa"/>
-        <w:left w:w="108" w:type="dxa"/>
-        <w:bottom w:w="0" w:type="dxa"/>
-        <w:right w:w="108" w:type="dxa"/>
-      </w:tblCellMar>
-    </w:tblPr>
-  </w:style>
-  <w:style w:type="numbering" w:default="1" w:styleId="NoList">
-    <w:name w:val="No List"/>
-    <w:uiPriority w:val="99"/>
-    <w:semiHidden/>
-    <w:unhideWhenUsed/>
-  </w:style>
-</w:styles>
-</file>
-
 <file path=word/glossary/webSettings.xml><?xml version="1.0" encoding="utf-8"?>
-<w:webSettings xmlns:mc="http://schemas.openxmlformats.org/markup-compatibility/2006" xmlns:r="http://schemas.openxmlformats.org/officeDocument/2006/relationships" xmlns:w="http://schemas.openxmlformats.org/wordprocessingml/2006/main" xmlns:w14="http://schemas.microsoft.com/office/word/2010/wordml" mc:Ignorable="w14">
+<w:webSettings xmlns:r="http://schemas.openxmlformats.org/officeDocument/2006/relationships" xmlns:w="http://schemas.openxmlformats.org/wordprocessingml/2006/main">
   <w:optimizeForBrowser/>
 </w:webSettings>
 </file>

</xml_diff>

<commit_message>
Added section descrbing downloading GitBash
</commit_message>
<xml_diff>
--- a/Git_Command_List.docx
+++ b/Git_Command_List.docx
@@ -1213,6 +1213,318 @@
         <w:pStyle w:val="Heading2"/>
       </w:pPr>
       <w:r>
+        <w:t xml:space="preserve"> Installing </w:t>
+      </w:r>
+      <w:proofErr w:type="spellStart"/>
+      <w:r>
+        <w:t>GitHub</w:t>
+      </w:r>
+      <w:proofErr w:type="spellEnd"/>
+    </w:p>
+    <w:p>
+      <w:pPr>
+        <w:jc w:val="both"/>
+        <w:rPr>
+          <w:rFonts w:ascii="Times New Roman" w:hAnsi="Times New Roman" w:cs="Times New Roman"/>
+        </w:rPr>
+      </w:pPr>
+      <w:r>
+        <w:rPr>
+          <w:rFonts w:ascii="Times New Roman" w:hAnsi="Times New Roman" w:cs="Times New Roman"/>
+        </w:rPr>
+        <w:t xml:space="preserve">The main portal through which one interacts with </w:t>
+      </w:r>
+      <w:proofErr w:type="spellStart"/>
+      <w:r>
+        <w:rPr>
+          <w:rFonts w:ascii="Times New Roman" w:hAnsi="Times New Roman" w:cs="Times New Roman"/>
+        </w:rPr>
+        <w:t>GitHub</w:t>
+      </w:r>
+      <w:proofErr w:type="spellEnd"/>
+      <w:r>
+        <w:rPr>
+          <w:rFonts w:ascii="Times New Roman" w:hAnsi="Times New Roman" w:cs="Times New Roman"/>
+        </w:rPr>
+        <w:t xml:space="preserve"> is through the </w:t>
+      </w:r>
+      <w:proofErr w:type="spellStart"/>
+      <w:r>
+        <w:rPr>
+          <w:rFonts w:ascii="Times New Roman" w:hAnsi="Times New Roman" w:cs="Times New Roman"/>
+        </w:rPr>
+        <w:t>GitBash</w:t>
+      </w:r>
+      <w:proofErr w:type="spellEnd"/>
+      <w:r>
+        <w:rPr>
+          <w:rFonts w:ascii="Times New Roman" w:hAnsi="Times New Roman" w:cs="Times New Roman"/>
+        </w:rPr>
+        <w:t xml:space="preserve"> command prompt, as shown in Figure 1-1 below:</w:t>
+      </w:r>
+    </w:p>
+    <w:p>
+      <w:pPr>
+        <w:spacing w:after="120"/>
+        <w:jc w:val="center"/>
+        <w:rPr>
+          <w:rFonts w:ascii="Times New Roman" w:hAnsi="Times New Roman" w:cs="Times New Roman"/>
+        </w:rPr>
+      </w:pPr>
+      <w:r>
+        <w:rPr>
+          <w:rFonts w:ascii="Times New Roman" w:hAnsi="Times New Roman" w:cs="Times New Roman"/>
+          <w:noProof/>
+        </w:rPr>
+        <w:drawing>
+          <wp:inline distT="0" distB="0" distL="0" distR="0">
+            <wp:extent cx="2771652" cy="2987428"/>
+            <wp:effectExtent l="38100" t="19050" r="9648" b="22472"/>
+            <wp:docPr id="2" name="Picture 1"/>
+            <wp:cNvGraphicFramePr>
+              <a:graphicFrameLocks xmlns:a="http://schemas.openxmlformats.org/drawingml/2006/main" noChangeAspect="1"/>
+            </wp:cNvGraphicFramePr>
+            <a:graphic xmlns:a="http://schemas.openxmlformats.org/drawingml/2006/main">
+              <a:graphicData uri="http://schemas.openxmlformats.org/drawingml/2006/picture">
+                <pic:pic xmlns:pic="http://schemas.openxmlformats.org/drawingml/2006/picture">
+                  <pic:nvPicPr>
+                    <pic:cNvPr id="0" name="Picture 1"/>
+                    <pic:cNvPicPr>
+                      <a:picLocks noChangeAspect="1" noChangeArrowheads="1"/>
+                    </pic:cNvPicPr>
+                  </pic:nvPicPr>
+                  <pic:blipFill>
+                    <a:blip r:embed="rId6" cstate="print"/>
+                    <a:srcRect l="50439" r="1072" b="7022"/>
+                    <a:stretch>
+                      <a:fillRect/>
+                    </a:stretch>
+                  </pic:blipFill>
+                  <pic:spPr bwMode="auto">
+                    <a:xfrm>
+                      <a:off x="0" y="0"/>
+                      <a:ext cx="2785202" cy="3002033"/>
+                    </a:xfrm>
+                    <a:prstGeom prst="rect">
+                      <a:avLst/>
+                    </a:prstGeom>
+                    <a:noFill/>
+                    <a:ln w="9525">
+                      <a:solidFill>
+                        <a:schemeClr val="tx1"/>
+                      </a:solidFill>
+                      <a:miter lim="800000"/>
+                      <a:headEnd/>
+                      <a:tailEnd/>
+                    </a:ln>
+                  </pic:spPr>
+                </pic:pic>
+              </a:graphicData>
+            </a:graphic>
+          </wp:inline>
+        </w:drawing>
+      </w:r>
+    </w:p>
+    <w:p>
+      <w:pPr>
+        <w:jc w:val="center"/>
+        <w:rPr>
+          <w:rFonts w:ascii="Times New Roman" w:hAnsi="Times New Roman" w:cs="Times New Roman"/>
+          <w:b/>
+          <w:i/>
+          <w:sz w:val="20"/>
+          <w:szCs w:val="20"/>
+        </w:rPr>
+      </w:pPr>
+      <w:proofErr w:type="gramStart"/>
+      <w:r>
+        <w:rPr>
+          <w:rFonts w:ascii="Times New Roman" w:hAnsi="Times New Roman" w:cs="Times New Roman"/>
+          <w:b/>
+          <w:i/>
+          <w:sz w:val="20"/>
+          <w:szCs w:val="20"/>
+        </w:rPr>
+        <w:t xml:space="preserve">Figure </w:t>
+      </w:r>
+      <w:r>
+        <w:rPr>
+          <w:rFonts w:ascii="Times New Roman" w:hAnsi="Times New Roman" w:cs="Times New Roman"/>
+          <w:b/>
+          <w:i/>
+          <w:sz w:val="20"/>
+          <w:szCs w:val="20"/>
+        </w:rPr>
+        <w:t>1-1.</w:t>
+      </w:r>
+      <w:proofErr w:type="gramEnd"/>
+      <w:r>
+        <w:rPr>
+          <w:rFonts w:ascii="Times New Roman" w:hAnsi="Times New Roman" w:cs="Times New Roman"/>
+          <w:b/>
+          <w:i/>
+          <w:sz w:val="20"/>
+          <w:szCs w:val="20"/>
+        </w:rPr>
+        <w:t xml:space="preserve"> </w:t>
+      </w:r>
+      <w:proofErr w:type="spellStart"/>
+      <w:r>
+        <w:rPr>
+          <w:rFonts w:ascii="Times New Roman" w:hAnsi="Times New Roman" w:cs="Times New Roman"/>
+          <w:b/>
+          <w:i/>
+          <w:sz w:val="20"/>
+          <w:szCs w:val="20"/>
+        </w:rPr>
+        <w:t>GitBash</w:t>
+      </w:r>
+      <w:proofErr w:type="spellEnd"/>
+      <w:r>
+        <w:rPr>
+          <w:rFonts w:ascii="Times New Roman" w:hAnsi="Times New Roman" w:cs="Times New Roman"/>
+          <w:b/>
+          <w:i/>
+          <w:sz w:val="20"/>
+          <w:szCs w:val="20"/>
+        </w:rPr>
+        <w:t xml:space="preserve"> Command Prompt </w:t>
+      </w:r>
+    </w:p>
+    <w:p>
+      <w:pPr>
+        <w:spacing w:after="120"/>
+        <w:jc w:val="both"/>
+        <w:rPr>
+          <w:rFonts w:ascii="Times New Roman" w:hAnsi="Times New Roman" w:cs="Times New Roman"/>
+        </w:rPr>
+      </w:pPr>
+      <w:r>
+        <w:rPr>
+          <w:rFonts w:ascii="Times New Roman" w:hAnsi="Times New Roman" w:cs="Times New Roman"/>
+        </w:rPr>
+        <w:lastRenderedPageBreak/>
+        <w:t xml:space="preserve">This command prompt can be downloaded at </w:t>
+      </w:r>
+      <w:hyperlink r:id="rId7" w:history="1">
+        <w:r>
+          <w:rPr>
+            <w:rStyle w:val="Hyperlink"/>
+            <w:rFonts w:ascii="Times New Roman" w:hAnsi="Times New Roman" w:cs="Times New Roman"/>
+          </w:rPr>
+          <w:t>http://git-scm.com/downloads</w:t>
+        </w:r>
+      </w:hyperlink>
+      <w:r>
+        <w:rPr>
+          <w:rFonts w:ascii="Times New Roman" w:hAnsi="Times New Roman" w:cs="Times New Roman"/>
+        </w:rPr>
+        <w:t xml:space="preserve">. Once at the site, simply click on the </w:t>
+      </w:r>
+      <w:r>
+        <w:rPr>
+          <w:rFonts w:ascii="Times New Roman" w:hAnsi="Times New Roman" w:cs="Times New Roman"/>
+          <w:b/>
+        </w:rPr>
+        <w:t>Download for Windows</w:t>
+      </w:r>
+      <w:r>
+        <w:rPr>
+          <w:rFonts w:ascii="Times New Roman" w:hAnsi="Times New Roman" w:cs="Times New Roman"/>
+        </w:rPr>
+        <w:t xml:space="preserve"> tab and follow the instructions of the </w:t>
+      </w:r>
+      <w:proofErr w:type="spellStart"/>
+      <w:r>
+        <w:rPr>
+          <w:rFonts w:ascii="Times New Roman" w:hAnsi="Times New Roman" w:cs="Times New Roman"/>
+        </w:rPr>
+        <w:t>Git</w:t>
+      </w:r>
+      <w:proofErr w:type="spellEnd"/>
+      <w:r>
+        <w:rPr>
+          <w:rFonts w:ascii="Times New Roman" w:hAnsi="Times New Roman" w:cs="Times New Roman"/>
+        </w:rPr>
+        <w:t xml:space="preserve"> prompt to download the command prompt. </w:t>
+      </w:r>
+    </w:p>
+    <w:p>
+      <w:pPr>
+        <w:spacing w:after="120"/>
+        <w:jc w:val="both"/>
+        <w:rPr>
+          <w:rFonts w:ascii="Times New Roman" w:hAnsi="Times New Roman" w:cs="Times New Roman"/>
+        </w:rPr>
+      </w:pPr>
+      <w:r>
+        <w:rPr>
+          <w:rFonts w:ascii="Times New Roman" w:hAnsi="Times New Roman" w:cs="Times New Roman"/>
+        </w:rPr>
+        <w:t xml:space="preserve">Once </w:t>
+      </w:r>
+      <w:proofErr w:type="spellStart"/>
+      <w:r>
+        <w:rPr>
+          <w:rFonts w:ascii="Times New Roman" w:hAnsi="Times New Roman" w:cs="Times New Roman"/>
+        </w:rPr>
+        <w:t>GitBash</w:t>
+      </w:r>
+      <w:proofErr w:type="spellEnd"/>
+      <w:r>
+        <w:rPr>
+          <w:rFonts w:ascii="Times New Roman" w:hAnsi="Times New Roman" w:cs="Times New Roman"/>
+        </w:rPr>
+        <w:t xml:space="preserve"> has been downloaded, it can be accessed through the Windows button under </w:t>
+      </w:r>
+      <w:r>
+        <w:rPr>
+          <w:rFonts w:ascii="Times New Roman" w:hAnsi="Times New Roman" w:cs="Times New Roman"/>
+          <w:b/>
+        </w:rPr>
+        <w:t>All Programs</w:t>
+      </w:r>
+      <w:r>
+        <w:rPr>
+          <w:rFonts w:ascii="Times New Roman" w:hAnsi="Times New Roman" w:cs="Times New Roman"/>
+        </w:rPr>
+        <w:t xml:space="preserve"> and then in the </w:t>
+      </w:r>
+      <w:proofErr w:type="spellStart"/>
+      <w:r>
+        <w:rPr>
+          <w:rFonts w:ascii="Times New Roman" w:hAnsi="Times New Roman" w:cs="Times New Roman"/>
+          <w:b/>
+        </w:rPr>
+        <w:t>Git</w:t>
+      </w:r>
+      <w:proofErr w:type="spellEnd"/>
+      <w:r>
+        <w:rPr>
+          <w:rFonts w:ascii="Times New Roman" w:hAnsi="Times New Roman" w:cs="Times New Roman"/>
+        </w:rPr>
+        <w:t xml:space="preserve"> folder. Once </w:t>
+      </w:r>
+      <w:proofErr w:type="spellStart"/>
+      <w:r>
+        <w:rPr>
+          <w:rFonts w:ascii="Times New Roman" w:hAnsi="Times New Roman" w:cs="Times New Roman"/>
+        </w:rPr>
+        <w:t>GitBash</w:t>
+      </w:r>
+      <w:proofErr w:type="spellEnd"/>
+      <w:r>
+        <w:rPr>
+          <w:rFonts w:ascii="Times New Roman" w:hAnsi="Times New Roman" w:cs="Times New Roman"/>
+        </w:rPr>
+        <w:t xml:space="preserve"> is open, it is necessary to initialize a repository through which work can be conducted, as discussed in the following sections.</w:t>
+      </w:r>
+    </w:p>
+    <w:p>
+      <w:pPr>
+        <w:pStyle w:val="Heading2"/>
+      </w:pPr>
+      <w:r>
         <w:t xml:space="preserve"> Creating a Directory</w:t>
       </w:r>
     </w:p>
@@ -1549,21 +1861,272 @@
         <w:rPr>
           <w:rFonts w:ascii="Times New Roman" w:hAnsi="Times New Roman" w:cs="Times New Roman"/>
         </w:rPr>
-        <w:t xml:space="preserve">If this command has </w:t>
+        <w:t>If this command has be</w:t>
+      </w:r>
+      <w:r>
+        <w:rPr>
+          <w:rFonts w:ascii="Times New Roman" w:hAnsi="Times New Roman" w:cs="Times New Roman"/>
+        </w:rPr>
+        <w:t>en</w:t>
+      </w:r>
+      <w:r>
+        <w:rPr>
+          <w:rFonts w:ascii="Times New Roman" w:hAnsi="Times New Roman" w:cs="Times New Roman"/>
+        </w:rPr>
+        <w:t xml:space="preserve"> successfully executed, the following prompt should be displayed:</w:t>
+      </w:r>
+    </w:p>
+    <w:p>
+      <w:pPr>
+        <w:spacing w:after="120"/>
+        <w:jc w:val="both"/>
+        <w:rPr>
+          <w:rFonts w:ascii="Times New Roman" w:hAnsi="Times New Roman" w:cs="Times New Roman"/>
+          <w:bdr w:val="single" w:sz="6" w:space="0" w:color="auto"/>
+        </w:rPr>
+      </w:pPr>
+      <w:r>
+        <w:rPr>
+          <w:rFonts w:ascii="Times New Roman" w:hAnsi="Times New Roman" w:cs="Times New Roman"/>
+          <w:bdr w:val="single" w:sz="6" w:space="0" w:color="auto"/>
+        </w:rPr>
+        <w:t xml:space="preserve">Initialized </w:t>
+      </w:r>
+      <w:r>
+        <w:rPr>
+          <w:rFonts w:ascii="Times New Roman" w:hAnsi="Times New Roman" w:cs="Times New Roman"/>
+          <w:bdr w:val="single" w:sz="6" w:space="0" w:color="auto"/>
+        </w:rPr>
+        <w:t xml:space="preserve">empty </w:t>
+      </w:r>
+      <w:proofErr w:type="spellStart"/>
+      <w:r>
+        <w:rPr>
+          <w:rFonts w:ascii="Times New Roman" w:hAnsi="Times New Roman" w:cs="Times New Roman"/>
+          <w:bdr w:val="single" w:sz="6" w:space="0" w:color="auto"/>
+        </w:rPr>
+        <w:t>Git</w:t>
+      </w:r>
+      <w:proofErr w:type="spellEnd"/>
+      <w:r>
+        <w:rPr>
+          <w:rFonts w:ascii="Times New Roman" w:hAnsi="Times New Roman" w:cs="Times New Roman"/>
+          <w:bdr w:val="single" w:sz="6" w:space="0" w:color="auto"/>
+        </w:rPr>
+        <w:t xml:space="preserve"> repository in c:/Users/tmoline/Rascal_Senior_deign/.git/</w:t>
+      </w:r>
+    </w:p>
+    <w:p>
+      <w:pPr>
+        <w:spacing w:after="120"/>
+        <w:jc w:val="both"/>
+        <w:rPr>
+          <w:rFonts w:ascii="Times New Roman" w:hAnsi="Times New Roman" w:cs="Times New Roman"/>
+        </w:rPr>
+      </w:pPr>
+      <w:r>
+        <w:rPr>
+          <w:rFonts w:ascii="Times New Roman" w:hAnsi="Times New Roman" w:cs="Times New Roman"/>
+        </w:rPr>
+        <w:t xml:space="preserve">To ensure that the files were initialized in the correct directory, enter the </w:t>
+      </w:r>
+      <w:proofErr w:type="spellStart"/>
+      <w:r>
+        <w:rPr>
+          <w:rFonts w:ascii="Times New Roman" w:hAnsi="Times New Roman" w:cs="Times New Roman"/>
+        </w:rPr>
+        <w:t>Rascal_Senior_Design</w:t>
+      </w:r>
+      <w:proofErr w:type="spellEnd"/>
+      <w:r>
+        <w:rPr>
+          <w:rFonts w:ascii="Times New Roman" w:hAnsi="Times New Roman" w:cs="Times New Roman"/>
+        </w:rPr>
+        <w:t xml:space="preserve"> directory under users </w:t>
+      </w:r>
+      <w:r>
+        <w:rPr>
+          <w:rFonts w:ascii="Times New Roman" w:hAnsi="Times New Roman" w:cs="Times New Roman"/>
+          <w:i/>
+        </w:rPr>
+        <w:t>your name</w:t>
+      </w:r>
+      <w:r>
+        <w:rPr>
+          <w:rFonts w:ascii="Times New Roman" w:hAnsi="Times New Roman" w:cs="Times New Roman"/>
+        </w:rPr>
+        <w:t xml:space="preserve"> and look for a folder called .</w:t>
+      </w:r>
+      <w:proofErr w:type="spellStart"/>
+      <w:r>
+        <w:rPr>
+          <w:rFonts w:ascii="Times New Roman" w:hAnsi="Times New Roman" w:cs="Times New Roman"/>
+        </w:rPr>
+        <w:t>git</w:t>
+      </w:r>
+      <w:proofErr w:type="spellEnd"/>
+      <w:r>
+        <w:rPr>
+          <w:rFonts w:ascii="Times New Roman" w:hAnsi="Times New Roman" w:cs="Times New Roman"/>
+        </w:rPr>
+        <w:t xml:space="preserve">. If no such folder is visible, be sure to make hidden files visible within your directory. </w:t>
       </w:r>
       <w:proofErr w:type="gramStart"/>
       <w:r>
         <w:rPr>
           <w:rFonts w:ascii="Times New Roman" w:hAnsi="Times New Roman" w:cs="Times New Roman"/>
         </w:rPr>
-        <w:t>be</w:t>
+        <w:t xml:space="preserve">This is accomplished by clicking </w:t>
+      </w:r>
+      <w:r>
+        <w:rPr>
+          <w:rFonts w:ascii="Times New Roman" w:hAnsi="Times New Roman" w:cs="Times New Roman"/>
+          <w:b/>
+        </w:rPr>
+        <w:t>View</w:t>
+      </w:r>
+      <w:r>
+        <w:rPr>
+          <w:rFonts w:ascii="Times New Roman" w:hAnsi="Times New Roman" w:cs="Times New Roman"/>
+        </w:rPr>
+        <w:t xml:space="preserve"> on the windows explorer tool bar, then selecting the </w:t>
+      </w:r>
+      <w:proofErr w:type="spellStart"/>
+      <w:r>
+        <w:rPr>
+          <w:rFonts w:ascii="Times New Roman" w:hAnsi="Times New Roman" w:cs="Times New Roman"/>
+          <w:b/>
+        </w:rPr>
+        <w:t>Custimize</w:t>
+      </w:r>
+      <w:proofErr w:type="spellEnd"/>
+      <w:r>
+        <w:rPr>
+          <w:rFonts w:ascii="Times New Roman" w:hAnsi="Times New Roman" w:cs="Times New Roman"/>
+          <w:b/>
+        </w:rPr>
+        <w:t xml:space="preserve"> this folder…</w:t>
+      </w:r>
+      <w:r>
+        <w:rPr>
+          <w:rFonts w:ascii="Times New Roman" w:hAnsi="Times New Roman" w:cs="Times New Roman"/>
+          <w:b/>
+        </w:rPr>
+        <w:t xml:space="preserve"> </w:t>
+      </w:r>
+      <w:r>
+        <w:rPr>
+          <w:rFonts w:ascii="Times New Roman" w:hAnsi="Times New Roman" w:cs="Times New Roman"/>
+        </w:rPr>
+        <w:t xml:space="preserve">tab, clicking the </w:t>
+      </w:r>
+      <w:r>
+        <w:rPr>
+          <w:rFonts w:ascii="Times New Roman" w:hAnsi="Times New Roman" w:cs="Times New Roman"/>
+          <w:b/>
+        </w:rPr>
+        <w:t>General</w:t>
+      </w:r>
+      <w:r>
+        <w:rPr>
+          <w:rFonts w:ascii="Times New Roman" w:hAnsi="Times New Roman" w:cs="Times New Roman"/>
+        </w:rPr>
+        <w:t xml:space="preserve"> tab, and then uncheck</w:t>
       </w:r>
       <w:proofErr w:type="gramEnd"/>
       <w:r>
         <w:rPr>
           <w:rFonts w:ascii="Times New Roman" w:hAnsi="Times New Roman" w:cs="Times New Roman"/>
         </w:rPr>
-        <w:t xml:space="preserve"> successfully executed, the following prompt should be displayed:</w:t>
+        <w:t xml:space="preserve"> the </w:t>
+      </w:r>
+      <w:r>
+        <w:rPr>
+          <w:rFonts w:ascii="Times New Roman" w:hAnsi="Times New Roman" w:cs="Times New Roman"/>
+          <w:b/>
+        </w:rPr>
+        <w:t xml:space="preserve">Hidden </w:t>
+      </w:r>
+      <w:r>
+        <w:rPr>
+          <w:rFonts w:ascii="Times New Roman" w:hAnsi="Times New Roman" w:cs="Times New Roman"/>
+        </w:rPr>
+        <w:t>box. The hidden .</w:t>
+      </w:r>
+      <w:proofErr w:type="spellStart"/>
+      <w:r>
+        <w:rPr>
+          <w:rFonts w:ascii="Times New Roman" w:hAnsi="Times New Roman" w:cs="Times New Roman"/>
+        </w:rPr>
+        <w:t>git</w:t>
+      </w:r>
+      <w:proofErr w:type="spellEnd"/>
+      <w:r>
+        <w:rPr>
+          <w:rFonts w:ascii="Times New Roman" w:hAnsi="Times New Roman" w:cs="Times New Roman"/>
+        </w:rPr>
+        <w:t xml:space="preserve"> files should now be visible.</w:t>
+      </w:r>
+    </w:p>
+    <w:p>
+      <w:pPr>
+        <w:pStyle w:val="Heading2"/>
+      </w:pPr>
+      <w:r>
+        <w:t xml:space="preserve"> Creating a Reference to a Remote Repository</w:t>
+      </w:r>
+    </w:p>
+    <w:p>
+      <w:pPr>
+        <w:jc w:val="both"/>
+        <w:rPr>
+          <w:rFonts w:ascii="Times New Roman" w:hAnsi="Times New Roman" w:cs="Times New Roman"/>
+        </w:rPr>
+      </w:pPr>
+      <w:r>
+        <w:rPr>
+          <w:rFonts w:ascii="Times New Roman" w:hAnsi="Times New Roman" w:cs="Times New Roman"/>
+        </w:rPr>
+        <w:t xml:space="preserve">A remote repository is a directory on a remote server that contains all files (“commits”) associated with a particular project. If any member of the project development team wishes to edit any such files, it is necessary to “push” them to his or her local computer. Before this can be accomplished, one must make sure that he or she is referring to the correct remote repository. This is accomplished </w:t>
+      </w:r>
+      <w:proofErr w:type="spellStart"/>
+      <w:r>
+        <w:rPr>
+          <w:rFonts w:ascii="Times New Roman" w:hAnsi="Times New Roman" w:cs="Times New Roman"/>
+        </w:rPr>
+        <w:t>thourh</w:t>
+      </w:r>
+      <w:proofErr w:type="spellEnd"/>
+      <w:r>
+        <w:rPr>
+          <w:rFonts w:ascii="Times New Roman" w:hAnsi="Times New Roman" w:cs="Times New Roman"/>
+        </w:rPr>
+        <w:t xml:space="preserve"> the following command:</w:t>
+      </w:r>
+    </w:p>
+    <w:p>
+      <w:pPr>
+        <w:jc w:val="both"/>
+        <w:rPr>
+          <w:rFonts w:ascii="Times New Roman" w:hAnsi="Times New Roman" w:cs="Times New Roman"/>
+          <w:bdr w:val="single" w:sz="6" w:space="0" w:color="auto"/>
+        </w:rPr>
+      </w:pPr>
+      <w:proofErr w:type="spellStart"/>
+      <w:r>
+        <w:rPr>
+          <w:rFonts w:ascii="Times New Roman" w:hAnsi="Times New Roman" w:cs="Times New Roman"/>
+          <w:bdr w:val="single" w:sz="6" w:space="0" w:color="auto"/>
+        </w:rPr>
+        <w:t>Git</w:t>
+      </w:r>
+      <w:proofErr w:type="spellEnd"/>
+      <w:r>
+        <w:rPr>
+          <w:rFonts w:ascii="Times New Roman" w:hAnsi="Times New Roman" w:cs="Times New Roman"/>
+          <w:bdr w:val="single" w:sz="6" w:space="0" w:color="auto"/>
+        </w:rPr>
+        <w:t xml:space="preserve"> remote add origin https://github.com/tomamoline/Rascal_Senior_Design</w:t>
       </w:r>
     </w:p>
     <w:p>
@@ -1572,286 +2135,15 @@
         <w:jc w:val="both"/>
         <w:rPr>
           <w:rFonts w:ascii="Times New Roman" w:hAnsi="Times New Roman" w:cs="Times New Roman"/>
-          <w:bdr w:val="single" w:sz="6" w:space="0" w:color="auto"/>
-        </w:rPr>
-      </w:pPr>
-      <w:r>
-        <w:rPr>
-          <w:rFonts w:ascii="Times New Roman" w:hAnsi="Times New Roman" w:cs="Times New Roman"/>
-          <w:bdr w:val="single" w:sz="6" w:space="0" w:color="auto"/>
+        </w:rPr>
+      </w:pPr>
+      <w:r>
+        <w:rPr>
+          <w:rFonts w:ascii="Times New Roman" w:hAnsi="Times New Roman" w:cs="Times New Roman"/>
         </w:rPr>
         <w:lastRenderedPageBreak/>
-        <w:t xml:space="preserve">Initialized </w:t>
-      </w:r>
-      <w:r>
-        <w:rPr>
-          <w:rFonts w:ascii="Times New Roman" w:hAnsi="Times New Roman" w:cs="Times New Roman"/>
-          <w:bdr w:val="single" w:sz="6" w:space="0" w:color="auto"/>
-        </w:rPr>
-        <w:t xml:space="preserve">empty </w:t>
-      </w:r>
-      <w:proofErr w:type="spellStart"/>
-      <w:r>
-        <w:rPr>
-          <w:rFonts w:ascii="Times New Roman" w:hAnsi="Times New Roman" w:cs="Times New Roman"/>
-          <w:bdr w:val="single" w:sz="6" w:space="0" w:color="auto"/>
-        </w:rPr>
-        <w:t>Git</w:t>
-      </w:r>
-      <w:proofErr w:type="spellEnd"/>
-      <w:r>
-        <w:rPr>
-          <w:rFonts w:ascii="Times New Roman" w:hAnsi="Times New Roman" w:cs="Times New Roman"/>
-          <w:bdr w:val="single" w:sz="6" w:space="0" w:color="auto"/>
-        </w:rPr>
-        <w:t xml:space="preserve"> repository in c:/Users/tmoline/Rascal_Senior_deign/.git/</w:t>
-      </w:r>
-    </w:p>
-    <w:p>
-      <w:pPr>
-        <w:spacing w:after="120"/>
-        <w:jc w:val="both"/>
-        <w:rPr>
-          <w:rFonts w:ascii="Times New Roman" w:hAnsi="Times New Roman" w:cs="Times New Roman"/>
-        </w:rPr>
-      </w:pPr>
-      <w:r>
-        <w:rPr>
-          <w:rFonts w:ascii="Times New Roman" w:hAnsi="Times New Roman" w:cs="Times New Roman"/>
-        </w:rPr>
-        <w:t xml:space="preserve">To ensure that the files were initialized in the correct directory, enter the </w:t>
-      </w:r>
-      <w:proofErr w:type="spellStart"/>
-      <w:r>
-        <w:rPr>
-          <w:rFonts w:ascii="Times New Roman" w:hAnsi="Times New Roman" w:cs="Times New Roman"/>
-        </w:rPr>
-        <w:t>Rascal_Senior_Design</w:t>
-      </w:r>
-      <w:proofErr w:type="spellEnd"/>
-      <w:r>
-        <w:rPr>
-          <w:rFonts w:ascii="Times New Roman" w:hAnsi="Times New Roman" w:cs="Times New Roman"/>
-        </w:rPr>
-        <w:t xml:space="preserve"> directory under users </w:t>
-      </w:r>
-      <w:r>
-        <w:rPr>
-          <w:rFonts w:ascii="Times New Roman" w:hAnsi="Times New Roman" w:cs="Times New Roman"/>
-          <w:i/>
-        </w:rPr>
-        <w:t>your name</w:t>
-      </w:r>
-      <w:r>
-        <w:rPr>
-          <w:rFonts w:ascii="Times New Roman" w:hAnsi="Times New Roman" w:cs="Times New Roman"/>
-        </w:rPr>
-        <w:t xml:space="preserve"> and look for a folder called .</w:t>
-      </w:r>
-      <w:proofErr w:type="spellStart"/>
-      <w:r>
-        <w:rPr>
-          <w:rFonts w:ascii="Times New Roman" w:hAnsi="Times New Roman" w:cs="Times New Roman"/>
-        </w:rPr>
-        <w:t>git</w:t>
-      </w:r>
-      <w:proofErr w:type="spellEnd"/>
-      <w:r>
-        <w:rPr>
-          <w:rFonts w:ascii="Times New Roman" w:hAnsi="Times New Roman" w:cs="Times New Roman"/>
-        </w:rPr>
-        <w:t xml:space="preserve">. If no such folder is visible, be sure to make hidden files visible within your directory. </w:t>
-      </w:r>
-      <w:proofErr w:type="gramStart"/>
-      <w:r>
-        <w:rPr>
-          <w:rFonts w:ascii="Times New Roman" w:hAnsi="Times New Roman" w:cs="Times New Roman"/>
-        </w:rPr>
-        <w:t xml:space="preserve">This is accomplished by clicking </w:t>
-      </w:r>
-      <w:r>
-        <w:rPr>
-          <w:rFonts w:ascii="Times New Roman" w:hAnsi="Times New Roman" w:cs="Times New Roman"/>
-          <w:b/>
-        </w:rPr>
-        <w:t>View</w:t>
-      </w:r>
-      <w:r>
-        <w:rPr>
-          <w:rFonts w:ascii="Times New Roman" w:hAnsi="Times New Roman" w:cs="Times New Roman"/>
-        </w:rPr>
-        <w:t xml:space="preserve"> on the windows explorer tool bar, then selecting the </w:t>
-      </w:r>
-      <w:proofErr w:type="spellStart"/>
-      <w:r>
-        <w:rPr>
-          <w:rFonts w:ascii="Times New Roman" w:hAnsi="Times New Roman" w:cs="Times New Roman"/>
-          <w:b/>
-        </w:rPr>
-        <w:t>Custimize</w:t>
-      </w:r>
-      <w:proofErr w:type="spellEnd"/>
-      <w:r>
-        <w:rPr>
-          <w:rFonts w:ascii="Times New Roman" w:hAnsi="Times New Roman" w:cs="Times New Roman"/>
-          <w:b/>
-        </w:rPr>
-        <w:t xml:space="preserve"> this folder…</w:t>
-      </w:r>
-      <w:r>
-        <w:rPr>
-          <w:rFonts w:ascii="Times New Roman" w:hAnsi="Times New Roman" w:cs="Times New Roman"/>
-          <w:b/>
-        </w:rPr>
-        <w:t xml:space="preserve"> </w:t>
-      </w:r>
-      <w:r>
-        <w:rPr>
-          <w:rFonts w:ascii="Times New Roman" w:hAnsi="Times New Roman" w:cs="Times New Roman"/>
-        </w:rPr>
-        <w:t xml:space="preserve">tab, clicking the </w:t>
-      </w:r>
-      <w:r>
-        <w:rPr>
-          <w:rFonts w:ascii="Times New Roman" w:hAnsi="Times New Roman" w:cs="Times New Roman"/>
-          <w:b/>
-        </w:rPr>
-        <w:t>General</w:t>
-      </w:r>
-      <w:r>
-        <w:rPr>
-          <w:rFonts w:ascii="Times New Roman" w:hAnsi="Times New Roman" w:cs="Times New Roman"/>
-        </w:rPr>
-        <w:t xml:space="preserve"> tab, and then uncheck</w:t>
-      </w:r>
-      <w:proofErr w:type="gramEnd"/>
-      <w:r>
-        <w:rPr>
-          <w:rFonts w:ascii="Times New Roman" w:hAnsi="Times New Roman" w:cs="Times New Roman"/>
-        </w:rPr>
-        <w:t xml:space="preserve"> the </w:t>
-      </w:r>
-      <w:r>
-        <w:rPr>
-          <w:rFonts w:ascii="Times New Roman" w:hAnsi="Times New Roman" w:cs="Times New Roman"/>
-          <w:b/>
-        </w:rPr>
-        <w:t xml:space="preserve">Hidden </w:t>
-      </w:r>
-      <w:r>
-        <w:rPr>
-          <w:rFonts w:ascii="Times New Roman" w:hAnsi="Times New Roman" w:cs="Times New Roman"/>
-        </w:rPr>
-        <w:t>box. The hidden .</w:t>
-      </w:r>
-      <w:proofErr w:type="spellStart"/>
-      <w:r>
-        <w:rPr>
-          <w:rFonts w:ascii="Times New Roman" w:hAnsi="Times New Roman" w:cs="Times New Roman"/>
-        </w:rPr>
-        <w:t>git</w:t>
-      </w:r>
-      <w:proofErr w:type="spellEnd"/>
-      <w:r>
-        <w:rPr>
-          <w:rFonts w:ascii="Times New Roman" w:hAnsi="Times New Roman" w:cs="Times New Roman"/>
-        </w:rPr>
-        <w:t xml:space="preserve"> files should now be visible.</w:t>
-      </w:r>
-    </w:p>
-    <w:p>
-      <w:pPr>
-        <w:pStyle w:val="Heading2"/>
-      </w:pPr>
-      <w:r>
-        <w:t xml:space="preserve"> Creating a Reference to a Remote Repository</w:t>
-      </w:r>
-    </w:p>
-    <w:p>
-      <w:pPr>
-        <w:jc w:val="both"/>
-        <w:rPr>
-          <w:rFonts w:ascii="Times New Roman" w:hAnsi="Times New Roman" w:cs="Times New Roman"/>
-        </w:rPr>
-      </w:pPr>
-      <w:r>
-        <w:rPr>
-          <w:rFonts w:ascii="Times New Roman" w:hAnsi="Times New Roman" w:cs="Times New Roman"/>
-        </w:rPr>
-        <w:t xml:space="preserve">A remote repository is a directory on a remote server that contains all files (“commits”) associated with a particular project. If any member of the project development team wishes to edit any such files, it is necessary to “push” them to his or her local computer. Before this can be accomplished, one must make sure that he or she is referring to the correct remote repository. This is accomplished </w:t>
-      </w:r>
-      <w:proofErr w:type="spellStart"/>
-      <w:r>
-        <w:rPr>
-          <w:rFonts w:ascii="Times New Roman" w:hAnsi="Times New Roman" w:cs="Times New Roman"/>
-        </w:rPr>
-        <w:t>thourh</w:t>
-      </w:r>
-      <w:proofErr w:type="spellEnd"/>
-      <w:r>
-        <w:rPr>
-          <w:rFonts w:ascii="Times New Roman" w:hAnsi="Times New Roman" w:cs="Times New Roman"/>
-        </w:rPr>
-        <w:t xml:space="preserve"> the following command:</w:t>
-      </w:r>
-    </w:p>
-    <w:p>
-      <w:pPr>
-        <w:jc w:val="both"/>
-        <w:rPr>
-          <w:rFonts w:ascii="Times New Roman" w:hAnsi="Times New Roman" w:cs="Times New Roman"/>
-          <w:bdr w:val="single" w:sz="6" w:space="0" w:color="auto"/>
-        </w:rPr>
-      </w:pPr>
-      <w:proofErr w:type="spellStart"/>
-      <w:r>
-        <w:rPr>
-          <w:rFonts w:ascii="Times New Roman" w:hAnsi="Times New Roman" w:cs="Times New Roman"/>
-          <w:bdr w:val="single" w:sz="6" w:space="0" w:color="auto"/>
-        </w:rPr>
-        <w:t>Git</w:t>
-      </w:r>
-      <w:proofErr w:type="spellEnd"/>
-      <w:r>
-        <w:rPr>
-          <w:rFonts w:ascii="Times New Roman" w:hAnsi="Times New Roman" w:cs="Times New Roman"/>
-          <w:bdr w:val="single" w:sz="6" w:space="0" w:color="auto"/>
-        </w:rPr>
-        <w:t xml:space="preserve"> remote add origin https://github.com/tomamoline/Rascal_Senior_Design</w:t>
-      </w:r>
-    </w:p>
-    <w:p>
-      <w:pPr>
-        <w:spacing w:after="120"/>
-        <w:jc w:val="both"/>
-        <w:rPr>
-          <w:rFonts w:ascii="Times New Roman" w:hAnsi="Times New Roman" w:cs="Times New Roman"/>
-        </w:rPr>
-      </w:pPr>
-      <w:r>
-        <w:rPr>
-          <w:rFonts w:ascii="Times New Roman" w:hAnsi="Times New Roman" w:cs="Times New Roman"/>
-        </w:rPr>
         <w:t>The “origin” designation inserted before the repository URL refers to a name that one wants to associate with said URL. In this case, in lieu of typing in the URL for every command that requires it, one only has to type in “origin” or any other name associated with a specific URL repository.</w:t>
       </w:r>
-    </w:p>
-    <w:p>
-      <w:pPr>
-        <w:spacing w:after="120"/>
-        <w:jc w:val="both"/>
-        <w:rPr>
-          <w:rFonts w:ascii="Times New Roman" w:hAnsi="Times New Roman" w:cs="Times New Roman"/>
-        </w:rPr>
-      </w:pPr>
-    </w:p>
-    <w:p>
-      <w:pPr>
-        <w:spacing w:after="120"/>
-        <w:jc w:val="both"/>
-        <w:rPr>
-          <w:rFonts w:ascii="Times New Roman" w:hAnsi="Times New Roman" w:cs="Times New Roman"/>
-        </w:rPr>
-      </w:pPr>
     </w:p>
     <w:p>
       <w:pPr>
@@ -2496,6 +2788,18 @@
       <w:rFonts w:ascii="Tahoma" w:eastAsia="Times New Roman" w:hAnsi="Tahoma" w:cs="Tahoma"/>
       <w:sz w:val="16"/>
       <w:szCs w:val="16"/>
+    </w:rPr>
+  </w:style>
+  <w:style w:type="character" w:styleId="Hyperlink">
+    <w:name w:val="Hyperlink"/>
+    <w:basedOn w:val="DefaultParagraphFont"/>
+    <w:uiPriority w:val="99"/>
+    <w:semiHidden/>
+    <w:unhideWhenUsed/>
+    <w:rsid w:val="00054F6A"/>
+    <w:rPr>
+      <w:color w:val="0000FF"/>
+      <w:u w:val="single"/>
     </w:rPr>
   </w:style>
 </w:styles>

</xml_diff>

<commit_message>
Finished section on starting and using GitHub
</commit_message>
<xml_diff>
--- a/Git_Command_List.docx
+++ b/Git_Command_List.docx
@@ -1540,21 +1540,132 @@
         <w:rPr>
           <w:rFonts w:ascii="Times New Roman" w:hAnsi="Times New Roman" w:cs="Times New Roman"/>
         </w:rPr>
-        <w:t xml:space="preserve">Before any work can be done on a project at a local computer, a directory for the project must be </w:t>
+        <w:t>Before any work can be done on a project at a local computer, a direc</w:t>
+      </w:r>
+      <w:r>
+        <w:rPr>
+          <w:rFonts w:ascii="Times New Roman" w:hAnsi="Times New Roman" w:cs="Times New Roman"/>
+        </w:rPr>
+        <w:t>tory for the project must be mad</w:t>
+      </w:r>
+      <w:r>
+        <w:rPr>
+          <w:rFonts w:ascii="Times New Roman" w:hAnsi="Times New Roman" w:cs="Times New Roman"/>
+        </w:rPr>
+        <w:t>e. The command structure for accomplishing this is as follows:</w:t>
+      </w:r>
+    </w:p>
+    <w:p>
+      <w:pPr>
+        <w:spacing w:after="120"/>
+        <w:jc w:val="both"/>
+        <w:rPr>
+          <w:rFonts w:ascii="Times New Roman" w:hAnsi="Times New Roman" w:cs="Times New Roman"/>
+          <w:bdr w:val="single" w:sz="6" w:space="0" w:color="auto"/>
+        </w:rPr>
+      </w:pPr>
+      <w:proofErr w:type="spellStart"/>
+      <w:r>
+        <w:rPr>
+          <w:rFonts w:ascii="Times New Roman" w:hAnsi="Times New Roman" w:cs="Times New Roman"/>
+          <w:bdr w:val="single" w:sz="6" w:space="0" w:color="auto"/>
+        </w:rPr>
+        <w:t>Mkdir</w:t>
+      </w:r>
+      <w:proofErr w:type="spellEnd"/>
+      <w:r>
+        <w:rPr>
+          <w:rFonts w:ascii="Times New Roman" w:hAnsi="Times New Roman" w:cs="Times New Roman"/>
+          <w:bdr w:val="single" w:sz="6" w:space="0" w:color="auto"/>
+        </w:rPr>
+        <w:t xml:space="preserve"> ~/</w:t>
+      </w:r>
+      <w:proofErr w:type="spellStart"/>
+      <w:r>
+        <w:rPr>
+          <w:rFonts w:ascii="Times New Roman" w:hAnsi="Times New Roman" w:cs="Times New Roman"/>
+          <w:bdr w:val="single" w:sz="6" w:space="0" w:color="auto"/>
+        </w:rPr>
+        <w:t>Rascal_Senior_Design</w:t>
+      </w:r>
+      <w:proofErr w:type="spellEnd"/>
+      <w:r>
+        <w:rPr>
+          <w:rFonts w:ascii="Times New Roman" w:hAnsi="Times New Roman" w:cs="Times New Roman"/>
+          <w:bdr w:val="single" w:sz="6" w:space="0" w:color="auto"/>
+        </w:rPr>
+        <w:t xml:space="preserve">   </w:t>
+      </w:r>
+    </w:p>
+    <w:p>
+      <w:pPr>
+        <w:spacing w:after="120"/>
+        <w:jc w:val="both"/>
+        <w:rPr>
+          <w:rFonts w:ascii="Times New Roman" w:hAnsi="Times New Roman" w:cs="Times New Roman"/>
+        </w:rPr>
+      </w:pPr>
+      <w:r>
+        <w:rPr>
+          <w:rFonts w:ascii="Times New Roman" w:hAnsi="Times New Roman" w:cs="Times New Roman"/>
+        </w:rPr>
+        <w:t>This creates a directory in the user folder of your C</w:t>
       </w:r>
       <w:proofErr w:type="gramStart"/>
       <w:r>
         <w:rPr>
           <w:rFonts w:ascii="Times New Roman" w:hAnsi="Times New Roman" w:cs="Times New Roman"/>
         </w:rPr>
-        <w:t>make</w:t>
+        <w:t>:/</w:t>
       </w:r>
       <w:proofErr w:type="gramEnd"/>
       <w:r>
         <w:rPr>
           <w:rFonts w:ascii="Times New Roman" w:hAnsi="Times New Roman" w:cs="Times New Roman"/>
         </w:rPr>
-        <w:t>. The command structure for accomplishing this is as follows:</w:t>
+        <w:t xml:space="preserve"> drive on your local computer. Before any files can be created or pushed to this directory, it is necessary to set up </w:t>
+      </w:r>
+      <w:proofErr w:type="spellStart"/>
+      <w:r>
+        <w:rPr>
+          <w:rFonts w:ascii="Times New Roman" w:hAnsi="Times New Roman" w:cs="Times New Roman"/>
+        </w:rPr>
+        <w:t>Git</w:t>
+      </w:r>
+      <w:proofErr w:type="spellEnd"/>
+      <w:r>
+        <w:rPr>
+          <w:rFonts w:ascii="Times New Roman" w:hAnsi="Times New Roman" w:cs="Times New Roman"/>
+        </w:rPr>
+        <w:t xml:space="preserve"> so that it properly refers to it.</w:t>
+      </w:r>
+      <w:r>
+        <w:rPr>
+          <w:rFonts w:ascii="Times New Roman" w:hAnsi="Times New Roman" w:cs="Times New Roman"/>
+        </w:rPr>
+        <w:t xml:space="preserve"> This should only be done the first time that one is installing </w:t>
+      </w:r>
+      <w:proofErr w:type="spellStart"/>
+      <w:r>
+        <w:rPr>
+          <w:rFonts w:ascii="Times New Roman" w:hAnsi="Times New Roman" w:cs="Times New Roman"/>
+        </w:rPr>
+        <w:t>GitHub</w:t>
+      </w:r>
+      <w:proofErr w:type="spellEnd"/>
+      <w:r>
+        <w:rPr>
+          <w:rFonts w:ascii="Times New Roman" w:hAnsi="Times New Roman" w:cs="Times New Roman"/>
+        </w:rPr>
+        <w:t xml:space="preserve"> on his or her local device.</w:t>
+      </w:r>
+    </w:p>
+    <w:p>
+      <w:pPr>
+        <w:pStyle w:val="Heading2"/>
+      </w:pPr>
+      <w:r>
+        <w:t xml:space="preserve"> Setting a Directory</w:t>
       </w:r>
     </w:p>
     <w:p>
@@ -1563,564 +1674,460 @@
         <w:jc w:val="both"/>
         <w:rPr>
           <w:rFonts w:ascii="Times New Roman" w:hAnsi="Times New Roman" w:cs="Times New Roman"/>
+        </w:rPr>
+      </w:pPr>
+      <w:r>
+        <w:rPr>
+          <w:rFonts w:ascii="Times New Roman" w:hAnsi="Times New Roman" w:cs="Times New Roman"/>
+        </w:rPr>
+        <w:t>If one wishes to work within a particular directory on his or her computer, he or she must input the following command:</w:t>
+      </w:r>
+    </w:p>
+    <w:p>
+      <w:pPr>
+        <w:spacing w:after="120"/>
+        <w:jc w:val="both"/>
+        <w:rPr>
+          <w:rFonts w:ascii="Times New Roman" w:hAnsi="Times New Roman" w:cs="Times New Roman"/>
+          <w:bdr w:val="single" w:sz="4" w:space="0" w:color="auto"/>
+        </w:rPr>
+      </w:pPr>
+      <w:proofErr w:type="spellStart"/>
+      <w:proofErr w:type="gramStart"/>
+      <w:r>
+        <w:rPr>
+          <w:rFonts w:ascii="Times New Roman" w:hAnsi="Times New Roman" w:cs="Times New Roman"/>
+          <w:bdr w:val="single" w:sz="4" w:space="0" w:color="auto"/>
+        </w:rPr>
+        <w:t>cd</w:t>
+      </w:r>
+      <w:proofErr w:type="spellEnd"/>
+      <w:proofErr w:type="gramEnd"/>
+      <w:r>
+        <w:rPr>
+          <w:rFonts w:ascii="Times New Roman" w:hAnsi="Times New Roman" w:cs="Times New Roman"/>
+          <w:bdr w:val="single" w:sz="4" w:space="0" w:color="auto"/>
+        </w:rPr>
+        <w:t xml:space="preserve"> ~/</w:t>
+      </w:r>
+      <w:proofErr w:type="spellStart"/>
+      <w:r>
+        <w:rPr>
+          <w:rFonts w:ascii="Times New Roman" w:hAnsi="Times New Roman" w:cs="Times New Roman"/>
+          <w:bdr w:val="single" w:sz="4" w:space="0" w:color="auto"/>
+        </w:rPr>
+        <w:t>Rascal_Senior_Design</w:t>
+      </w:r>
+      <w:proofErr w:type="spellEnd"/>
+    </w:p>
+    <w:p>
+      <w:pPr>
+        <w:spacing w:after="120"/>
+        <w:jc w:val="both"/>
+        <w:rPr>
+          <w:rFonts w:ascii="Times New Roman" w:hAnsi="Times New Roman" w:cs="Times New Roman"/>
+        </w:rPr>
+      </w:pPr>
+      <w:r>
+        <w:rPr>
+          <w:rFonts w:ascii="Times New Roman" w:hAnsi="Times New Roman" w:cs="Times New Roman"/>
+        </w:rPr>
+        <w:t xml:space="preserve">If </w:t>
+      </w:r>
+      <w:r>
+        <w:rPr>
+          <w:rFonts w:ascii="Times New Roman" w:hAnsi="Times New Roman" w:cs="Times New Roman"/>
+        </w:rPr>
+        <w:t>this command has been successfully executed, the command prompt should read:</w:t>
+      </w:r>
+    </w:p>
+    <w:p>
+      <w:pPr>
+        <w:spacing w:after="120"/>
+        <w:jc w:val="both"/>
+        <w:rPr>
+          <w:rFonts w:ascii="Times New Roman" w:hAnsi="Times New Roman" w:cs="Times New Roman"/>
+          <w:bdr w:val="single" w:sz="12" w:space="0" w:color="auto"/>
+        </w:rPr>
+      </w:pPr>
+      <w:r>
+        <w:rPr>
+          <w:rFonts w:ascii="Times New Roman" w:hAnsi="Times New Roman" w:cs="Times New Roman"/>
+          <w:bdr w:val="single" w:sz="12" w:space="0" w:color="auto"/>
+        </w:rPr>
+        <w:t>~/</w:t>
+      </w:r>
+      <w:proofErr w:type="spellStart"/>
+      <w:r>
+        <w:rPr>
+          <w:rFonts w:ascii="Times New Roman" w:hAnsi="Times New Roman" w:cs="Times New Roman"/>
+          <w:bdr w:val="single" w:sz="12" w:space="0" w:color="auto"/>
+        </w:rPr>
+        <w:t>Rascal_Senior_Design</w:t>
+      </w:r>
+      <w:proofErr w:type="spellEnd"/>
+      <w:r>
+        <w:rPr>
+          <w:rFonts w:ascii="Times New Roman" w:hAnsi="Times New Roman" w:cs="Times New Roman"/>
+          <w:bdr w:val="single" w:sz="12" w:space="0" w:color="auto"/>
+        </w:rPr>
+        <w:t xml:space="preserve"> (master)</w:t>
+      </w:r>
+    </w:p>
+    <w:p>
+      <w:pPr>
+        <w:pStyle w:val="Heading2"/>
+      </w:pPr>
+      <w:r>
+        <w:t xml:space="preserve"> Initializing </w:t>
+      </w:r>
+      <w:proofErr w:type="spellStart"/>
+      <w:r>
+        <w:t>Git</w:t>
+      </w:r>
+      <w:proofErr w:type="spellEnd"/>
+      <w:r>
+        <w:t xml:space="preserve"> Files</w:t>
+      </w:r>
+    </w:p>
+    <w:p>
+      <w:pPr>
+        <w:spacing w:after="120"/>
+        <w:jc w:val="both"/>
+        <w:rPr>
+          <w:rFonts w:ascii="Times New Roman" w:hAnsi="Times New Roman" w:cs="Times New Roman"/>
+        </w:rPr>
+      </w:pPr>
+      <w:r>
+        <w:rPr>
+          <w:rFonts w:ascii="Times New Roman" w:hAnsi="Times New Roman" w:cs="Times New Roman"/>
+        </w:rPr>
+        <w:t xml:space="preserve">Now it is necessary to initialize the files </w:t>
+      </w:r>
+      <w:proofErr w:type="spellStart"/>
+      <w:r>
+        <w:rPr>
+          <w:rFonts w:ascii="Times New Roman" w:hAnsi="Times New Roman" w:cs="Times New Roman"/>
+        </w:rPr>
+        <w:t>git</w:t>
+      </w:r>
+      <w:proofErr w:type="spellEnd"/>
+      <w:r>
+        <w:rPr>
+          <w:rFonts w:ascii="Times New Roman" w:hAnsi="Times New Roman" w:cs="Times New Roman"/>
+        </w:rPr>
+        <w:t xml:space="preserve"> requires in order to be properly run within the established directory. This is accomplished by executing the following command:</w:t>
+      </w:r>
+    </w:p>
+    <w:p>
+      <w:pPr>
+        <w:spacing w:after="120"/>
+        <w:jc w:val="both"/>
+        <w:rPr>
+          <w:rFonts w:ascii="Times New Roman" w:hAnsi="Times New Roman" w:cs="Times New Roman"/>
           <w:bdr w:val="single" w:sz="6" w:space="0" w:color="auto"/>
         </w:rPr>
       </w:pPr>
       <w:proofErr w:type="spellStart"/>
+      <w:proofErr w:type="gramStart"/>
       <w:r>
         <w:rPr>
           <w:rFonts w:ascii="Times New Roman" w:hAnsi="Times New Roman" w:cs="Times New Roman"/>
           <w:bdr w:val="single" w:sz="6" w:space="0" w:color="auto"/>
         </w:rPr>
-        <w:t>Mkdir</w:t>
-      </w:r>
-      <w:proofErr w:type="spellEnd"/>
+        <w:t>git</w:t>
+      </w:r>
+      <w:proofErr w:type="spellEnd"/>
+      <w:proofErr w:type="gramEnd"/>
       <w:r>
         <w:rPr>
           <w:rFonts w:ascii="Times New Roman" w:hAnsi="Times New Roman" w:cs="Times New Roman"/>
           <w:bdr w:val="single" w:sz="6" w:space="0" w:color="auto"/>
         </w:rPr>
-        <w:t xml:space="preserve"> ~/</w:t>
-      </w:r>
-      <w:proofErr w:type="spellStart"/>
-      <w:r>
+        <w:t xml:space="preserve"> init</w:t>
+      </w:r>
+    </w:p>
+    <w:p>
+      <w:pPr>
+        <w:spacing w:after="120"/>
+        <w:jc w:val="both"/>
+        <w:rPr>
+          <w:rFonts w:ascii="Times New Roman" w:hAnsi="Times New Roman" w:cs="Times New Roman"/>
+        </w:rPr>
+      </w:pPr>
+      <w:r>
+        <w:rPr>
+          <w:rFonts w:ascii="Times New Roman" w:hAnsi="Times New Roman" w:cs="Times New Roman"/>
+        </w:rPr>
+        <w:t>If this command has be</w:t>
+      </w:r>
+      <w:r>
+        <w:rPr>
+          <w:rFonts w:ascii="Times New Roman" w:hAnsi="Times New Roman" w:cs="Times New Roman"/>
+        </w:rPr>
+        <w:t>en</w:t>
+      </w:r>
+      <w:r>
+        <w:rPr>
+          <w:rFonts w:ascii="Times New Roman" w:hAnsi="Times New Roman" w:cs="Times New Roman"/>
+        </w:rPr>
+        <w:t xml:space="preserve"> successfully executed, the following prompt should be displayed:</w:t>
+      </w:r>
+    </w:p>
+    <w:p>
+      <w:pPr>
+        <w:spacing w:after="120"/>
+        <w:jc w:val="both"/>
         <w:rPr>
           <w:rFonts w:ascii="Times New Roman" w:hAnsi="Times New Roman" w:cs="Times New Roman"/>
           <w:bdr w:val="single" w:sz="6" w:space="0" w:color="auto"/>
         </w:rPr>
+      </w:pPr>
+      <w:r>
+        <w:rPr>
+          <w:rFonts w:ascii="Times New Roman" w:hAnsi="Times New Roman" w:cs="Times New Roman"/>
+          <w:bdr w:val="single" w:sz="6" w:space="0" w:color="auto"/>
+        </w:rPr>
+        <w:t xml:space="preserve">Initialized </w:t>
+      </w:r>
+      <w:r>
+        <w:rPr>
+          <w:rFonts w:ascii="Times New Roman" w:hAnsi="Times New Roman" w:cs="Times New Roman"/>
+          <w:bdr w:val="single" w:sz="6" w:space="0" w:color="auto"/>
+        </w:rPr>
+        <w:t xml:space="preserve">empty </w:t>
+      </w:r>
+      <w:proofErr w:type="spellStart"/>
+      <w:r>
+        <w:rPr>
+          <w:rFonts w:ascii="Times New Roman" w:hAnsi="Times New Roman" w:cs="Times New Roman"/>
+          <w:bdr w:val="single" w:sz="6" w:space="0" w:color="auto"/>
+        </w:rPr>
+        <w:t>Git</w:t>
+      </w:r>
+      <w:proofErr w:type="spellEnd"/>
+      <w:r>
+        <w:rPr>
+          <w:rFonts w:ascii="Times New Roman" w:hAnsi="Times New Roman" w:cs="Times New Roman"/>
+          <w:bdr w:val="single" w:sz="6" w:space="0" w:color="auto"/>
+        </w:rPr>
+        <w:t xml:space="preserve"> repository in c:/Users/tmoline/Rascal_Senior_deign/.git/</w:t>
+      </w:r>
+    </w:p>
+    <w:p>
+      <w:pPr>
+        <w:spacing w:after="120"/>
+        <w:jc w:val="both"/>
+        <w:rPr>
+          <w:rFonts w:ascii="Times New Roman" w:hAnsi="Times New Roman" w:cs="Times New Roman"/>
+        </w:rPr>
+      </w:pPr>
+      <w:r>
+        <w:rPr>
+          <w:rFonts w:ascii="Times New Roman" w:hAnsi="Times New Roman" w:cs="Times New Roman"/>
+        </w:rPr>
+        <w:t xml:space="preserve">To ensure that the files were initialized in the correct directory, enter the </w:t>
+      </w:r>
+      <w:proofErr w:type="spellStart"/>
+      <w:r>
+        <w:rPr>
+          <w:rFonts w:ascii="Times New Roman" w:hAnsi="Times New Roman" w:cs="Times New Roman"/>
+        </w:rPr>
         <w:t>Rascal_Senior_Design</w:t>
       </w:r>
       <w:proofErr w:type="spellEnd"/>
       <w:r>
         <w:rPr>
           <w:rFonts w:ascii="Times New Roman" w:hAnsi="Times New Roman" w:cs="Times New Roman"/>
+        </w:rPr>
+        <w:t xml:space="preserve"> directory under users </w:t>
+      </w:r>
+      <w:r>
+        <w:rPr>
+          <w:rFonts w:ascii="Times New Roman" w:hAnsi="Times New Roman" w:cs="Times New Roman"/>
+          <w:i/>
+        </w:rPr>
+        <w:t>your name</w:t>
+      </w:r>
+      <w:r>
+        <w:rPr>
+          <w:rFonts w:ascii="Times New Roman" w:hAnsi="Times New Roman" w:cs="Times New Roman"/>
+        </w:rPr>
+        <w:t xml:space="preserve"> and look for a folder called .</w:t>
+      </w:r>
+      <w:proofErr w:type="spellStart"/>
+      <w:r>
+        <w:rPr>
+          <w:rFonts w:ascii="Times New Roman" w:hAnsi="Times New Roman" w:cs="Times New Roman"/>
+        </w:rPr>
+        <w:t>git</w:t>
+      </w:r>
+      <w:proofErr w:type="spellEnd"/>
+      <w:r>
+        <w:rPr>
+          <w:rFonts w:ascii="Times New Roman" w:hAnsi="Times New Roman" w:cs="Times New Roman"/>
+        </w:rPr>
+        <w:t xml:space="preserve">. If no such folder is visible, be sure to make hidden files visible within your directory. </w:t>
+      </w:r>
+      <w:proofErr w:type="gramStart"/>
+      <w:r>
+        <w:rPr>
+          <w:rFonts w:ascii="Times New Roman" w:hAnsi="Times New Roman" w:cs="Times New Roman"/>
+        </w:rPr>
+        <w:t xml:space="preserve">This is accomplished by clicking </w:t>
+      </w:r>
+      <w:r>
+        <w:rPr>
+          <w:rFonts w:ascii="Times New Roman" w:hAnsi="Times New Roman" w:cs="Times New Roman"/>
+          <w:b/>
+        </w:rPr>
+        <w:t>View</w:t>
+      </w:r>
+      <w:r>
+        <w:rPr>
+          <w:rFonts w:ascii="Times New Roman" w:hAnsi="Times New Roman" w:cs="Times New Roman"/>
+        </w:rPr>
+        <w:t xml:space="preserve"> on the windows explorer tool bar, then selecting the </w:t>
+      </w:r>
+      <w:proofErr w:type="spellStart"/>
+      <w:r>
+        <w:rPr>
+          <w:rFonts w:ascii="Times New Roman" w:hAnsi="Times New Roman" w:cs="Times New Roman"/>
+          <w:b/>
+        </w:rPr>
+        <w:t>Custimize</w:t>
+      </w:r>
+      <w:proofErr w:type="spellEnd"/>
+      <w:r>
+        <w:rPr>
+          <w:rFonts w:ascii="Times New Roman" w:hAnsi="Times New Roman" w:cs="Times New Roman"/>
+          <w:b/>
+        </w:rPr>
+        <w:t xml:space="preserve"> this folder…</w:t>
+      </w:r>
+      <w:r>
+        <w:rPr>
+          <w:rFonts w:ascii="Times New Roman" w:hAnsi="Times New Roman" w:cs="Times New Roman"/>
+          <w:b/>
+        </w:rPr>
+        <w:t xml:space="preserve"> </w:t>
+      </w:r>
+      <w:r>
+        <w:rPr>
+          <w:rFonts w:ascii="Times New Roman" w:hAnsi="Times New Roman" w:cs="Times New Roman"/>
+        </w:rPr>
+        <w:t xml:space="preserve">tab, clicking the </w:t>
+      </w:r>
+      <w:r>
+        <w:rPr>
+          <w:rFonts w:ascii="Times New Roman" w:hAnsi="Times New Roman" w:cs="Times New Roman"/>
+          <w:b/>
+        </w:rPr>
+        <w:t>General</w:t>
+      </w:r>
+      <w:r>
+        <w:rPr>
+          <w:rFonts w:ascii="Times New Roman" w:hAnsi="Times New Roman" w:cs="Times New Roman"/>
+        </w:rPr>
+        <w:t xml:space="preserve"> tab, and then uncheck</w:t>
+      </w:r>
+      <w:proofErr w:type="gramEnd"/>
+      <w:r>
+        <w:rPr>
+          <w:rFonts w:ascii="Times New Roman" w:hAnsi="Times New Roman" w:cs="Times New Roman"/>
+        </w:rPr>
+        <w:t xml:space="preserve"> the </w:t>
+      </w:r>
+      <w:r>
+        <w:rPr>
+          <w:rFonts w:ascii="Times New Roman" w:hAnsi="Times New Roman" w:cs="Times New Roman"/>
+          <w:b/>
+        </w:rPr>
+        <w:t xml:space="preserve">Hidden </w:t>
+      </w:r>
+      <w:r>
+        <w:rPr>
+          <w:rFonts w:ascii="Times New Roman" w:hAnsi="Times New Roman" w:cs="Times New Roman"/>
+        </w:rPr>
+        <w:t>box. The hidden .</w:t>
+      </w:r>
+      <w:proofErr w:type="spellStart"/>
+      <w:r>
+        <w:rPr>
+          <w:rFonts w:ascii="Times New Roman" w:hAnsi="Times New Roman" w:cs="Times New Roman"/>
+        </w:rPr>
+        <w:t>git</w:t>
+      </w:r>
+      <w:proofErr w:type="spellEnd"/>
+      <w:r>
+        <w:rPr>
+          <w:rFonts w:ascii="Times New Roman" w:hAnsi="Times New Roman" w:cs="Times New Roman"/>
+        </w:rPr>
+        <w:t xml:space="preserve"> files should now be visible.</w:t>
+      </w:r>
+    </w:p>
+    <w:p>
+      <w:pPr>
+        <w:pStyle w:val="Heading2"/>
+      </w:pPr>
+      <w:r>
+        <w:t xml:space="preserve"> Creating a Reference to a Remote Repository</w:t>
+      </w:r>
+    </w:p>
+    <w:p>
+      <w:pPr>
+        <w:jc w:val="both"/>
+        <w:rPr>
+          <w:rFonts w:ascii="Times New Roman" w:hAnsi="Times New Roman" w:cs="Times New Roman"/>
+        </w:rPr>
+      </w:pPr>
+      <w:r>
+        <w:rPr>
+          <w:rFonts w:ascii="Times New Roman" w:hAnsi="Times New Roman" w:cs="Times New Roman"/>
+        </w:rPr>
+        <w:t xml:space="preserve">A remote repository is a directory on a remote server that contains all files (“commits”) associated with a particular project. If any member of the project development team wishes to edit any such files, it is necessary to “push” them to his or her local computer. Before this can be accomplished, one must make sure that he or she is referring to the correct remote repository. This is accomplished </w:t>
+      </w:r>
+      <w:proofErr w:type="spellStart"/>
+      <w:r>
+        <w:rPr>
+          <w:rFonts w:ascii="Times New Roman" w:hAnsi="Times New Roman" w:cs="Times New Roman"/>
+        </w:rPr>
+        <w:t>thourh</w:t>
+      </w:r>
+      <w:proofErr w:type="spellEnd"/>
+      <w:r>
+        <w:rPr>
+          <w:rFonts w:ascii="Times New Roman" w:hAnsi="Times New Roman" w:cs="Times New Roman"/>
+        </w:rPr>
+        <w:t xml:space="preserve"> the following command:</w:t>
+      </w:r>
+    </w:p>
+    <w:p>
+      <w:pPr>
+        <w:jc w:val="both"/>
+        <w:rPr>
+          <w:rFonts w:ascii="Times New Roman" w:hAnsi="Times New Roman" w:cs="Times New Roman"/>
           <w:bdr w:val="single" w:sz="6" w:space="0" w:color="auto"/>
         </w:rPr>
-        <w:t xml:space="preserve">   </w:t>
-      </w:r>
-    </w:p>
-    <w:p>
-      <w:pPr>
-        <w:spacing w:after="120"/>
-        <w:jc w:val="both"/>
-        <w:rPr>
-          <w:rFonts w:ascii="Times New Roman" w:hAnsi="Times New Roman" w:cs="Times New Roman"/>
-        </w:rPr>
-      </w:pPr>
-      <w:r>
-        <w:rPr>
-          <w:rFonts w:ascii="Times New Roman" w:hAnsi="Times New Roman" w:cs="Times New Roman"/>
-        </w:rPr>
-        <w:t>This creates a directory in the user folder of your C</w:t>
-      </w:r>
+      </w:pPr>
+      <w:proofErr w:type="spellStart"/>
       <w:proofErr w:type="gramStart"/>
       <w:r>
         <w:rPr>
           <w:rFonts w:ascii="Times New Roman" w:hAnsi="Times New Roman" w:cs="Times New Roman"/>
-        </w:rPr>
-        <w:t>:/</w:t>
-      </w:r>
+          <w:bdr w:val="single" w:sz="6" w:space="0" w:color="auto"/>
+        </w:rPr>
+        <w:t>g</w:t>
+      </w:r>
+      <w:r>
+        <w:rPr>
+          <w:rFonts w:ascii="Times New Roman" w:hAnsi="Times New Roman" w:cs="Times New Roman"/>
+          <w:bdr w:val="single" w:sz="6" w:space="0" w:color="auto"/>
+        </w:rPr>
+        <w:t>it</w:t>
+      </w:r>
+      <w:proofErr w:type="spellEnd"/>
       <w:proofErr w:type="gramEnd"/>
-      <w:r>
-        <w:rPr>
-          <w:rFonts w:ascii="Times New Roman" w:hAnsi="Times New Roman" w:cs="Times New Roman"/>
-        </w:rPr>
-        <w:t xml:space="preserve"> drive on your local computer. Before any files can be created or pushed to this directory, it is necessary to set up </w:t>
-      </w:r>
-      <w:proofErr w:type="spellStart"/>
-      <w:r>
-        <w:rPr>
-          <w:rFonts w:ascii="Times New Roman" w:hAnsi="Times New Roman" w:cs="Times New Roman"/>
-        </w:rPr>
-        <w:t>Git</w:t>
-      </w:r>
-      <w:proofErr w:type="spellEnd"/>
-      <w:r>
-        <w:rPr>
-          <w:rFonts w:ascii="Times New Roman" w:hAnsi="Times New Roman" w:cs="Times New Roman"/>
-        </w:rPr>
-        <w:t xml:space="preserve"> so that it properly refers to it.</w:t>
-      </w:r>
-      <w:r>
-        <w:rPr>
-          <w:rFonts w:ascii="Times New Roman" w:hAnsi="Times New Roman" w:cs="Times New Roman"/>
-        </w:rPr>
-        <w:t xml:space="preserve"> This should only be done the first time that one is installing </w:t>
-      </w:r>
-      <w:proofErr w:type="spellStart"/>
-      <w:r>
-        <w:rPr>
-          <w:rFonts w:ascii="Times New Roman" w:hAnsi="Times New Roman" w:cs="Times New Roman"/>
-        </w:rPr>
-        <w:t>GitHub</w:t>
-      </w:r>
-      <w:proofErr w:type="spellEnd"/>
-      <w:r>
-        <w:rPr>
-          <w:rFonts w:ascii="Times New Roman" w:hAnsi="Times New Roman" w:cs="Times New Roman"/>
-        </w:rPr>
-        <w:t xml:space="preserve"> on his or her local device.</w:t>
-      </w:r>
-    </w:p>
-    <w:p>
-      <w:pPr>
-        <w:pStyle w:val="Heading2"/>
-      </w:pPr>
-      <w:r>
-        <w:t xml:space="preserve"> Setting a Directory</w:t>
-      </w:r>
-    </w:p>
-    <w:p>
-      <w:pPr>
-        <w:spacing w:after="120"/>
-        <w:jc w:val="both"/>
-        <w:rPr>
-          <w:rFonts w:ascii="Times New Roman" w:hAnsi="Times New Roman" w:cs="Times New Roman"/>
-        </w:rPr>
-      </w:pPr>
-      <w:r>
-        <w:rPr>
-          <w:rFonts w:ascii="Times New Roman" w:hAnsi="Times New Roman" w:cs="Times New Roman"/>
-        </w:rPr>
-        <w:t>If one wishes to work within a particular directory on his or her computer, he or she must input the following command:</w:t>
-      </w:r>
-    </w:p>
-    <w:p>
-      <w:pPr>
-        <w:spacing w:after="120"/>
-        <w:jc w:val="both"/>
-        <w:rPr>
-          <w:rFonts w:ascii="Times New Roman" w:hAnsi="Times New Roman" w:cs="Times New Roman"/>
-          <w:bdr w:val="single" w:sz="4" w:space="0" w:color="auto"/>
-        </w:rPr>
-      </w:pPr>
-      <w:proofErr w:type="spellStart"/>
-      <w:proofErr w:type="gramStart"/>
-      <w:r>
-        <w:rPr>
-          <w:rFonts w:ascii="Times New Roman" w:hAnsi="Times New Roman" w:cs="Times New Roman"/>
-          <w:bdr w:val="single" w:sz="4" w:space="0" w:color="auto"/>
-        </w:rPr>
-        <w:t>cd</w:t>
-      </w:r>
-      <w:proofErr w:type="spellEnd"/>
-      <w:proofErr w:type="gramEnd"/>
-      <w:r>
-        <w:rPr>
-          <w:rFonts w:ascii="Times New Roman" w:hAnsi="Times New Roman" w:cs="Times New Roman"/>
-          <w:bdr w:val="single" w:sz="4" w:space="0" w:color="auto"/>
-        </w:rPr>
-        <w:t xml:space="preserve"> ~/</w:t>
-      </w:r>
-      <w:proofErr w:type="spellStart"/>
-      <w:r>
-        <w:rPr>
-          <w:rFonts w:ascii="Times New Roman" w:hAnsi="Times New Roman" w:cs="Times New Roman"/>
-          <w:bdr w:val="single" w:sz="4" w:space="0" w:color="auto"/>
-        </w:rPr>
-        <w:t>Rascal_Senior_Design</w:t>
-      </w:r>
-      <w:proofErr w:type="spellEnd"/>
-    </w:p>
-    <w:p>
-      <w:pPr>
-        <w:spacing w:after="120"/>
-        <w:jc w:val="both"/>
-        <w:rPr>
-          <w:rFonts w:ascii="Times New Roman" w:hAnsi="Times New Roman" w:cs="Times New Roman"/>
-        </w:rPr>
-      </w:pPr>
-      <w:r>
-        <w:rPr>
-          <w:rFonts w:ascii="Times New Roman" w:hAnsi="Times New Roman" w:cs="Times New Roman"/>
-        </w:rPr>
-        <w:t xml:space="preserve">If </w:t>
-      </w:r>
-      <w:r>
-        <w:rPr>
-          <w:rFonts w:ascii="Times New Roman" w:hAnsi="Times New Roman" w:cs="Times New Roman"/>
-        </w:rPr>
-        <w:t>this command has been successfully executed, the command prompt should read:</w:t>
-      </w:r>
-    </w:p>
-    <w:p>
-      <w:pPr>
-        <w:spacing w:after="120"/>
-        <w:jc w:val="both"/>
-        <w:rPr>
-          <w:rFonts w:ascii="Times New Roman" w:hAnsi="Times New Roman" w:cs="Times New Roman"/>
-          <w:bdr w:val="single" w:sz="12" w:space="0" w:color="auto"/>
-        </w:rPr>
-      </w:pPr>
-      <w:r>
-        <w:rPr>
-          <w:rFonts w:ascii="Times New Roman" w:hAnsi="Times New Roman" w:cs="Times New Roman"/>
-          <w:bdr w:val="single" w:sz="12" w:space="0" w:color="auto"/>
-        </w:rPr>
-        <w:t>~/</w:t>
-      </w:r>
-      <w:proofErr w:type="spellStart"/>
-      <w:r>
-        <w:rPr>
-          <w:rFonts w:ascii="Times New Roman" w:hAnsi="Times New Roman" w:cs="Times New Roman"/>
-          <w:bdr w:val="single" w:sz="12" w:space="0" w:color="auto"/>
-        </w:rPr>
-        <w:t>Rascal_Senior_Design</w:t>
-      </w:r>
-      <w:proofErr w:type="spellEnd"/>
-      <w:r>
-        <w:rPr>
-          <w:rFonts w:ascii="Times New Roman" w:hAnsi="Times New Roman" w:cs="Times New Roman"/>
-          <w:bdr w:val="single" w:sz="12" w:space="0" w:color="auto"/>
-        </w:rPr>
-        <w:t xml:space="preserve"> (master)</w:t>
-      </w:r>
-    </w:p>
-    <w:p>
-      <w:pPr>
-        <w:pStyle w:val="Heading2"/>
-      </w:pPr>
-      <w:r>
-        <w:t xml:space="preserve"> Initializing </w:t>
-      </w:r>
-      <w:proofErr w:type="spellStart"/>
-      <w:r>
-        <w:t>Git</w:t>
-      </w:r>
-      <w:proofErr w:type="spellEnd"/>
-      <w:r>
-        <w:t xml:space="preserve"> Files</w:t>
-      </w:r>
-    </w:p>
-    <w:p>
-      <w:pPr>
-        <w:spacing w:after="120"/>
-        <w:jc w:val="both"/>
-        <w:rPr>
-          <w:rFonts w:ascii="Times New Roman" w:hAnsi="Times New Roman" w:cs="Times New Roman"/>
-        </w:rPr>
-      </w:pPr>
-      <w:r>
-        <w:rPr>
-          <w:rFonts w:ascii="Times New Roman" w:hAnsi="Times New Roman" w:cs="Times New Roman"/>
-        </w:rPr>
-        <w:t xml:space="preserve">Now it is necessary to initialize the files </w:t>
-      </w:r>
-      <w:proofErr w:type="spellStart"/>
-      <w:r>
-        <w:rPr>
-          <w:rFonts w:ascii="Times New Roman" w:hAnsi="Times New Roman" w:cs="Times New Roman"/>
-        </w:rPr>
-        <w:t>git</w:t>
-      </w:r>
-      <w:proofErr w:type="spellEnd"/>
-      <w:r>
-        <w:rPr>
-          <w:rFonts w:ascii="Times New Roman" w:hAnsi="Times New Roman" w:cs="Times New Roman"/>
-        </w:rPr>
-        <w:t xml:space="preserve"> requires in order to be properly run within the established directory. This is accomplished by executing the following command:</w:t>
-      </w:r>
-    </w:p>
-    <w:p>
-      <w:pPr>
-        <w:spacing w:after="120"/>
-        <w:jc w:val="both"/>
-        <w:rPr>
-          <w:rFonts w:ascii="Times New Roman" w:hAnsi="Times New Roman" w:cs="Times New Roman"/>
-          <w:bdr w:val="single" w:sz="6" w:space="0" w:color="auto"/>
-        </w:rPr>
-      </w:pPr>
-      <w:proofErr w:type="spellStart"/>
-      <w:proofErr w:type="gramStart"/>
-      <w:r>
-        <w:rPr>
-          <w:rFonts w:ascii="Times New Roman" w:hAnsi="Times New Roman" w:cs="Times New Roman"/>
-          <w:bdr w:val="single" w:sz="6" w:space="0" w:color="auto"/>
-        </w:rPr>
-        <w:t>git</w:t>
-      </w:r>
-      <w:proofErr w:type="spellEnd"/>
-      <w:proofErr w:type="gramEnd"/>
-      <w:r>
-        <w:rPr>
-          <w:rFonts w:ascii="Times New Roman" w:hAnsi="Times New Roman" w:cs="Times New Roman"/>
-          <w:bdr w:val="single" w:sz="6" w:space="0" w:color="auto"/>
-        </w:rPr>
-        <w:t xml:space="preserve"> init</w:t>
-      </w:r>
-    </w:p>
-    <w:p>
-      <w:pPr>
-        <w:spacing w:after="120"/>
-        <w:jc w:val="both"/>
-        <w:rPr>
-          <w:rFonts w:ascii="Times New Roman" w:hAnsi="Times New Roman" w:cs="Times New Roman"/>
-        </w:rPr>
-      </w:pPr>
-      <w:r>
-        <w:rPr>
-          <w:rFonts w:ascii="Times New Roman" w:hAnsi="Times New Roman" w:cs="Times New Roman"/>
-        </w:rPr>
-        <w:t>If this command has be</w:t>
-      </w:r>
-      <w:r>
-        <w:rPr>
-          <w:rFonts w:ascii="Times New Roman" w:hAnsi="Times New Roman" w:cs="Times New Roman"/>
-        </w:rPr>
-        <w:t>en</w:t>
-      </w:r>
-      <w:r>
-        <w:rPr>
-          <w:rFonts w:ascii="Times New Roman" w:hAnsi="Times New Roman" w:cs="Times New Roman"/>
-        </w:rPr>
-        <w:t xml:space="preserve"> successfully executed, the following prompt should be displayed:</w:t>
-      </w:r>
-    </w:p>
-    <w:p>
-      <w:pPr>
-        <w:spacing w:after="120"/>
-        <w:jc w:val="both"/>
-        <w:rPr>
-          <w:rFonts w:ascii="Times New Roman" w:hAnsi="Times New Roman" w:cs="Times New Roman"/>
-          <w:bdr w:val="single" w:sz="6" w:space="0" w:color="auto"/>
-        </w:rPr>
-      </w:pPr>
-      <w:r>
-        <w:rPr>
-          <w:rFonts w:ascii="Times New Roman" w:hAnsi="Times New Roman" w:cs="Times New Roman"/>
-          <w:bdr w:val="single" w:sz="6" w:space="0" w:color="auto"/>
-        </w:rPr>
-        <w:t xml:space="preserve">Initialized </w:t>
-      </w:r>
-      <w:r>
-        <w:rPr>
-          <w:rFonts w:ascii="Times New Roman" w:hAnsi="Times New Roman" w:cs="Times New Roman"/>
-          <w:bdr w:val="single" w:sz="6" w:space="0" w:color="auto"/>
-        </w:rPr>
-        <w:t xml:space="preserve">empty </w:t>
-      </w:r>
-      <w:proofErr w:type="spellStart"/>
-      <w:r>
-        <w:rPr>
-          <w:rFonts w:ascii="Times New Roman" w:hAnsi="Times New Roman" w:cs="Times New Roman"/>
-          <w:bdr w:val="single" w:sz="6" w:space="0" w:color="auto"/>
-        </w:rPr>
-        <w:t>Git</w:t>
-      </w:r>
-      <w:proofErr w:type="spellEnd"/>
-      <w:r>
-        <w:rPr>
-          <w:rFonts w:ascii="Times New Roman" w:hAnsi="Times New Roman" w:cs="Times New Roman"/>
-          <w:bdr w:val="single" w:sz="6" w:space="0" w:color="auto"/>
-        </w:rPr>
-        <w:t xml:space="preserve"> repository in c:/Users/tmoline/Rascal_Senior_deign/.git/</w:t>
-      </w:r>
-    </w:p>
-    <w:p>
-      <w:pPr>
-        <w:spacing w:after="120"/>
-        <w:jc w:val="both"/>
-        <w:rPr>
-          <w:rFonts w:ascii="Times New Roman" w:hAnsi="Times New Roman" w:cs="Times New Roman"/>
-        </w:rPr>
-      </w:pPr>
-      <w:r>
-        <w:rPr>
-          <w:rFonts w:ascii="Times New Roman" w:hAnsi="Times New Roman" w:cs="Times New Roman"/>
-        </w:rPr>
-        <w:t xml:space="preserve">To ensure that the files were initialized in the correct directory, enter the </w:t>
-      </w:r>
-      <w:proofErr w:type="spellStart"/>
-      <w:r>
-        <w:rPr>
-          <w:rFonts w:ascii="Times New Roman" w:hAnsi="Times New Roman" w:cs="Times New Roman"/>
-        </w:rPr>
-        <w:t>Rascal_Senior_Design</w:t>
-      </w:r>
-      <w:proofErr w:type="spellEnd"/>
-      <w:r>
-        <w:rPr>
-          <w:rFonts w:ascii="Times New Roman" w:hAnsi="Times New Roman" w:cs="Times New Roman"/>
-        </w:rPr>
-        <w:t xml:space="preserve"> directory under users </w:t>
-      </w:r>
-      <w:r>
-        <w:rPr>
-          <w:rFonts w:ascii="Times New Roman" w:hAnsi="Times New Roman" w:cs="Times New Roman"/>
-          <w:i/>
-        </w:rPr>
-        <w:t>your name</w:t>
-      </w:r>
-      <w:r>
-        <w:rPr>
-          <w:rFonts w:ascii="Times New Roman" w:hAnsi="Times New Roman" w:cs="Times New Roman"/>
-        </w:rPr>
-        <w:t xml:space="preserve"> and look for a folder called .</w:t>
-      </w:r>
-      <w:proofErr w:type="spellStart"/>
-      <w:r>
-        <w:rPr>
-          <w:rFonts w:ascii="Times New Roman" w:hAnsi="Times New Roman" w:cs="Times New Roman"/>
-        </w:rPr>
-        <w:t>git</w:t>
-      </w:r>
-      <w:proofErr w:type="spellEnd"/>
-      <w:r>
-        <w:rPr>
-          <w:rFonts w:ascii="Times New Roman" w:hAnsi="Times New Roman" w:cs="Times New Roman"/>
-        </w:rPr>
-        <w:t xml:space="preserve">. If no such folder is visible, be sure to make hidden files visible within your directory. </w:t>
-      </w:r>
-      <w:proofErr w:type="gramStart"/>
-      <w:r>
-        <w:rPr>
-          <w:rFonts w:ascii="Times New Roman" w:hAnsi="Times New Roman" w:cs="Times New Roman"/>
-        </w:rPr>
-        <w:t xml:space="preserve">This is accomplished by clicking </w:t>
-      </w:r>
-      <w:r>
-        <w:rPr>
-          <w:rFonts w:ascii="Times New Roman" w:hAnsi="Times New Roman" w:cs="Times New Roman"/>
-          <w:b/>
-        </w:rPr>
-        <w:t>View</w:t>
-      </w:r>
-      <w:r>
-        <w:rPr>
-          <w:rFonts w:ascii="Times New Roman" w:hAnsi="Times New Roman" w:cs="Times New Roman"/>
-        </w:rPr>
-        <w:t xml:space="preserve"> on the windows explorer tool bar, then selecting the </w:t>
-      </w:r>
-      <w:proofErr w:type="spellStart"/>
-      <w:r>
-        <w:rPr>
-          <w:rFonts w:ascii="Times New Roman" w:hAnsi="Times New Roman" w:cs="Times New Roman"/>
-          <w:b/>
-        </w:rPr>
-        <w:t>Custimize</w:t>
-      </w:r>
-      <w:proofErr w:type="spellEnd"/>
-      <w:r>
-        <w:rPr>
-          <w:rFonts w:ascii="Times New Roman" w:hAnsi="Times New Roman" w:cs="Times New Roman"/>
-          <w:b/>
-        </w:rPr>
-        <w:t xml:space="preserve"> this folder…</w:t>
-      </w:r>
-      <w:r>
-        <w:rPr>
-          <w:rFonts w:ascii="Times New Roman" w:hAnsi="Times New Roman" w:cs="Times New Roman"/>
-          <w:b/>
-        </w:rPr>
-        <w:t xml:space="preserve"> </w:t>
-      </w:r>
-      <w:r>
-        <w:rPr>
-          <w:rFonts w:ascii="Times New Roman" w:hAnsi="Times New Roman" w:cs="Times New Roman"/>
-        </w:rPr>
-        <w:t xml:space="preserve">tab, clicking the </w:t>
-      </w:r>
-      <w:r>
-        <w:rPr>
-          <w:rFonts w:ascii="Times New Roman" w:hAnsi="Times New Roman" w:cs="Times New Roman"/>
-          <w:b/>
-        </w:rPr>
-        <w:t>General</w:t>
-      </w:r>
-      <w:r>
-        <w:rPr>
-          <w:rFonts w:ascii="Times New Roman" w:hAnsi="Times New Roman" w:cs="Times New Roman"/>
-        </w:rPr>
-        <w:t xml:space="preserve"> tab, and then uncheck</w:t>
-      </w:r>
-      <w:proofErr w:type="gramEnd"/>
-      <w:r>
-        <w:rPr>
-          <w:rFonts w:ascii="Times New Roman" w:hAnsi="Times New Roman" w:cs="Times New Roman"/>
-        </w:rPr>
-        <w:t xml:space="preserve"> the </w:t>
-      </w:r>
-      <w:r>
-        <w:rPr>
-          <w:rFonts w:ascii="Times New Roman" w:hAnsi="Times New Roman" w:cs="Times New Roman"/>
-          <w:b/>
-        </w:rPr>
-        <w:t xml:space="preserve">Hidden </w:t>
-      </w:r>
-      <w:r>
-        <w:rPr>
-          <w:rFonts w:ascii="Times New Roman" w:hAnsi="Times New Roman" w:cs="Times New Roman"/>
-        </w:rPr>
-        <w:t>box. The hidden .</w:t>
-      </w:r>
-      <w:proofErr w:type="spellStart"/>
-      <w:r>
-        <w:rPr>
-          <w:rFonts w:ascii="Times New Roman" w:hAnsi="Times New Roman" w:cs="Times New Roman"/>
-        </w:rPr>
-        <w:t>git</w:t>
-      </w:r>
-      <w:proofErr w:type="spellEnd"/>
-      <w:r>
-        <w:rPr>
-          <w:rFonts w:ascii="Times New Roman" w:hAnsi="Times New Roman" w:cs="Times New Roman"/>
-        </w:rPr>
-        <w:t xml:space="preserve"> files should now be visible.</w:t>
-      </w:r>
-    </w:p>
-    <w:p>
-      <w:pPr>
-        <w:pStyle w:val="Heading2"/>
-      </w:pPr>
-      <w:r>
-        <w:t xml:space="preserve"> Creating a Reference to a Remote Repository</w:t>
-      </w:r>
-    </w:p>
-    <w:p>
-      <w:pPr>
-        <w:jc w:val="both"/>
-        <w:rPr>
-          <w:rFonts w:ascii="Times New Roman" w:hAnsi="Times New Roman" w:cs="Times New Roman"/>
-        </w:rPr>
-      </w:pPr>
-      <w:r>
-        <w:rPr>
-          <w:rFonts w:ascii="Times New Roman" w:hAnsi="Times New Roman" w:cs="Times New Roman"/>
-        </w:rPr>
-        <w:t xml:space="preserve">A remote repository is a directory on a remote server that contains all files (“commits”) associated with a particular project. If any member of the project development team wishes to edit any such files, it is necessary to “push” them to his or her local computer. Before this can be accomplished, one must make sure that he or she is referring to the correct remote repository. This is accomplished </w:t>
-      </w:r>
-      <w:proofErr w:type="spellStart"/>
-      <w:r>
-        <w:rPr>
-          <w:rFonts w:ascii="Times New Roman" w:hAnsi="Times New Roman" w:cs="Times New Roman"/>
-        </w:rPr>
-        <w:t>thourh</w:t>
-      </w:r>
-      <w:proofErr w:type="spellEnd"/>
-      <w:r>
-        <w:rPr>
-          <w:rFonts w:ascii="Times New Roman" w:hAnsi="Times New Roman" w:cs="Times New Roman"/>
-        </w:rPr>
-        <w:t xml:space="preserve"> the following command:</w:t>
-      </w:r>
-    </w:p>
-    <w:p>
-      <w:pPr>
-        <w:jc w:val="both"/>
-        <w:rPr>
-          <w:rFonts w:ascii="Times New Roman" w:hAnsi="Times New Roman" w:cs="Times New Roman"/>
-          <w:bdr w:val="single" w:sz="6" w:space="0" w:color="auto"/>
-        </w:rPr>
-      </w:pPr>
-      <w:proofErr w:type="spellStart"/>
-      <w:r>
-        <w:rPr>
-          <w:rFonts w:ascii="Times New Roman" w:hAnsi="Times New Roman" w:cs="Times New Roman"/>
-          <w:bdr w:val="single" w:sz="6" w:space="0" w:color="auto"/>
-        </w:rPr>
-        <w:t>Git</w:t>
-      </w:r>
-      <w:proofErr w:type="spellEnd"/>
       <w:r>
         <w:rPr>
           <w:rFonts w:ascii="Times New Roman" w:hAnsi="Times New Roman" w:cs="Times New Roman"/>
@@ -2208,6 +2215,212 @@
       </w:r>
       <w:bookmarkStart w:id="0" w:name="_GoBack"/>
       <w:bookmarkEnd w:id="0"/>
+    </w:p>
+    <w:p>
+      <w:pPr>
+        <w:pStyle w:val="Heading2"/>
+      </w:pPr>
+      <w:r>
+        <w:t xml:space="preserve"> Pulling a Specific Branch onto a Local Directory</w:t>
+      </w:r>
+    </w:p>
+    <w:p>
+      <w:pPr>
+        <w:rPr>
+          <w:rFonts w:ascii="Times New Roman" w:hAnsi="Times New Roman" w:cs="Times New Roman"/>
+        </w:rPr>
+      </w:pPr>
+      <w:r>
+        <w:rPr>
+          <w:rFonts w:ascii="Times New Roman" w:hAnsi="Times New Roman" w:cs="Times New Roman"/>
+        </w:rPr>
+        <w:t xml:space="preserve">If more than one branch is located within a remote repository and one </w:t>
+      </w:r>
+      <w:proofErr w:type="gramStart"/>
+      <w:r>
+        <w:rPr>
+          <w:rFonts w:ascii="Times New Roman" w:hAnsi="Times New Roman" w:cs="Times New Roman"/>
+        </w:rPr>
+        <w:t>wishes</w:t>
+      </w:r>
+      <w:proofErr w:type="gramEnd"/>
+      <w:r>
+        <w:rPr>
+          <w:rFonts w:ascii="Times New Roman" w:hAnsi="Times New Roman" w:cs="Times New Roman"/>
+        </w:rPr>
+        <w:t xml:space="preserve"> to work on said branch on his or her local directory, the following commands should be entered:</w:t>
+      </w:r>
+    </w:p>
+    <w:p>
+      <w:pPr>
+        <w:pBdr>
+          <w:top w:val="single" w:sz="4" w:space="1" w:color="auto"/>
+          <w:left w:val="single" w:sz="4" w:space="4" w:color="auto"/>
+          <w:bottom w:val="single" w:sz="4" w:space="1" w:color="auto"/>
+          <w:right w:val="single" w:sz="4" w:space="4" w:color="auto"/>
+        </w:pBdr>
+        <w:spacing w:after="0"/>
+        <w:rPr>
+          <w:rFonts w:ascii="Times New Roman" w:hAnsi="Times New Roman" w:cs="Times New Roman"/>
+        </w:rPr>
+      </w:pPr>
+      <w:proofErr w:type="spellStart"/>
+      <w:proofErr w:type="gramStart"/>
+      <w:r>
+        <w:rPr>
+          <w:rFonts w:ascii="Times New Roman" w:hAnsi="Times New Roman" w:cs="Times New Roman"/>
+        </w:rPr>
+        <w:t>git</w:t>
+      </w:r>
+      <w:proofErr w:type="spellEnd"/>
+      <w:proofErr w:type="gramEnd"/>
+      <w:r>
+        <w:rPr>
+          <w:rFonts w:ascii="Times New Roman" w:hAnsi="Times New Roman" w:cs="Times New Roman"/>
+        </w:rPr>
+        <w:t xml:space="preserve"> fetch origin</w:t>
+      </w:r>
+    </w:p>
+    <w:p>
+      <w:pPr>
+        <w:pBdr>
+          <w:top w:val="single" w:sz="4" w:space="1" w:color="auto"/>
+          <w:left w:val="single" w:sz="4" w:space="4" w:color="auto"/>
+          <w:bottom w:val="single" w:sz="4" w:space="1" w:color="auto"/>
+          <w:right w:val="single" w:sz="4" w:space="4" w:color="auto"/>
+        </w:pBdr>
+        <w:spacing w:after="0"/>
+        <w:rPr>
+          <w:rFonts w:ascii="Times New Roman" w:hAnsi="Times New Roman" w:cs="Times New Roman"/>
+        </w:rPr>
+      </w:pPr>
+      <w:proofErr w:type="spellStart"/>
+      <w:proofErr w:type="gramStart"/>
+      <w:r>
+        <w:rPr>
+          <w:rFonts w:ascii="Times New Roman" w:hAnsi="Times New Roman" w:cs="Times New Roman"/>
+        </w:rPr>
+        <w:t>git</w:t>
+      </w:r>
+      <w:proofErr w:type="spellEnd"/>
+      <w:proofErr w:type="gramEnd"/>
+      <w:r>
+        <w:rPr>
+          <w:rFonts w:ascii="Times New Roman" w:hAnsi="Times New Roman" w:cs="Times New Roman"/>
+        </w:rPr>
+        <w:t xml:space="preserve"> checkout origin/EDITING</w:t>
+      </w:r>
+    </w:p>
+    <w:p>
+      <w:pPr>
+        <w:pBdr>
+          <w:top w:val="single" w:sz="4" w:space="1" w:color="auto"/>
+          <w:left w:val="single" w:sz="4" w:space="4" w:color="auto"/>
+          <w:bottom w:val="single" w:sz="4" w:space="1" w:color="auto"/>
+          <w:right w:val="single" w:sz="4" w:space="4" w:color="auto"/>
+        </w:pBdr>
+        <w:spacing w:after="0"/>
+        <w:rPr>
+          <w:rFonts w:ascii="Times New Roman" w:hAnsi="Times New Roman" w:cs="Times New Roman"/>
+        </w:rPr>
+      </w:pPr>
+      <w:proofErr w:type="spellStart"/>
+      <w:proofErr w:type="gramStart"/>
+      <w:r>
+        <w:rPr>
+          <w:rFonts w:ascii="Times New Roman" w:hAnsi="Times New Roman" w:cs="Times New Roman"/>
+        </w:rPr>
+        <w:t>git</w:t>
+      </w:r>
+      <w:proofErr w:type="spellEnd"/>
+      <w:proofErr w:type="gramEnd"/>
+      <w:r>
+        <w:rPr>
+          <w:rFonts w:ascii="Times New Roman" w:hAnsi="Times New Roman" w:cs="Times New Roman"/>
+        </w:rPr>
+        <w:t xml:space="preserve"> checkout EDITING</w:t>
+      </w:r>
+    </w:p>
+    <w:p>
+      <w:pPr>
+        <w:pBdr>
+          <w:top w:val="single" w:sz="4" w:space="1" w:color="auto"/>
+          <w:left w:val="single" w:sz="4" w:space="4" w:color="auto"/>
+          <w:bottom w:val="single" w:sz="4" w:space="1" w:color="auto"/>
+          <w:right w:val="single" w:sz="4" w:space="4" w:color="auto"/>
+        </w:pBdr>
+        <w:spacing w:after="120"/>
+        <w:rPr>
+          <w:rFonts w:ascii="Times New Roman" w:hAnsi="Times New Roman" w:cs="Times New Roman"/>
+        </w:rPr>
+      </w:pPr>
+      <w:proofErr w:type="spellStart"/>
+      <w:proofErr w:type="gramStart"/>
+      <w:r>
+        <w:rPr>
+          <w:rFonts w:ascii="Times New Roman" w:hAnsi="Times New Roman" w:cs="Times New Roman"/>
+        </w:rPr>
+        <w:t>git</w:t>
+      </w:r>
+      <w:proofErr w:type="spellEnd"/>
+      <w:proofErr w:type="gramEnd"/>
+      <w:r>
+        <w:rPr>
+          <w:rFonts w:ascii="Times New Roman" w:hAnsi="Times New Roman" w:cs="Times New Roman"/>
+        </w:rPr>
+        <w:t xml:space="preserve"> pull</w:t>
+      </w:r>
+    </w:p>
+    <w:p>
+      <w:pPr>
+        <w:spacing w:after="120"/>
+        <w:jc w:val="both"/>
+        <w:rPr>
+          <w:rFonts w:ascii="Times New Roman" w:hAnsi="Times New Roman" w:cs="Times New Roman"/>
+        </w:rPr>
+      </w:pPr>
+      <w:r>
+        <w:rPr>
+          <w:rFonts w:ascii="Times New Roman" w:hAnsi="Times New Roman" w:cs="Times New Roman"/>
+        </w:rPr>
+        <w:t>The first command makes sure that one’s local directory is in synch with the commits located in the remote repository. The second command refers to a branch on the remote repository called EDITING that is then moved to the local directory. The third command creates a local branch of the remote EDITING branch, while the final command pulls all the documents on the remote branch to the local branch. At this point, any file on the local branch can be opened and edited without affecting the main master branch or any of the remote branches located on the common server. With this knowledge in mind, it is now necessary to go over how files are added to a local branch and then pushed to a common server for review an editing by one</w:t>
+      </w:r>
+      <w:r>
+        <w:rPr>
+          <w:rFonts w:ascii="Times New Roman" w:hAnsi="Times New Roman" w:cs="Times New Roman"/>
+        </w:rPr>
+        <w:t>’</w:t>
+      </w:r>
+      <w:r>
+        <w:rPr>
+          <w:rFonts w:ascii="Times New Roman" w:hAnsi="Times New Roman" w:cs="Times New Roman"/>
+        </w:rPr>
+        <w:t>s peers.</w:t>
+      </w:r>
+    </w:p>
+    <w:p>
+      <w:pPr>
+        <w:pStyle w:val="Heading1"/>
+        <w:ind w:left="360"/>
+      </w:pPr>
+      <w:r>
+        <w:t xml:space="preserve">Adding and Committing Files to </w:t>
+      </w:r>
+      <w:proofErr w:type="spellStart"/>
+      <w:r>
+        <w:t>GitHub</w:t>
+      </w:r>
+      <w:proofErr w:type="spellEnd"/>
+    </w:p>
+    <w:p/>
+    <w:p>
+      <w:pPr>
+        <w:spacing w:after="120"/>
+        <w:jc w:val="both"/>
+        <w:rPr>
+          <w:rFonts w:ascii="Times New Roman" w:hAnsi="Times New Roman" w:cs="Times New Roman"/>
+        </w:rPr>
+      </w:pPr>
     </w:p>
     <w:sectPr>
       <w:pgSz w:w="12240" w:h="15840"/>
@@ -2348,9 +2561,9 @@
   <w:abstractNum w:abstractNumId="1">
     <w:nsid w:val="0D884BD3"/>
     <w:multiLevelType w:val="hybridMultilevel"/>
-    <w:tmpl w:val="3A263108"/>
-    <w:lvl w:ilvl="0" w:tplc="77F8F1F4">
-      <w:start w:val="1"/>
+    <w:tmpl w:val="7012D416"/>
+    <w:lvl w:ilvl="0" w:tplc="AB1CDD38">
+      <w:start w:val="2"/>
       <w:numFmt w:val="decimal"/>
       <w:pStyle w:val="Heading1"/>
       <w:lvlText w:val="%1."/>
@@ -2621,7 +2834,6 @@
         <w:numId w:val="2"/>
       </w:numPr>
       <w:spacing w:after="0"/>
-      <w:ind w:left="360"/>
       <w:outlineLvl w:val="0"/>
     </w:pPr>
     <w:rPr>

</xml_diff>